<commit_message>
add some text to the programming solutions
</commit_message>
<xml_diff>
--- a/assignment1/ExerciseSheet1.docx
+++ b/assignment1/ExerciseSheet1.docx
@@ -34,18 +34,18 @@
           <w:bottom w:w="0" w:type="dxa"/>
           <w:right w:w="108" w:type="dxa"/>
         </w:tblCellMar>
-        <w:tblLook w:noVBand="1" w:val="04a0" w:noHBand="0" w:lastColumn="0" w:firstColumn="1" w:lastRow="0" w:firstRow="1"/>
+        <w:tblLook w:val="04a0" w:noVBand="1" w:noHBand="0" w:lastColumn="0" w:firstColumn="1" w:lastRow="0" w:firstRow="1"/>
       </w:tblPr>
       <w:tblGrid>
-        <w:gridCol w:w="1331"/>
-        <w:gridCol w:w="6007"/>
+        <w:gridCol w:w="1330"/>
+        <w:gridCol w:w="6008"/>
         <w:gridCol w:w="1989"/>
       </w:tblGrid>
       <w:tr>
         <w:trPr/>
         <w:tc>
           <w:tcPr>
-            <w:tcW w:w="1331" w:type="dxa"/>
+            <w:tcW w:w="1330" w:type="dxa"/>
             <w:tcBorders/>
             <w:shd w:color="auto" w:fill="FFFFFF" w:val="clear"/>
           </w:tcPr>
@@ -61,12 +61,7 @@
               </w:rPr>
             </w:pPr>
             <w:r>
-              <w:rPr>
-                <w:rFonts w:ascii="arial" w:hAnsi="arial"/>
-                <w:b w:val="false"/>
-                <w:bCs w:val="false"/>
-                <w:color w:val="000000"/>
-              </w:rPr>
+              <w:rPr/>
               <w:drawing>
                 <wp:inline distT="0" distB="0" distL="0" distR="0">
                   <wp:extent cx="705485" cy="534035"/>
@@ -109,7 +104,7 @@
         </w:tc>
         <w:tc>
           <w:tcPr>
-            <w:tcW w:w="6007" w:type="dxa"/>
+            <w:tcW w:w="6008" w:type="dxa"/>
             <w:tcBorders/>
             <w:shd w:color="auto" w:fill="FFFFFF" w:val="clear"/>
             <w:vAlign w:val="center"/>
@@ -400,10 +395,8 @@
       </w:pPr>
       <w:r>
         <w:rPr>
-          <w:rFonts w:ascii="arial" w:hAnsi="arial"/>
-          <w:b w:val="false"/>
-          <w:bCs w:val="false"/>
-          <w:color w:val="000000"/>
+          <w:rFonts w:cs="Arial"/>
+          <w:lang w:val="en-US"/>
         </w:rPr>
       </w:r>
     </w:p>
@@ -427,17 +420,7 @@
           <w:color w:val="000000"/>
           <w:lang w:val="en-US"/>
         </w:rPr>
-        <w:t xml:space="preserve">Distributed system is defined as a graph DS = (N, E) ; where N denotes set on nodes and E denotes set of edges in the graph. N corresponds to set of individual processing units and E corresponds to set of links, </w:t>
-      </w:r>
-      <w:r>
-        <w:rPr>
-          <w:rFonts w:cs="Arial" w:ascii="arial" w:hAnsi="arial"/>
-          <w:b w:val="false"/>
-          <w:bCs w:val="false"/>
-          <w:color w:val="000000"/>
-          <w:lang w:val="en-US"/>
-        </w:rPr>
-        <w:t xml:space="preserve">which enable the communication between different machines. Tasks which are solved by the distributed system are solved on multiple physically remote machines, communicating through message exchange. </w:t>
+        <w:t xml:space="preserve">Distributed system is defined as a graph DS = (N, E) ; where N denotes set on nodes and E denotes set of edges in the graph. N corresponds to set of individual processing units and E corresponds to set of links, which enable the communication between different machines. Tasks which are solved by the distributed system are solved on multiple physically remote machines, communicating through message exchange. </w:t>
       </w:r>
     </w:p>
     <w:p>
@@ -503,17 +486,7 @@
           <w:color w:val="000000"/>
           <w:lang w:val="en-US"/>
         </w:rPr>
-        <w:t xml:space="preserve">), we can conclude that parallel computer is a subset of distributed system. It is limited to one machine whereas, distributed systems are not limited with regards to number of machines. </w:t>
-      </w:r>
-      <w:r>
-        <w:rPr>
-          <w:rFonts w:cs="Arial" w:ascii="arial" w:hAnsi="arial"/>
-          <w:b w:val="false"/>
-          <w:bCs w:val="false"/>
-          <w:color w:val="000000"/>
-          <w:lang w:val="en-US"/>
-        </w:rPr>
-        <w:t>Parallel computer has local communication between processes, while distributed system has network enabling the machines to be physically remote. Finally, as a result of unlimited number of nodes and the possibility of introducing new, and excluding non-functional nodes, distributed systems have higher processing power, are more modular, and scalable and are more immune to individual failures.</w:t>
+        <w:t>), we can conclude that parallel computer is a subset of distributed system. It is limited to one machine whereas, distributed systems are not limited with regards to number of machines. Parallel computer has local communication between processes, while distributed system has network enabling the machines to be physically remote. Finally, as a result of unlimited number of nodes and the possibility of introducing new, and excluding non-functional nodes, distributed systems have higher processing power, are more modular, and scalable and are more immune to individual failures.</w:t>
       </w:r>
     </w:p>
     <w:p>
@@ -527,10 +500,8 @@
       </w:pPr>
       <w:r>
         <w:rPr>
-          <w:rFonts w:ascii="arial" w:hAnsi="arial"/>
-          <w:b w:val="false"/>
-          <w:bCs w:val="false"/>
-          <w:color w:val="000000"/>
+          <w:rFonts w:cs="Arial"/>
+          <w:lang w:val="en-US"/>
         </w:rPr>
       </w:r>
     </w:p>
@@ -545,10 +516,8 @@
       </w:pPr>
       <w:r>
         <w:rPr>
-          <w:rFonts w:ascii="arial" w:hAnsi="arial"/>
-          <w:b/>
-          <w:bCs/>
-          <w:color w:val="000000"/>
+          <w:rFonts w:cs="Arial"/>
+          <w:lang w:val="en-US"/>
         </w:rPr>
       </w:r>
     </w:p>
@@ -659,10 +628,8 @@
       </w:pPr>
       <w:r>
         <w:rPr>
-          <w:rFonts w:ascii="arial" w:hAnsi="arial"/>
-          <w:b w:val="false"/>
-          <w:bCs w:val="false"/>
-          <w:color w:val="000000"/>
+          <w:rFonts w:cs="Arial"/>
+          <w:lang w:val="en-US"/>
         </w:rPr>
       </w:r>
     </w:p>
@@ -712,10 +679,8 @@
       </w:pPr>
       <w:r>
         <w:rPr>
-          <w:rFonts w:ascii="arial" w:hAnsi="arial"/>
-          <w:b/>
-          <w:bCs/>
-          <w:color w:val="000000"/>
+          <w:rFonts w:cs="Arial"/>
+          <w:lang w:val="en-US"/>
         </w:rPr>
       </w:r>
     </w:p>
@@ -784,10 +749,10 @@
       </w:pPr>
       <w:r>
         <w:rPr>
-          <w:rFonts w:ascii="arial" w:hAnsi="arial"/>
-          <w:b/>
-          <w:bCs/>
-          <w:color w:val="000000"/>
+          <w:rFonts w:cs="Arial"/>
+          <w:b w:val="false"/>
+          <w:bCs w:val="false"/>
+          <w:lang w:val="en-US"/>
         </w:rPr>
       </w:r>
     </w:p>
@@ -815,7 +780,17 @@
           <w:color w:val="000000"/>
           <w:lang w:val="en-US"/>
         </w:rPr>
-        <w:t xml:space="preserve">Asynchronous model of a distributed system </w:t>
+        <w:t>Asynchronous model of a distributed system is contrary to Synchronous</w:t>
+      </w:r>
+      <w:r>
+        <w:rPr>
+          <w:rFonts w:cs="Arial" w:ascii="arial" w:hAnsi="arial"/>
+          <w:b/>
+          <w:bCs/>
+          <w:color w:val="000000"/>
+          <w:lang w:val="en-US"/>
+        </w:rPr>
+        <w:t xml:space="preserve"> </w:t>
       </w:r>
       <w:r>
         <w:rPr>
@@ -825,47 +800,7 @@
           <w:color w:val="000000"/>
           <w:lang w:val="en-US"/>
         </w:rPr>
-        <w:t xml:space="preserve">is contrary to </w:t>
-      </w:r>
-      <w:r>
-        <w:rPr>
-          <w:rFonts w:cs="Arial" w:ascii="arial" w:hAnsi="arial"/>
-          <w:b w:val="false"/>
-          <w:bCs w:val="false"/>
-          <w:color w:val="000000"/>
-          <w:lang w:val="en-US"/>
-        </w:rPr>
-        <w:t>Synchronous</w:t>
-      </w:r>
-      <w:r>
-        <w:rPr>
-          <w:rFonts w:cs="Arial" w:ascii="arial" w:hAnsi="arial"/>
-          <w:b/>
-          <w:bCs/>
-          <w:color w:val="000000"/>
-          <w:lang w:val="en-US"/>
-        </w:rPr>
-        <w:t xml:space="preserve"> </w:t>
-      </w:r>
-      <w:r>
-        <w:rPr>
-          <w:rFonts w:cs="Arial" w:ascii="arial" w:hAnsi="arial"/>
-          <w:b w:val="false"/>
-          <w:bCs w:val="false"/>
-          <w:color w:val="000000"/>
-          <w:lang w:val="en-US"/>
-        </w:rPr>
-        <w:t xml:space="preserve">model. </w:t>
-      </w:r>
-      <w:r>
-        <w:rPr>
-          <w:rFonts w:cs="Arial" w:ascii="arial" w:hAnsi="arial"/>
-          <w:b w:val="false"/>
-          <w:bCs w:val="false"/>
-          <w:color w:val="000000"/>
-          <w:lang w:val="en-US"/>
-        </w:rPr>
-        <w:t>The delay in processing individual tasks is mutually independent and unknown. Most importantly, the messages, which carry information between nodes and enable parallelism and distribution, have nondeterministic delays, as a result of network traffic. Timeouts have no secure information. Reason for timeout may be one of the follow</w:t>
+        <w:t>model. The delay in processing individual tasks is mutually independent and unknown. Most importantly, the messages, which carry information between nodes and enable parallelism and distribution, have nondeterministic delays, as a result of network traffic. Timeouts have no secure information. Reason for timeout may be one of the follow</w:t>
       </w:r>
       <w:r>
         <w:rPr>
@@ -934,15 +869,7 @@
           <w:sz w:val="24"/>
           <w:szCs w:val="24"/>
         </w:rPr>
-        <w:t xml:space="preserve">The message got lost </w:t>
-      </w:r>
-      <w:r>
-        <w:rPr>
-          <w:rFonts w:ascii="arial" w:hAnsi="arial"/>
-          <w:sz w:val="24"/>
-          <w:szCs w:val="24"/>
-        </w:rPr>
-        <w:t>(packet is dropped in the network or corrupoted)</w:t>
+        <w:t>The message got lost (packet is dropped in the network or corrupoted)</w:t>
       </w:r>
     </w:p>
     <w:p>
@@ -965,15 +892,7 @@
           <w:sz w:val="24"/>
           <w:szCs w:val="24"/>
         </w:rPr>
-        <w:t xml:space="preserve">The sending process has send the message later than usual </w:t>
-      </w:r>
-      <w:r>
-        <w:rPr>
-          <w:rFonts w:ascii="arial" w:hAnsi="arial"/>
-          <w:sz w:val="24"/>
-          <w:szCs w:val="24"/>
-        </w:rPr>
-        <w:t>(congestion control)</w:t>
+        <w:t>The sending process has send the message later than usual (congestion control)</w:t>
       </w:r>
     </w:p>
     <w:p>
@@ -1017,10 +936,10 @@
       </w:pPr>
       <w:r>
         <w:rPr>
-          <w:rFonts w:ascii="arial" w:hAnsi="arial"/>
-          <w:b/>
-          <w:bCs/>
-          <w:color w:val="000000"/>
+          <w:rFonts w:cs="Arial"/>
+          <w:b w:val="false"/>
+          <w:bCs w:val="false"/>
+          <w:lang w:val="en-US"/>
         </w:rPr>
       </w:r>
     </w:p>
@@ -1047,16 +966,7 @@
           <w:bCs w:val="false"/>
           <w:lang w:val="en-US"/>
         </w:rPr>
-        <w:t xml:space="preserve"> execution speed, </w:t>
-      </w:r>
-      <w:r>
-        <w:rPr>
-          <w:rFonts w:cs="Arial" w:ascii="Arial" w:hAnsi="Arial"/>
-          <w:b w:val="false"/>
-          <w:bCs w:val="false"/>
-          <w:lang w:val="en-US"/>
-        </w:rPr>
-        <w:t>communication delays or clock drift rates.</w:t>
+        <w:t xml:space="preserve"> execution speed, communication delays or clock drift rates.</w:t>
       </w:r>
     </w:p>
     <w:p>
@@ -1072,7 +982,12 @@
         </w:rPr>
       </w:pPr>
       <w:r>
-        <w:rPr/>
+        <w:rPr>
+          <w:rFonts w:cs="Arial" w:ascii="Arial" w:hAnsi="Arial"/>
+          <w:b w:val="false"/>
+          <w:bCs w:val="false"/>
+          <w:lang w:val="en-US"/>
+        </w:rPr>
       </w:r>
     </w:p>
     <w:p>
@@ -1088,16 +1003,7 @@
           <w:bCs w:val="false"/>
           <w:lang w:val="en-US"/>
         </w:rPr>
-        <w:t>Atom Model</w:t>
-      </w:r>
-      <w:r>
-        <w:rPr>
-          <w:rFonts w:cs="Arial" w:ascii="Arial" w:hAnsi="Arial"/>
-          <w:b w:val="false"/>
-          <w:bCs w:val="false"/>
-          <w:lang w:val="en-US"/>
-        </w:rPr>
-        <w:t xml:space="preserve"> makes assumptions that Processing is synchronous and communication is asynchronous.</w:t>
+        <w:t>Atom Model makes assumptions that Processing is synchronous and communication is asynchronous.</w:t>
       </w:r>
     </w:p>
     <w:p>
@@ -1113,7 +1019,12 @@
         </w:rPr>
       </w:pPr>
       <w:r>
-        <w:rPr/>
+        <w:rPr>
+          <w:rFonts w:cs="Arial" w:ascii="Arial" w:hAnsi="Arial"/>
+          <w:b w:val="false"/>
+          <w:bCs w:val="false"/>
+          <w:lang w:val="en-US"/>
+        </w:rPr>
       </w:r>
     </w:p>
     <w:p>
@@ -1152,10 +1063,10 @@
       </w:pPr>
       <w:r>
         <w:rPr>
-          <w:rFonts w:ascii="arial" w:hAnsi="arial"/>
-          <w:b/>
-          <w:bCs/>
-          <w:color w:val="000000"/>
+          <w:rFonts w:cs="Arial"/>
+          <w:b w:val="false"/>
+          <w:bCs w:val="false"/>
+          <w:lang w:val="en-US"/>
         </w:rPr>
       </w:r>
     </w:p>
@@ -1173,10 +1084,10 @@
       </w:pPr>
       <w:r>
         <w:rPr>
-          <w:rFonts w:ascii="arial" w:hAnsi="arial"/>
-          <w:b/>
-          <w:bCs/>
-          <w:color w:val="000000"/>
+          <w:rFonts w:cs="Arial"/>
+          <w:b w:val="false"/>
+          <w:bCs w:val="false"/>
+          <w:lang w:val="en-US"/>
         </w:rPr>
       </w:r>
     </w:p>
@@ -1194,10 +1105,10 @@
       </w:pPr>
       <w:r>
         <w:rPr>
-          <w:rFonts w:ascii="arial" w:hAnsi="arial"/>
-          <w:b/>
-          <w:bCs/>
-          <w:color w:val="000000"/>
+          <w:rFonts w:cs="Arial"/>
+          <w:b w:val="false"/>
+          <w:bCs w:val="false"/>
+          <w:lang w:val="en-US"/>
         </w:rPr>
       </w:r>
     </w:p>
@@ -1244,27 +1155,7 @@
           <w:color w:val="000000"/>
           <w:lang w:val="en-US"/>
         </w:rPr>
-        <w:t>Consider a hy</w:t>
-      </w:r>
-      <w:r>
-        <w:rPr>
-          <w:rFonts w:cs="Arial" w:ascii="arial" w:hAnsi="arial"/>
-          <w:b/>
-          <w:bCs/>
-          <w:color w:val="000000"/>
-          <w:lang w:val="en-US"/>
-        </w:rPr>
-        <w:t>p</w:t>
-      </w:r>
-      <w:r>
-        <w:rPr>
-          <w:rFonts w:cs="Arial" w:ascii="arial" w:hAnsi="arial"/>
-          <w:b/>
-          <w:bCs/>
-          <w:color w:val="000000"/>
-          <w:lang w:val="en-US"/>
-        </w:rPr>
-        <w:t>ercube with dimension d.</w:t>
+        <w:t>Consider a hypercube with dimension d.</w:t>
       </w:r>
     </w:p>
     <w:p>
@@ -1278,10 +1169,8 @@
       </w:pPr>
       <w:r>
         <w:rPr>
-          <w:rFonts w:ascii="arial" w:hAnsi="arial"/>
-          <w:b/>
-          <w:bCs/>
-          <w:color w:val="000000"/>
+          <w:rFonts w:cs="Arial"/>
+          <w:lang w:val="en-US"/>
         </w:rPr>
       </w:r>
     </w:p>
@@ -1296,13 +1185,11 @@
       </w:pPr>
       <w:r>
         <w:rPr>
-          <w:rFonts w:ascii="arial" w:hAnsi="arial"/>
-          <w:b/>
-          <w:bCs/>
-          <w:color w:val="000000"/>
+          <w:rFonts w:cs="Arial"/>
+          <w:lang w:val="en-US"/>
         </w:rPr>
         <w:drawing>
-          <wp:anchor behindDoc="0" distT="0" distB="0" distL="0" distR="0" simplePos="0" locked="0" layoutInCell="1" allowOverlap="1" relativeHeight="6">
+          <wp:anchor behindDoc="0" distT="0" distB="0" distL="0" distR="0" simplePos="0" locked="0" layoutInCell="1" allowOverlap="1" relativeHeight="2">
             <wp:simplePos x="0" y="0"/>
             <wp:positionH relativeFrom="column">
               <wp:align>center</wp:align>
@@ -1359,10 +1246,8 @@
       </w:pPr>
       <w:r>
         <w:rPr>
-          <w:rFonts w:ascii="arial" w:hAnsi="arial"/>
-          <w:b/>
-          <w:bCs/>
-          <w:color w:val="000000"/>
+          <w:rFonts w:cs="Arial"/>
+          <w:lang w:val="en-US"/>
         </w:rPr>
       </w:r>
     </w:p>
@@ -1377,10 +1262,8 @@
       </w:pPr>
       <w:r>
         <w:rPr>
-          <w:rFonts w:ascii="arial" w:hAnsi="arial"/>
-          <w:b/>
-          <w:bCs/>
-          <w:color w:val="000000"/>
+          <w:rFonts w:cs="Arial"/>
+          <w:lang w:val="en-US"/>
         </w:rPr>
       </w:r>
     </w:p>
@@ -1395,10 +1278,8 @@
       </w:pPr>
       <w:r>
         <w:rPr>
-          <w:rFonts w:ascii="arial" w:hAnsi="arial"/>
-          <w:b/>
-          <w:bCs/>
-          <w:color w:val="000000"/>
+          <w:rFonts w:cs="Arial"/>
+          <w:lang w:val="en-US"/>
         </w:rPr>
       </w:r>
     </w:p>
@@ -1413,10 +1294,8 @@
       </w:pPr>
       <w:r>
         <w:rPr>
-          <w:rFonts w:ascii="arial" w:hAnsi="arial"/>
-          <w:b/>
-          <w:bCs/>
-          <w:color w:val="000000"/>
+          <w:rFonts w:cs="Arial"/>
+          <w:lang w:val="en-US"/>
         </w:rPr>
       </w:r>
     </w:p>
@@ -1431,10 +1310,8 @@
       </w:pPr>
       <w:r>
         <w:rPr>
-          <w:rFonts w:ascii="arial" w:hAnsi="arial"/>
-          <w:b/>
-          <w:bCs/>
-          <w:color w:val="000000"/>
+          <w:rFonts w:cs="Arial"/>
+          <w:lang w:val="en-US"/>
         </w:rPr>
       </w:r>
     </w:p>
@@ -1449,10 +1326,8 @@
       </w:pPr>
       <w:r>
         <w:rPr>
-          <w:rFonts w:ascii="arial" w:hAnsi="arial"/>
-          <w:b/>
-          <w:bCs/>
-          <w:color w:val="000000"/>
+          <w:rFonts w:cs="Arial"/>
+          <w:lang w:val="en-US"/>
         </w:rPr>
       </w:r>
     </w:p>
@@ -1467,10 +1342,8 @@
       </w:pPr>
       <w:r>
         <w:rPr>
-          <w:rFonts w:ascii="arial" w:hAnsi="arial"/>
-          <w:b/>
-          <w:bCs/>
-          <w:color w:val="000000"/>
+          <w:rFonts w:cs="Arial"/>
+          <w:lang w:val="en-US"/>
         </w:rPr>
       </w:r>
     </w:p>
@@ -1485,10 +1358,8 @@
       </w:pPr>
       <w:r>
         <w:rPr>
-          <w:rFonts w:ascii="arial" w:hAnsi="arial"/>
-          <w:b/>
-          <w:bCs/>
-          <w:color w:val="000000"/>
+          <w:rFonts w:cs="Arial"/>
+          <w:lang w:val="en-US"/>
         </w:rPr>
       </w:r>
     </w:p>
@@ -1503,10 +1374,8 @@
       </w:pPr>
       <w:r>
         <w:rPr>
-          <w:rFonts w:ascii="arial" w:hAnsi="arial"/>
-          <w:b/>
-          <w:bCs/>
-          <w:color w:val="000000"/>
+          <w:rFonts w:cs="Arial"/>
+          <w:lang w:val="en-US"/>
         </w:rPr>
       </w:r>
     </w:p>
@@ -1521,10 +1390,8 @@
       </w:pPr>
       <w:r>
         <w:rPr>
-          <w:rFonts w:ascii="arial" w:hAnsi="arial"/>
-          <w:b/>
-          <w:bCs/>
-          <w:color w:val="000000"/>
+          <w:rFonts w:cs="Arial"/>
+          <w:lang w:val="en-US"/>
         </w:rPr>
       </w:r>
     </w:p>
@@ -1539,10 +1406,8 @@
       </w:pPr>
       <w:r>
         <w:rPr>
-          <w:rFonts w:ascii="arial" w:hAnsi="arial"/>
-          <w:b/>
-          <w:bCs/>
-          <w:color w:val="000000"/>
+          <w:rFonts w:cs="Arial"/>
+          <w:lang w:val="en-US"/>
         </w:rPr>
       </w:r>
     </w:p>
@@ -1557,10 +1422,8 @@
       </w:pPr>
       <w:r>
         <w:rPr>
-          <w:rFonts w:ascii="arial" w:hAnsi="arial"/>
-          <w:b/>
-          <w:bCs/>
-          <w:color w:val="000000"/>
+          <w:rFonts w:cs="Arial"/>
+          <w:lang w:val="en-US"/>
         </w:rPr>
       </w:r>
     </w:p>
@@ -1575,10 +1438,8 @@
       </w:pPr>
       <w:r>
         <w:rPr>
-          <w:rFonts w:ascii="arial" w:hAnsi="arial"/>
-          <w:b/>
-          <w:bCs/>
-          <w:color w:val="000000"/>
+          <w:rFonts w:cs="Arial"/>
+          <w:lang w:val="en-US"/>
         </w:rPr>
       </w:r>
     </w:p>
@@ -1593,10 +1454,8 @@
       </w:pPr>
       <w:r>
         <w:rPr>
-          <w:rFonts w:ascii="arial" w:hAnsi="arial"/>
-          <w:b/>
-          <w:bCs/>
-          <w:color w:val="000000"/>
+          <w:rFonts w:cs="Arial"/>
+          <w:lang w:val="en-US"/>
         </w:rPr>
       </w:r>
     </w:p>
@@ -1611,10 +1470,8 @@
       </w:pPr>
       <w:r>
         <w:rPr>
-          <w:rFonts w:ascii="arial" w:hAnsi="arial"/>
-          <w:b/>
-          <w:bCs/>
-          <w:color w:val="000000"/>
+          <w:rFonts w:cs="Arial"/>
+          <w:lang w:val="en-US"/>
         </w:rPr>
       </w:r>
     </w:p>
@@ -1679,10 +1536,8 @@
       </w:pPr>
       <w:r>
         <w:rPr>
-          <w:rFonts w:ascii="arial" w:hAnsi="arial"/>
-          <w:b w:val="false"/>
-          <w:bCs w:val="false"/>
-          <w:color w:val="000000"/>
+          <w:rFonts w:cs="Arial"/>
+          <w:lang w:val="en-US"/>
         </w:rPr>
       </w:r>
     </w:p>
@@ -1690,16 +1545,16 @@
       <w:tblPr>
         <w:tblW w:w="1974" w:type="dxa"/>
         <w:jc w:val="left"/>
-        <w:tblInd w:w="0" w:type="dxa"/>
+        <w:tblInd w:w="-2" w:type="dxa"/>
         <w:tblBorders>
-          <w:top w:val="single" w:sz="2" w:space="0" w:color="000000"/>
-          <w:left w:val="single" w:sz="2" w:space="0" w:color="000000"/>
-          <w:bottom w:val="single" w:sz="2" w:space="0" w:color="000000"/>
-          <w:insideH w:val="single" w:sz="2" w:space="0" w:color="000000"/>
+          <w:top w:val="single" w:sz="2" w:space="0" w:color="000001"/>
+          <w:left w:val="single" w:sz="2" w:space="0" w:color="000001"/>
+          <w:bottom w:val="single" w:sz="2" w:space="0" w:color="000001"/>
+          <w:insideH w:val="single" w:sz="2" w:space="0" w:color="000001"/>
         </w:tblBorders>
         <w:tblCellMar>
           <w:top w:w="55" w:type="dxa"/>
-          <w:left w:w="54" w:type="dxa"/>
+          <w:left w:w="51" w:type="dxa"/>
           <w:bottom w:w="55" w:type="dxa"/>
           <w:right w:w="55" w:type="dxa"/>
         </w:tblCellMar>
@@ -1708,8 +1563,8 @@
         <w:gridCol w:w="531"/>
         <w:gridCol w:w="369"/>
         <w:gridCol w:w="363"/>
-        <w:gridCol w:w="363"/>
-        <w:gridCol w:w="348"/>
+        <w:gridCol w:w="362"/>
+        <w:gridCol w:w="349"/>
       </w:tblGrid>
       <w:tr>
         <w:trPr/>
@@ -1717,14 +1572,14 @@
           <w:tcPr>
             <w:tcW w:w="531" w:type="dxa"/>
             <w:tcBorders>
-              <w:top w:val="single" w:sz="2" w:space="0" w:color="000000"/>
-              <w:left w:val="single" w:sz="2" w:space="0" w:color="000000"/>
-              <w:bottom w:val="single" w:sz="2" w:space="0" w:color="000000"/>
-              <w:insideH w:val="single" w:sz="2" w:space="0" w:color="000000"/>
+              <w:top w:val="single" w:sz="2" w:space="0" w:color="000001"/>
+              <w:left w:val="single" w:sz="2" w:space="0" w:color="000001"/>
+              <w:bottom w:val="single" w:sz="2" w:space="0" w:color="000001"/>
+              <w:insideH w:val="single" w:sz="2" w:space="0" w:color="000001"/>
             </w:tcBorders>
             <w:shd w:fill="auto" w:val="clear"/>
             <w:tcMar>
-              <w:left w:w="54" w:type="dxa"/>
+              <w:left w:w="51" w:type="dxa"/>
             </w:tcMar>
           </w:tcPr>
           <w:p>
@@ -1746,14 +1601,14 @@
           <w:tcPr>
             <w:tcW w:w="369" w:type="dxa"/>
             <w:tcBorders>
-              <w:top w:val="single" w:sz="2" w:space="0" w:color="000000"/>
-              <w:left w:val="single" w:sz="2" w:space="0" w:color="000000"/>
-              <w:bottom w:val="single" w:sz="2" w:space="0" w:color="000000"/>
-              <w:insideH w:val="single" w:sz="2" w:space="0" w:color="000000"/>
+              <w:top w:val="single" w:sz="2" w:space="0" w:color="000001"/>
+              <w:left w:val="single" w:sz="2" w:space="0" w:color="000001"/>
+              <w:bottom w:val="single" w:sz="2" w:space="0" w:color="000001"/>
+              <w:insideH w:val="single" w:sz="2" w:space="0" w:color="000001"/>
             </w:tcBorders>
             <w:shd w:fill="auto" w:val="clear"/>
             <w:tcMar>
-              <w:left w:w="54" w:type="dxa"/>
+              <w:left w:w="51" w:type="dxa"/>
             </w:tcMar>
           </w:tcPr>
           <w:p>
@@ -1775,14 +1630,14 @@
           <w:tcPr>
             <w:tcW w:w="363" w:type="dxa"/>
             <w:tcBorders>
-              <w:top w:val="single" w:sz="2" w:space="0" w:color="000000"/>
-              <w:left w:val="single" w:sz="2" w:space="0" w:color="000000"/>
-              <w:bottom w:val="single" w:sz="2" w:space="0" w:color="000000"/>
-              <w:insideH w:val="single" w:sz="2" w:space="0" w:color="000000"/>
+              <w:top w:val="single" w:sz="2" w:space="0" w:color="000001"/>
+              <w:left w:val="single" w:sz="2" w:space="0" w:color="000001"/>
+              <w:bottom w:val="single" w:sz="2" w:space="0" w:color="000001"/>
+              <w:insideH w:val="single" w:sz="2" w:space="0" w:color="000001"/>
             </w:tcBorders>
             <w:shd w:fill="auto" w:val="clear"/>
             <w:tcMar>
-              <w:left w:w="54" w:type="dxa"/>
+              <w:left w:w="51" w:type="dxa"/>
             </w:tcMar>
           </w:tcPr>
           <w:p>
@@ -1802,16 +1657,16 @@
         </w:tc>
         <w:tc>
           <w:tcPr>
-            <w:tcW w:w="363" w:type="dxa"/>
+            <w:tcW w:w="362" w:type="dxa"/>
             <w:tcBorders>
-              <w:top w:val="single" w:sz="2" w:space="0" w:color="000000"/>
-              <w:left w:val="single" w:sz="2" w:space="0" w:color="000000"/>
-              <w:bottom w:val="single" w:sz="2" w:space="0" w:color="000000"/>
-              <w:insideH w:val="single" w:sz="2" w:space="0" w:color="000000"/>
+              <w:top w:val="single" w:sz="2" w:space="0" w:color="000001"/>
+              <w:left w:val="single" w:sz="2" w:space="0" w:color="000001"/>
+              <w:bottom w:val="single" w:sz="2" w:space="0" w:color="000001"/>
+              <w:insideH w:val="single" w:sz="2" w:space="0" w:color="000001"/>
             </w:tcBorders>
             <w:shd w:fill="auto" w:val="clear"/>
             <w:tcMar>
-              <w:left w:w="54" w:type="dxa"/>
+              <w:left w:w="51" w:type="dxa"/>
             </w:tcMar>
           </w:tcPr>
           <w:p>
@@ -1831,18 +1686,18 @@
         </w:tc>
         <w:tc>
           <w:tcPr>
-            <w:tcW w:w="348" w:type="dxa"/>
+            <w:tcW w:w="349" w:type="dxa"/>
             <w:tcBorders>
-              <w:top w:val="single" w:sz="2" w:space="0" w:color="000000"/>
-              <w:left w:val="single" w:sz="2" w:space="0" w:color="000000"/>
-              <w:bottom w:val="single" w:sz="2" w:space="0" w:color="000000"/>
-              <w:right w:val="single" w:sz="2" w:space="0" w:color="000000"/>
-              <w:insideH w:val="single" w:sz="2" w:space="0" w:color="000000"/>
-              <w:insideV w:val="single" w:sz="2" w:space="0" w:color="000000"/>
+              <w:top w:val="single" w:sz="2" w:space="0" w:color="000001"/>
+              <w:left w:val="single" w:sz="2" w:space="0" w:color="000001"/>
+              <w:bottom w:val="single" w:sz="2" w:space="0" w:color="000001"/>
+              <w:right w:val="single" w:sz="2" w:space="0" w:color="000001"/>
+              <w:insideH w:val="single" w:sz="2" w:space="0" w:color="000001"/>
+              <w:insideV w:val="single" w:sz="2" w:space="0" w:color="000001"/>
             </w:tcBorders>
             <w:shd w:fill="auto" w:val="clear"/>
             <w:tcMar>
-              <w:left w:w="54" w:type="dxa"/>
+              <w:left w:w="51" w:type="dxa"/>
             </w:tcMar>
           </w:tcPr>
           <w:p>
@@ -1867,13 +1722,14 @@
           <w:tcPr>
             <w:tcW w:w="531" w:type="dxa"/>
             <w:tcBorders>
-              <w:left w:val="single" w:sz="2" w:space="0" w:color="000000"/>
-              <w:bottom w:val="single" w:sz="2" w:space="0" w:color="000000"/>
-              <w:insideH w:val="single" w:sz="2" w:space="0" w:color="000000"/>
+              <w:top w:val="single" w:sz="2" w:space="0" w:color="000001"/>
+              <w:left w:val="single" w:sz="2" w:space="0" w:color="000001"/>
+              <w:bottom w:val="single" w:sz="2" w:space="0" w:color="000001"/>
+              <w:insideH w:val="single" w:sz="2" w:space="0" w:color="000001"/>
             </w:tcBorders>
             <w:shd w:fill="auto" w:val="clear"/>
             <w:tcMar>
-              <w:left w:w="54" w:type="dxa"/>
+              <w:left w:w="51" w:type="dxa"/>
             </w:tcMar>
           </w:tcPr>
           <w:p>
@@ -1895,13 +1751,14 @@
           <w:tcPr>
             <w:tcW w:w="369" w:type="dxa"/>
             <w:tcBorders>
-              <w:left w:val="single" w:sz="2" w:space="0" w:color="000000"/>
-              <w:bottom w:val="single" w:sz="2" w:space="0" w:color="000000"/>
-              <w:insideH w:val="single" w:sz="2" w:space="0" w:color="000000"/>
+              <w:top w:val="single" w:sz="2" w:space="0" w:color="000001"/>
+              <w:left w:val="single" w:sz="2" w:space="0" w:color="000001"/>
+              <w:bottom w:val="single" w:sz="2" w:space="0" w:color="000001"/>
+              <w:insideH w:val="single" w:sz="2" w:space="0" w:color="000001"/>
             </w:tcBorders>
             <w:shd w:fill="auto" w:val="clear"/>
             <w:tcMar>
-              <w:left w:w="54" w:type="dxa"/>
+              <w:left w:w="51" w:type="dxa"/>
             </w:tcMar>
           </w:tcPr>
           <w:p>
@@ -1923,13 +1780,14 @@
           <w:tcPr>
             <w:tcW w:w="363" w:type="dxa"/>
             <w:tcBorders>
-              <w:left w:val="single" w:sz="2" w:space="0" w:color="000000"/>
-              <w:bottom w:val="single" w:sz="2" w:space="0" w:color="000000"/>
-              <w:insideH w:val="single" w:sz="2" w:space="0" w:color="000000"/>
+              <w:top w:val="single" w:sz="2" w:space="0" w:color="000001"/>
+              <w:left w:val="single" w:sz="2" w:space="0" w:color="000001"/>
+              <w:bottom w:val="single" w:sz="2" w:space="0" w:color="000001"/>
+              <w:insideH w:val="single" w:sz="2" w:space="0" w:color="000001"/>
             </w:tcBorders>
             <w:shd w:fill="auto" w:val="clear"/>
             <w:tcMar>
-              <w:left w:w="54" w:type="dxa"/>
+              <w:left w:w="51" w:type="dxa"/>
             </w:tcMar>
           </w:tcPr>
           <w:p>
@@ -1949,15 +1807,16 @@
         </w:tc>
         <w:tc>
           <w:tcPr>
-            <w:tcW w:w="363" w:type="dxa"/>
+            <w:tcW w:w="362" w:type="dxa"/>
             <w:tcBorders>
-              <w:left w:val="single" w:sz="2" w:space="0" w:color="000000"/>
-              <w:bottom w:val="single" w:sz="2" w:space="0" w:color="000000"/>
-              <w:insideH w:val="single" w:sz="2" w:space="0" w:color="000000"/>
+              <w:top w:val="single" w:sz="2" w:space="0" w:color="000001"/>
+              <w:left w:val="single" w:sz="2" w:space="0" w:color="000001"/>
+              <w:bottom w:val="single" w:sz="2" w:space="0" w:color="000001"/>
+              <w:insideH w:val="single" w:sz="2" w:space="0" w:color="000001"/>
             </w:tcBorders>
             <w:shd w:fill="auto" w:val="clear"/>
             <w:tcMar>
-              <w:left w:w="54" w:type="dxa"/>
+              <w:left w:w="51" w:type="dxa"/>
             </w:tcMar>
           </w:tcPr>
           <w:p>
@@ -1977,17 +1836,18 @@
         </w:tc>
         <w:tc>
           <w:tcPr>
-            <w:tcW w:w="348" w:type="dxa"/>
+            <w:tcW w:w="349" w:type="dxa"/>
             <w:tcBorders>
-              <w:left w:val="single" w:sz="2" w:space="0" w:color="000000"/>
-              <w:bottom w:val="single" w:sz="2" w:space="0" w:color="000000"/>
-              <w:right w:val="single" w:sz="2" w:space="0" w:color="000000"/>
-              <w:insideH w:val="single" w:sz="2" w:space="0" w:color="000000"/>
-              <w:insideV w:val="single" w:sz="2" w:space="0" w:color="000000"/>
+              <w:top w:val="single" w:sz="2" w:space="0" w:color="000001"/>
+              <w:left w:val="single" w:sz="2" w:space="0" w:color="000001"/>
+              <w:bottom w:val="single" w:sz="2" w:space="0" w:color="000001"/>
+              <w:right w:val="single" w:sz="2" w:space="0" w:color="000001"/>
+              <w:insideH w:val="single" w:sz="2" w:space="0" w:color="000001"/>
+              <w:insideV w:val="single" w:sz="2" w:space="0" w:color="000001"/>
             </w:tcBorders>
             <w:shd w:fill="auto" w:val="clear"/>
             <w:tcMar>
-              <w:left w:w="54" w:type="dxa"/>
+              <w:left w:w="51" w:type="dxa"/>
             </w:tcMar>
           </w:tcPr>
           <w:p>
@@ -2012,13 +1872,14 @@
           <w:tcPr>
             <w:tcW w:w="531" w:type="dxa"/>
             <w:tcBorders>
-              <w:left w:val="single" w:sz="2" w:space="0" w:color="000000"/>
-              <w:bottom w:val="single" w:sz="2" w:space="0" w:color="000000"/>
-              <w:insideH w:val="single" w:sz="2" w:space="0" w:color="000000"/>
+              <w:top w:val="single" w:sz="2" w:space="0" w:color="000001"/>
+              <w:left w:val="single" w:sz="2" w:space="0" w:color="000001"/>
+              <w:bottom w:val="single" w:sz="2" w:space="0" w:color="000001"/>
+              <w:insideH w:val="single" w:sz="2" w:space="0" w:color="000001"/>
             </w:tcBorders>
             <w:shd w:fill="auto" w:val="clear"/>
             <w:tcMar>
-              <w:left w:w="54" w:type="dxa"/>
+              <w:left w:w="51" w:type="dxa"/>
             </w:tcMar>
           </w:tcPr>
           <w:p>
@@ -2040,13 +1901,14 @@
           <w:tcPr>
             <w:tcW w:w="369" w:type="dxa"/>
             <w:tcBorders>
-              <w:left w:val="single" w:sz="2" w:space="0" w:color="000000"/>
-              <w:bottom w:val="single" w:sz="2" w:space="0" w:color="000000"/>
-              <w:insideH w:val="single" w:sz="2" w:space="0" w:color="000000"/>
+              <w:top w:val="single" w:sz="2" w:space="0" w:color="000001"/>
+              <w:left w:val="single" w:sz="2" w:space="0" w:color="000001"/>
+              <w:bottom w:val="single" w:sz="2" w:space="0" w:color="000001"/>
+              <w:insideH w:val="single" w:sz="2" w:space="0" w:color="000001"/>
             </w:tcBorders>
             <w:shd w:fill="auto" w:val="clear"/>
             <w:tcMar>
-              <w:left w:w="54" w:type="dxa"/>
+              <w:left w:w="51" w:type="dxa"/>
             </w:tcMar>
           </w:tcPr>
           <w:p>
@@ -2068,13 +1930,14 @@
           <w:tcPr>
             <w:tcW w:w="363" w:type="dxa"/>
             <w:tcBorders>
-              <w:left w:val="single" w:sz="2" w:space="0" w:color="000000"/>
-              <w:bottom w:val="single" w:sz="2" w:space="0" w:color="000000"/>
-              <w:insideH w:val="single" w:sz="2" w:space="0" w:color="000000"/>
+              <w:top w:val="single" w:sz="2" w:space="0" w:color="000001"/>
+              <w:left w:val="single" w:sz="2" w:space="0" w:color="000001"/>
+              <w:bottom w:val="single" w:sz="2" w:space="0" w:color="000001"/>
+              <w:insideH w:val="single" w:sz="2" w:space="0" w:color="000001"/>
             </w:tcBorders>
             <w:shd w:fill="auto" w:val="clear"/>
             <w:tcMar>
-              <w:left w:w="54" w:type="dxa"/>
+              <w:left w:w="51" w:type="dxa"/>
             </w:tcMar>
           </w:tcPr>
           <w:p>
@@ -2094,15 +1957,16 @@
         </w:tc>
         <w:tc>
           <w:tcPr>
-            <w:tcW w:w="363" w:type="dxa"/>
+            <w:tcW w:w="362" w:type="dxa"/>
             <w:tcBorders>
-              <w:left w:val="single" w:sz="2" w:space="0" w:color="000000"/>
-              <w:bottom w:val="single" w:sz="2" w:space="0" w:color="000000"/>
-              <w:insideH w:val="single" w:sz="2" w:space="0" w:color="000000"/>
+              <w:top w:val="single" w:sz="2" w:space="0" w:color="000001"/>
+              <w:left w:val="single" w:sz="2" w:space="0" w:color="000001"/>
+              <w:bottom w:val="single" w:sz="2" w:space="0" w:color="000001"/>
+              <w:insideH w:val="single" w:sz="2" w:space="0" w:color="000001"/>
             </w:tcBorders>
             <w:shd w:fill="auto" w:val="clear"/>
             <w:tcMar>
-              <w:left w:w="54" w:type="dxa"/>
+              <w:left w:w="51" w:type="dxa"/>
             </w:tcMar>
           </w:tcPr>
           <w:p>
@@ -2122,17 +1986,18 @@
         </w:tc>
         <w:tc>
           <w:tcPr>
-            <w:tcW w:w="348" w:type="dxa"/>
+            <w:tcW w:w="349" w:type="dxa"/>
             <w:tcBorders>
-              <w:left w:val="single" w:sz="2" w:space="0" w:color="000000"/>
-              <w:bottom w:val="single" w:sz="2" w:space="0" w:color="000000"/>
-              <w:right w:val="single" w:sz="2" w:space="0" w:color="000000"/>
-              <w:insideH w:val="single" w:sz="2" w:space="0" w:color="000000"/>
-              <w:insideV w:val="single" w:sz="2" w:space="0" w:color="000000"/>
+              <w:top w:val="single" w:sz="2" w:space="0" w:color="000001"/>
+              <w:left w:val="single" w:sz="2" w:space="0" w:color="000001"/>
+              <w:bottom w:val="single" w:sz="2" w:space="0" w:color="000001"/>
+              <w:right w:val="single" w:sz="2" w:space="0" w:color="000001"/>
+              <w:insideH w:val="single" w:sz="2" w:space="0" w:color="000001"/>
+              <w:insideV w:val="single" w:sz="2" w:space="0" w:color="000001"/>
             </w:tcBorders>
             <w:shd w:fill="auto" w:val="clear"/>
             <w:tcMar>
-              <w:left w:w="54" w:type="dxa"/>
+              <w:left w:w="51" w:type="dxa"/>
             </w:tcMar>
           </w:tcPr>
           <w:p>
@@ -2157,13 +2022,14 @@
           <w:tcPr>
             <w:tcW w:w="531" w:type="dxa"/>
             <w:tcBorders>
-              <w:left w:val="single" w:sz="2" w:space="0" w:color="000000"/>
-              <w:bottom w:val="single" w:sz="2" w:space="0" w:color="000000"/>
-              <w:insideH w:val="single" w:sz="2" w:space="0" w:color="000000"/>
+              <w:top w:val="single" w:sz="2" w:space="0" w:color="000001"/>
+              <w:left w:val="single" w:sz="2" w:space="0" w:color="000001"/>
+              <w:bottom w:val="single" w:sz="2" w:space="0" w:color="000001"/>
+              <w:insideH w:val="single" w:sz="2" w:space="0" w:color="000001"/>
             </w:tcBorders>
             <w:shd w:fill="auto" w:val="clear"/>
             <w:tcMar>
-              <w:left w:w="54" w:type="dxa"/>
+              <w:left w:w="51" w:type="dxa"/>
             </w:tcMar>
           </w:tcPr>
           <w:p>
@@ -2185,13 +2051,14 @@
           <w:tcPr>
             <w:tcW w:w="369" w:type="dxa"/>
             <w:tcBorders>
-              <w:left w:val="single" w:sz="2" w:space="0" w:color="000000"/>
-              <w:bottom w:val="single" w:sz="2" w:space="0" w:color="000000"/>
-              <w:insideH w:val="single" w:sz="2" w:space="0" w:color="000000"/>
+              <w:top w:val="single" w:sz="2" w:space="0" w:color="000001"/>
+              <w:left w:val="single" w:sz="2" w:space="0" w:color="000001"/>
+              <w:bottom w:val="single" w:sz="2" w:space="0" w:color="000001"/>
+              <w:insideH w:val="single" w:sz="2" w:space="0" w:color="000001"/>
             </w:tcBorders>
             <w:shd w:fill="auto" w:val="clear"/>
             <w:tcMar>
-              <w:left w:w="54" w:type="dxa"/>
+              <w:left w:w="51" w:type="dxa"/>
             </w:tcMar>
           </w:tcPr>
           <w:p>
@@ -2213,13 +2080,14 @@
           <w:tcPr>
             <w:tcW w:w="363" w:type="dxa"/>
             <w:tcBorders>
-              <w:left w:val="single" w:sz="2" w:space="0" w:color="000000"/>
-              <w:bottom w:val="single" w:sz="2" w:space="0" w:color="000000"/>
-              <w:insideH w:val="single" w:sz="2" w:space="0" w:color="000000"/>
+              <w:top w:val="single" w:sz="2" w:space="0" w:color="000001"/>
+              <w:left w:val="single" w:sz="2" w:space="0" w:color="000001"/>
+              <w:bottom w:val="single" w:sz="2" w:space="0" w:color="000001"/>
+              <w:insideH w:val="single" w:sz="2" w:space="0" w:color="000001"/>
             </w:tcBorders>
             <w:shd w:fill="auto" w:val="clear"/>
             <w:tcMar>
-              <w:left w:w="54" w:type="dxa"/>
+              <w:left w:w="51" w:type="dxa"/>
             </w:tcMar>
           </w:tcPr>
           <w:p>
@@ -2239,15 +2107,16 @@
         </w:tc>
         <w:tc>
           <w:tcPr>
-            <w:tcW w:w="363" w:type="dxa"/>
+            <w:tcW w:w="362" w:type="dxa"/>
             <w:tcBorders>
-              <w:left w:val="single" w:sz="2" w:space="0" w:color="000000"/>
-              <w:bottom w:val="single" w:sz="2" w:space="0" w:color="000000"/>
-              <w:insideH w:val="single" w:sz="2" w:space="0" w:color="000000"/>
+              <w:top w:val="single" w:sz="2" w:space="0" w:color="000001"/>
+              <w:left w:val="single" w:sz="2" w:space="0" w:color="000001"/>
+              <w:bottom w:val="single" w:sz="2" w:space="0" w:color="000001"/>
+              <w:insideH w:val="single" w:sz="2" w:space="0" w:color="000001"/>
             </w:tcBorders>
             <w:shd w:fill="auto" w:val="clear"/>
             <w:tcMar>
-              <w:left w:w="54" w:type="dxa"/>
+              <w:left w:w="51" w:type="dxa"/>
             </w:tcMar>
           </w:tcPr>
           <w:p>
@@ -2267,17 +2136,18 @@
         </w:tc>
         <w:tc>
           <w:tcPr>
-            <w:tcW w:w="348" w:type="dxa"/>
+            <w:tcW w:w="349" w:type="dxa"/>
             <w:tcBorders>
-              <w:left w:val="single" w:sz="2" w:space="0" w:color="000000"/>
-              <w:bottom w:val="single" w:sz="2" w:space="0" w:color="000000"/>
-              <w:right w:val="single" w:sz="2" w:space="0" w:color="000000"/>
-              <w:insideH w:val="single" w:sz="2" w:space="0" w:color="000000"/>
-              <w:insideV w:val="single" w:sz="2" w:space="0" w:color="000000"/>
+              <w:top w:val="single" w:sz="2" w:space="0" w:color="000001"/>
+              <w:left w:val="single" w:sz="2" w:space="0" w:color="000001"/>
+              <w:bottom w:val="single" w:sz="2" w:space="0" w:color="000001"/>
+              <w:right w:val="single" w:sz="2" w:space="0" w:color="000001"/>
+              <w:insideH w:val="single" w:sz="2" w:space="0" w:color="000001"/>
+              <w:insideV w:val="single" w:sz="2" w:space="0" w:color="000001"/>
             </w:tcBorders>
             <w:shd w:fill="auto" w:val="clear"/>
             <w:tcMar>
-              <w:left w:w="54" w:type="dxa"/>
+              <w:left w:w="51" w:type="dxa"/>
             </w:tcMar>
           </w:tcPr>
           <w:p>
@@ -2302,13 +2172,14 @@
           <w:tcPr>
             <w:tcW w:w="531" w:type="dxa"/>
             <w:tcBorders>
-              <w:left w:val="single" w:sz="2" w:space="0" w:color="000000"/>
-              <w:bottom w:val="single" w:sz="2" w:space="0" w:color="000000"/>
-              <w:insideH w:val="single" w:sz="2" w:space="0" w:color="000000"/>
+              <w:top w:val="single" w:sz="2" w:space="0" w:color="000001"/>
+              <w:left w:val="single" w:sz="2" w:space="0" w:color="000001"/>
+              <w:bottom w:val="single" w:sz="2" w:space="0" w:color="000001"/>
+              <w:insideH w:val="single" w:sz="2" w:space="0" w:color="000001"/>
             </w:tcBorders>
             <w:shd w:fill="auto" w:val="clear"/>
             <w:tcMar>
-              <w:left w:w="54" w:type="dxa"/>
+              <w:left w:w="51" w:type="dxa"/>
             </w:tcMar>
           </w:tcPr>
           <w:p>
@@ -2330,13 +2201,14 @@
           <w:tcPr>
             <w:tcW w:w="369" w:type="dxa"/>
             <w:tcBorders>
-              <w:left w:val="single" w:sz="2" w:space="0" w:color="000000"/>
-              <w:bottom w:val="single" w:sz="2" w:space="0" w:color="000000"/>
-              <w:insideH w:val="single" w:sz="2" w:space="0" w:color="000000"/>
+              <w:top w:val="single" w:sz="2" w:space="0" w:color="000001"/>
+              <w:left w:val="single" w:sz="2" w:space="0" w:color="000001"/>
+              <w:bottom w:val="single" w:sz="2" w:space="0" w:color="000001"/>
+              <w:insideH w:val="single" w:sz="2" w:space="0" w:color="000001"/>
             </w:tcBorders>
             <w:shd w:fill="auto" w:val="clear"/>
             <w:tcMar>
-              <w:left w:w="54" w:type="dxa"/>
+              <w:left w:w="51" w:type="dxa"/>
             </w:tcMar>
           </w:tcPr>
           <w:p>
@@ -2358,13 +2230,14 @@
           <w:tcPr>
             <w:tcW w:w="363" w:type="dxa"/>
             <w:tcBorders>
-              <w:left w:val="single" w:sz="2" w:space="0" w:color="000000"/>
-              <w:bottom w:val="single" w:sz="2" w:space="0" w:color="000000"/>
-              <w:insideH w:val="single" w:sz="2" w:space="0" w:color="000000"/>
+              <w:top w:val="single" w:sz="2" w:space="0" w:color="000001"/>
+              <w:left w:val="single" w:sz="2" w:space="0" w:color="000001"/>
+              <w:bottom w:val="single" w:sz="2" w:space="0" w:color="000001"/>
+              <w:insideH w:val="single" w:sz="2" w:space="0" w:color="000001"/>
             </w:tcBorders>
             <w:shd w:fill="auto" w:val="clear"/>
             <w:tcMar>
-              <w:left w:w="54" w:type="dxa"/>
+              <w:left w:w="51" w:type="dxa"/>
             </w:tcMar>
           </w:tcPr>
           <w:p>
@@ -2384,15 +2257,16 @@
         </w:tc>
         <w:tc>
           <w:tcPr>
-            <w:tcW w:w="363" w:type="dxa"/>
+            <w:tcW w:w="362" w:type="dxa"/>
             <w:tcBorders>
-              <w:left w:val="single" w:sz="2" w:space="0" w:color="000000"/>
-              <w:bottom w:val="single" w:sz="2" w:space="0" w:color="000000"/>
-              <w:insideH w:val="single" w:sz="2" w:space="0" w:color="000000"/>
+              <w:top w:val="single" w:sz="2" w:space="0" w:color="000001"/>
+              <w:left w:val="single" w:sz="2" w:space="0" w:color="000001"/>
+              <w:bottom w:val="single" w:sz="2" w:space="0" w:color="000001"/>
+              <w:insideH w:val="single" w:sz="2" w:space="0" w:color="000001"/>
             </w:tcBorders>
             <w:shd w:fill="auto" w:val="clear"/>
             <w:tcMar>
-              <w:left w:w="54" w:type="dxa"/>
+              <w:left w:w="51" w:type="dxa"/>
             </w:tcMar>
           </w:tcPr>
           <w:p>
@@ -2412,17 +2286,18 @@
         </w:tc>
         <w:tc>
           <w:tcPr>
-            <w:tcW w:w="348" w:type="dxa"/>
+            <w:tcW w:w="349" w:type="dxa"/>
             <w:tcBorders>
-              <w:left w:val="single" w:sz="2" w:space="0" w:color="000000"/>
-              <w:bottom w:val="single" w:sz="2" w:space="0" w:color="000000"/>
-              <w:right w:val="single" w:sz="2" w:space="0" w:color="000000"/>
-              <w:insideH w:val="single" w:sz="2" w:space="0" w:color="000000"/>
-              <w:insideV w:val="single" w:sz="2" w:space="0" w:color="000000"/>
+              <w:top w:val="single" w:sz="2" w:space="0" w:color="000001"/>
+              <w:left w:val="single" w:sz="2" w:space="0" w:color="000001"/>
+              <w:bottom w:val="single" w:sz="2" w:space="0" w:color="000001"/>
+              <w:right w:val="single" w:sz="2" w:space="0" w:color="000001"/>
+              <w:insideH w:val="single" w:sz="2" w:space="0" w:color="000001"/>
+              <w:insideV w:val="single" w:sz="2" w:space="0" w:color="000001"/>
             </w:tcBorders>
             <w:shd w:fill="auto" w:val="clear"/>
             <w:tcMar>
-              <w:left w:w="54" w:type="dxa"/>
+              <w:left w:w="51" w:type="dxa"/>
             </w:tcMar>
           </w:tcPr>
           <w:p>
@@ -2447,13 +2322,14 @@
           <w:tcPr>
             <w:tcW w:w="531" w:type="dxa"/>
             <w:tcBorders>
-              <w:left w:val="single" w:sz="2" w:space="0" w:color="000000"/>
-              <w:bottom w:val="single" w:sz="2" w:space="0" w:color="000000"/>
-              <w:insideH w:val="single" w:sz="2" w:space="0" w:color="000000"/>
+              <w:top w:val="single" w:sz="2" w:space="0" w:color="000001"/>
+              <w:left w:val="single" w:sz="2" w:space="0" w:color="000001"/>
+              <w:bottom w:val="single" w:sz="2" w:space="0" w:color="000001"/>
+              <w:insideH w:val="single" w:sz="2" w:space="0" w:color="000001"/>
             </w:tcBorders>
             <w:shd w:fill="auto" w:val="clear"/>
             <w:tcMar>
-              <w:left w:w="54" w:type="dxa"/>
+              <w:left w:w="51" w:type="dxa"/>
             </w:tcMar>
           </w:tcPr>
           <w:p>
@@ -2475,13 +2351,14 @@
           <w:tcPr>
             <w:tcW w:w="369" w:type="dxa"/>
             <w:tcBorders>
-              <w:left w:val="single" w:sz="2" w:space="0" w:color="000000"/>
-              <w:bottom w:val="single" w:sz="2" w:space="0" w:color="000000"/>
-              <w:insideH w:val="single" w:sz="2" w:space="0" w:color="000000"/>
+              <w:top w:val="single" w:sz="2" w:space="0" w:color="000001"/>
+              <w:left w:val="single" w:sz="2" w:space="0" w:color="000001"/>
+              <w:bottom w:val="single" w:sz="2" w:space="0" w:color="000001"/>
+              <w:insideH w:val="single" w:sz="2" w:space="0" w:color="000001"/>
             </w:tcBorders>
             <w:shd w:fill="auto" w:val="clear"/>
             <w:tcMar>
-              <w:left w:w="54" w:type="dxa"/>
+              <w:left w:w="51" w:type="dxa"/>
             </w:tcMar>
           </w:tcPr>
           <w:p>
@@ -2503,13 +2380,14 @@
           <w:tcPr>
             <w:tcW w:w="363" w:type="dxa"/>
             <w:tcBorders>
-              <w:left w:val="single" w:sz="2" w:space="0" w:color="000000"/>
-              <w:bottom w:val="single" w:sz="2" w:space="0" w:color="000000"/>
-              <w:insideH w:val="single" w:sz="2" w:space="0" w:color="000000"/>
+              <w:top w:val="single" w:sz="2" w:space="0" w:color="000001"/>
+              <w:left w:val="single" w:sz="2" w:space="0" w:color="000001"/>
+              <w:bottom w:val="single" w:sz="2" w:space="0" w:color="000001"/>
+              <w:insideH w:val="single" w:sz="2" w:space="0" w:color="000001"/>
             </w:tcBorders>
             <w:shd w:fill="auto" w:val="clear"/>
             <w:tcMar>
-              <w:left w:w="54" w:type="dxa"/>
+              <w:left w:w="51" w:type="dxa"/>
             </w:tcMar>
           </w:tcPr>
           <w:p>
@@ -2529,15 +2407,16 @@
         </w:tc>
         <w:tc>
           <w:tcPr>
-            <w:tcW w:w="363" w:type="dxa"/>
+            <w:tcW w:w="362" w:type="dxa"/>
             <w:tcBorders>
-              <w:left w:val="single" w:sz="2" w:space="0" w:color="000000"/>
-              <w:bottom w:val="single" w:sz="2" w:space="0" w:color="000000"/>
-              <w:insideH w:val="single" w:sz="2" w:space="0" w:color="000000"/>
+              <w:top w:val="single" w:sz="2" w:space="0" w:color="000001"/>
+              <w:left w:val="single" w:sz="2" w:space="0" w:color="000001"/>
+              <w:bottom w:val="single" w:sz="2" w:space="0" w:color="000001"/>
+              <w:insideH w:val="single" w:sz="2" w:space="0" w:color="000001"/>
             </w:tcBorders>
             <w:shd w:fill="auto" w:val="clear"/>
             <w:tcMar>
-              <w:left w:w="54" w:type="dxa"/>
+              <w:left w:w="51" w:type="dxa"/>
             </w:tcMar>
           </w:tcPr>
           <w:p>
@@ -2557,17 +2436,18 @@
         </w:tc>
         <w:tc>
           <w:tcPr>
-            <w:tcW w:w="348" w:type="dxa"/>
+            <w:tcW w:w="349" w:type="dxa"/>
             <w:tcBorders>
-              <w:left w:val="single" w:sz="2" w:space="0" w:color="000000"/>
-              <w:bottom w:val="single" w:sz="2" w:space="0" w:color="000000"/>
-              <w:right w:val="single" w:sz="2" w:space="0" w:color="000000"/>
-              <w:insideH w:val="single" w:sz="2" w:space="0" w:color="000000"/>
-              <w:insideV w:val="single" w:sz="2" w:space="0" w:color="000000"/>
+              <w:top w:val="single" w:sz="2" w:space="0" w:color="000001"/>
+              <w:left w:val="single" w:sz="2" w:space="0" w:color="000001"/>
+              <w:bottom w:val="single" w:sz="2" w:space="0" w:color="000001"/>
+              <w:right w:val="single" w:sz="2" w:space="0" w:color="000001"/>
+              <w:insideH w:val="single" w:sz="2" w:space="0" w:color="000001"/>
+              <w:insideV w:val="single" w:sz="2" w:space="0" w:color="000001"/>
             </w:tcBorders>
             <w:shd w:fill="auto" w:val="clear"/>
             <w:tcMar>
-              <w:left w:w="54" w:type="dxa"/>
+              <w:left w:w="51" w:type="dxa"/>
             </w:tcMar>
           </w:tcPr>
           <w:p>
@@ -2592,13 +2472,14 @@
           <w:tcPr>
             <w:tcW w:w="531" w:type="dxa"/>
             <w:tcBorders>
-              <w:left w:val="single" w:sz="2" w:space="0" w:color="000000"/>
-              <w:bottom w:val="single" w:sz="2" w:space="0" w:color="000000"/>
-              <w:insideH w:val="single" w:sz="2" w:space="0" w:color="000000"/>
+              <w:top w:val="single" w:sz="2" w:space="0" w:color="000001"/>
+              <w:left w:val="single" w:sz="2" w:space="0" w:color="000001"/>
+              <w:bottom w:val="single" w:sz="2" w:space="0" w:color="000001"/>
+              <w:insideH w:val="single" w:sz="2" w:space="0" w:color="000001"/>
             </w:tcBorders>
             <w:shd w:fill="auto" w:val="clear"/>
             <w:tcMar>
-              <w:left w:w="54" w:type="dxa"/>
+              <w:left w:w="51" w:type="dxa"/>
             </w:tcMar>
           </w:tcPr>
           <w:p>
@@ -2620,13 +2501,14 @@
           <w:tcPr>
             <w:tcW w:w="369" w:type="dxa"/>
             <w:tcBorders>
-              <w:left w:val="single" w:sz="2" w:space="0" w:color="000000"/>
-              <w:bottom w:val="single" w:sz="2" w:space="0" w:color="000000"/>
-              <w:insideH w:val="single" w:sz="2" w:space="0" w:color="000000"/>
+              <w:top w:val="single" w:sz="2" w:space="0" w:color="000001"/>
+              <w:left w:val="single" w:sz="2" w:space="0" w:color="000001"/>
+              <w:bottom w:val="single" w:sz="2" w:space="0" w:color="000001"/>
+              <w:insideH w:val="single" w:sz="2" w:space="0" w:color="000001"/>
             </w:tcBorders>
             <w:shd w:fill="auto" w:val="clear"/>
             <w:tcMar>
-              <w:left w:w="54" w:type="dxa"/>
+              <w:left w:w="51" w:type="dxa"/>
             </w:tcMar>
           </w:tcPr>
           <w:p>
@@ -2648,13 +2530,14 @@
           <w:tcPr>
             <w:tcW w:w="363" w:type="dxa"/>
             <w:tcBorders>
-              <w:left w:val="single" w:sz="2" w:space="0" w:color="000000"/>
-              <w:bottom w:val="single" w:sz="2" w:space="0" w:color="000000"/>
-              <w:insideH w:val="single" w:sz="2" w:space="0" w:color="000000"/>
+              <w:top w:val="single" w:sz="2" w:space="0" w:color="000001"/>
+              <w:left w:val="single" w:sz="2" w:space="0" w:color="000001"/>
+              <w:bottom w:val="single" w:sz="2" w:space="0" w:color="000001"/>
+              <w:insideH w:val="single" w:sz="2" w:space="0" w:color="000001"/>
             </w:tcBorders>
             <w:shd w:fill="auto" w:val="clear"/>
             <w:tcMar>
-              <w:left w:w="54" w:type="dxa"/>
+              <w:left w:w="51" w:type="dxa"/>
             </w:tcMar>
           </w:tcPr>
           <w:p>
@@ -2674,15 +2557,16 @@
         </w:tc>
         <w:tc>
           <w:tcPr>
-            <w:tcW w:w="363" w:type="dxa"/>
+            <w:tcW w:w="362" w:type="dxa"/>
             <w:tcBorders>
-              <w:left w:val="single" w:sz="2" w:space="0" w:color="000000"/>
-              <w:bottom w:val="single" w:sz="2" w:space="0" w:color="000000"/>
-              <w:insideH w:val="single" w:sz="2" w:space="0" w:color="000000"/>
+              <w:top w:val="single" w:sz="2" w:space="0" w:color="000001"/>
+              <w:left w:val="single" w:sz="2" w:space="0" w:color="000001"/>
+              <w:bottom w:val="single" w:sz="2" w:space="0" w:color="000001"/>
+              <w:insideH w:val="single" w:sz="2" w:space="0" w:color="000001"/>
             </w:tcBorders>
             <w:shd w:fill="auto" w:val="clear"/>
             <w:tcMar>
-              <w:left w:w="54" w:type="dxa"/>
+              <w:left w:w="51" w:type="dxa"/>
             </w:tcMar>
           </w:tcPr>
           <w:p>
@@ -2702,17 +2586,18 @@
         </w:tc>
         <w:tc>
           <w:tcPr>
-            <w:tcW w:w="348" w:type="dxa"/>
+            <w:tcW w:w="349" w:type="dxa"/>
             <w:tcBorders>
-              <w:left w:val="single" w:sz="2" w:space="0" w:color="000000"/>
-              <w:bottom w:val="single" w:sz="2" w:space="0" w:color="000000"/>
-              <w:right w:val="single" w:sz="2" w:space="0" w:color="000000"/>
-              <w:insideH w:val="single" w:sz="2" w:space="0" w:color="000000"/>
-              <w:insideV w:val="single" w:sz="2" w:space="0" w:color="000000"/>
+              <w:top w:val="single" w:sz="2" w:space="0" w:color="000001"/>
+              <w:left w:val="single" w:sz="2" w:space="0" w:color="000001"/>
+              <w:bottom w:val="single" w:sz="2" w:space="0" w:color="000001"/>
+              <w:right w:val="single" w:sz="2" w:space="0" w:color="000001"/>
+              <w:insideH w:val="single" w:sz="2" w:space="0" w:color="000001"/>
+              <w:insideV w:val="single" w:sz="2" w:space="0" w:color="000001"/>
             </w:tcBorders>
             <w:shd w:fill="auto" w:val="clear"/>
             <w:tcMar>
-              <w:left w:w="54" w:type="dxa"/>
+              <w:left w:w="51" w:type="dxa"/>
             </w:tcMar>
           </w:tcPr>
           <w:p>
@@ -2737,13 +2622,14 @@
           <w:tcPr>
             <w:tcW w:w="531" w:type="dxa"/>
             <w:tcBorders>
-              <w:left w:val="single" w:sz="2" w:space="0" w:color="000000"/>
-              <w:bottom w:val="single" w:sz="2" w:space="0" w:color="000000"/>
-              <w:insideH w:val="single" w:sz="2" w:space="0" w:color="000000"/>
+              <w:top w:val="single" w:sz="2" w:space="0" w:color="000001"/>
+              <w:left w:val="single" w:sz="2" w:space="0" w:color="000001"/>
+              <w:bottom w:val="single" w:sz="2" w:space="0" w:color="000001"/>
+              <w:insideH w:val="single" w:sz="2" w:space="0" w:color="000001"/>
             </w:tcBorders>
             <w:shd w:fill="auto" w:val="clear"/>
             <w:tcMar>
-              <w:left w:w="54" w:type="dxa"/>
+              <w:left w:w="51" w:type="dxa"/>
             </w:tcMar>
           </w:tcPr>
           <w:p>
@@ -2765,13 +2651,14 @@
           <w:tcPr>
             <w:tcW w:w="369" w:type="dxa"/>
             <w:tcBorders>
-              <w:left w:val="single" w:sz="2" w:space="0" w:color="000000"/>
-              <w:bottom w:val="single" w:sz="2" w:space="0" w:color="000000"/>
-              <w:insideH w:val="single" w:sz="2" w:space="0" w:color="000000"/>
+              <w:top w:val="single" w:sz="2" w:space="0" w:color="000001"/>
+              <w:left w:val="single" w:sz="2" w:space="0" w:color="000001"/>
+              <w:bottom w:val="single" w:sz="2" w:space="0" w:color="000001"/>
+              <w:insideH w:val="single" w:sz="2" w:space="0" w:color="000001"/>
             </w:tcBorders>
             <w:shd w:fill="auto" w:val="clear"/>
             <w:tcMar>
-              <w:left w:w="54" w:type="dxa"/>
+              <w:left w:w="51" w:type="dxa"/>
             </w:tcMar>
           </w:tcPr>
           <w:p>
@@ -2793,13 +2680,14 @@
           <w:tcPr>
             <w:tcW w:w="363" w:type="dxa"/>
             <w:tcBorders>
-              <w:left w:val="single" w:sz="2" w:space="0" w:color="000000"/>
-              <w:bottom w:val="single" w:sz="2" w:space="0" w:color="000000"/>
-              <w:insideH w:val="single" w:sz="2" w:space="0" w:color="000000"/>
+              <w:top w:val="single" w:sz="2" w:space="0" w:color="000001"/>
+              <w:left w:val="single" w:sz="2" w:space="0" w:color="000001"/>
+              <w:bottom w:val="single" w:sz="2" w:space="0" w:color="000001"/>
+              <w:insideH w:val="single" w:sz="2" w:space="0" w:color="000001"/>
             </w:tcBorders>
             <w:shd w:fill="auto" w:val="clear"/>
             <w:tcMar>
-              <w:left w:w="54" w:type="dxa"/>
+              <w:left w:w="51" w:type="dxa"/>
             </w:tcMar>
           </w:tcPr>
           <w:p>
@@ -2819,15 +2707,16 @@
         </w:tc>
         <w:tc>
           <w:tcPr>
-            <w:tcW w:w="363" w:type="dxa"/>
+            <w:tcW w:w="362" w:type="dxa"/>
             <w:tcBorders>
-              <w:left w:val="single" w:sz="2" w:space="0" w:color="000000"/>
-              <w:bottom w:val="single" w:sz="2" w:space="0" w:color="000000"/>
-              <w:insideH w:val="single" w:sz="2" w:space="0" w:color="000000"/>
+              <w:top w:val="single" w:sz="2" w:space="0" w:color="000001"/>
+              <w:left w:val="single" w:sz="2" w:space="0" w:color="000001"/>
+              <w:bottom w:val="single" w:sz="2" w:space="0" w:color="000001"/>
+              <w:insideH w:val="single" w:sz="2" w:space="0" w:color="000001"/>
             </w:tcBorders>
             <w:shd w:fill="auto" w:val="clear"/>
             <w:tcMar>
-              <w:left w:w="54" w:type="dxa"/>
+              <w:left w:w="51" w:type="dxa"/>
             </w:tcMar>
           </w:tcPr>
           <w:p>
@@ -2847,17 +2736,18 @@
         </w:tc>
         <w:tc>
           <w:tcPr>
-            <w:tcW w:w="348" w:type="dxa"/>
+            <w:tcW w:w="349" w:type="dxa"/>
             <w:tcBorders>
-              <w:left w:val="single" w:sz="2" w:space="0" w:color="000000"/>
-              <w:bottom w:val="single" w:sz="2" w:space="0" w:color="000000"/>
-              <w:right w:val="single" w:sz="2" w:space="0" w:color="000000"/>
-              <w:insideH w:val="single" w:sz="2" w:space="0" w:color="000000"/>
-              <w:insideV w:val="single" w:sz="2" w:space="0" w:color="000000"/>
+              <w:top w:val="single" w:sz="2" w:space="0" w:color="000001"/>
+              <w:left w:val="single" w:sz="2" w:space="0" w:color="000001"/>
+              <w:bottom w:val="single" w:sz="2" w:space="0" w:color="000001"/>
+              <w:right w:val="single" w:sz="2" w:space="0" w:color="000001"/>
+              <w:insideH w:val="single" w:sz="2" w:space="0" w:color="000001"/>
+              <w:insideV w:val="single" w:sz="2" w:space="0" w:color="000001"/>
             </w:tcBorders>
             <w:shd w:fill="auto" w:val="clear"/>
             <w:tcMar>
-              <w:left w:w="54" w:type="dxa"/>
+              <w:left w:w="51" w:type="dxa"/>
             </w:tcMar>
           </w:tcPr>
           <w:p>
@@ -2882,13 +2772,14 @@
           <w:tcPr>
             <w:tcW w:w="531" w:type="dxa"/>
             <w:tcBorders>
-              <w:left w:val="single" w:sz="2" w:space="0" w:color="000000"/>
-              <w:bottom w:val="single" w:sz="2" w:space="0" w:color="000000"/>
-              <w:insideH w:val="single" w:sz="2" w:space="0" w:color="000000"/>
+              <w:top w:val="single" w:sz="2" w:space="0" w:color="000001"/>
+              <w:left w:val="single" w:sz="2" w:space="0" w:color="000001"/>
+              <w:bottom w:val="single" w:sz="2" w:space="0" w:color="000001"/>
+              <w:insideH w:val="single" w:sz="2" w:space="0" w:color="000001"/>
             </w:tcBorders>
             <w:shd w:fill="auto" w:val="clear"/>
             <w:tcMar>
-              <w:left w:w="54" w:type="dxa"/>
+              <w:left w:w="51" w:type="dxa"/>
             </w:tcMar>
           </w:tcPr>
           <w:p>
@@ -2910,13 +2801,14 @@
           <w:tcPr>
             <w:tcW w:w="369" w:type="dxa"/>
             <w:tcBorders>
-              <w:left w:val="single" w:sz="2" w:space="0" w:color="000000"/>
-              <w:bottom w:val="single" w:sz="2" w:space="0" w:color="000000"/>
-              <w:insideH w:val="single" w:sz="2" w:space="0" w:color="000000"/>
+              <w:top w:val="single" w:sz="2" w:space="0" w:color="000001"/>
+              <w:left w:val="single" w:sz="2" w:space="0" w:color="000001"/>
+              <w:bottom w:val="single" w:sz="2" w:space="0" w:color="000001"/>
+              <w:insideH w:val="single" w:sz="2" w:space="0" w:color="000001"/>
             </w:tcBorders>
             <w:shd w:fill="auto" w:val="clear"/>
             <w:tcMar>
-              <w:left w:w="54" w:type="dxa"/>
+              <w:left w:w="51" w:type="dxa"/>
             </w:tcMar>
           </w:tcPr>
           <w:p>
@@ -2938,13 +2830,14 @@
           <w:tcPr>
             <w:tcW w:w="363" w:type="dxa"/>
             <w:tcBorders>
-              <w:left w:val="single" w:sz="2" w:space="0" w:color="000000"/>
-              <w:bottom w:val="single" w:sz="2" w:space="0" w:color="000000"/>
-              <w:insideH w:val="single" w:sz="2" w:space="0" w:color="000000"/>
+              <w:top w:val="single" w:sz="2" w:space="0" w:color="000001"/>
+              <w:left w:val="single" w:sz="2" w:space="0" w:color="000001"/>
+              <w:bottom w:val="single" w:sz="2" w:space="0" w:color="000001"/>
+              <w:insideH w:val="single" w:sz="2" w:space="0" w:color="000001"/>
             </w:tcBorders>
             <w:shd w:fill="auto" w:val="clear"/>
             <w:tcMar>
-              <w:left w:w="54" w:type="dxa"/>
+              <w:left w:w="51" w:type="dxa"/>
             </w:tcMar>
           </w:tcPr>
           <w:p>
@@ -2964,15 +2857,16 @@
         </w:tc>
         <w:tc>
           <w:tcPr>
-            <w:tcW w:w="363" w:type="dxa"/>
+            <w:tcW w:w="362" w:type="dxa"/>
             <w:tcBorders>
-              <w:left w:val="single" w:sz="2" w:space="0" w:color="000000"/>
-              <w:bottom w:val="single" w:sz="2" w:space="0" w:color="000000"/>
-              <w:insideH w:val="single" w:sz="2" w:space="0" w:color="000000"/>
+              <w:top w:val="single" w:sz="2" w:space="0" w:color="000001"/>
+              <w:left w:val="single" w:sz="2" w:space="0" w:color="000001"/>
+              <w:bottom w:val="single" w:sz="2" w:space="0" w:color="000001"/>
+              <w:insideH w:val="single" w:sz="2" w:space="0" w:color="000001"/>
             </w:tcBorders>
             <w:shd w:fill="auto" w:val="clear"/>
             <w:tcMar>
-              <w:left w:w="54" w:type="dxa"/>
+              <w:left w:w="51" w:type="dxa"/>
             </w:tcMar>
           </w:tcPr>
           <w:p>
@@ -2992,17 +2886,18 @@
         </w:tc>
         <w:tc>
           <w:tcPr>
-            <w:tcW w:w="348" w:type="dxa"/>
+            <w:tcW w:w="349" w:type="dxa"/>
             <w:tcBorders>
-              <w:left w:val="single" w:sz="2" w:space="0" w:color="000000"/>
-              <w:bottom w:val="single" w:sz="2" w:space="0" w:color="000000"/>
-              <w:right w:val="single" w:sz="2" w:space="0" w:color="000000"/>
-              <w:insideH w:val="single" w:sz="2" w:space="0" w:color="000000"/>
-              <w:insideV w:val="single" w:sz="2" w:space="0" w:color="000000"/>
+              <w:top w:val="single" w:sz="2" w:space="0" w:color="000001"/>
+              <w:left w:val="single" w:sz="2" w:space="0" w:color="000001"/>
+              <w:bottom w:val="single" w:sz="2" w:space="0" w:color="000001"/>
+              <w:right w:val="single" w:sz="2" w:space="0" w:color="000001"/>
+              <w:insideH w:val="single" w:sz="2" w:space="0" w:color="000001"/>
+              <w:insideV w:val="single" w:sz="2" w:space="0" w:color="000001"/>
             </w:tcBorders>
             <w:shd w:fill="auto" w:val="clear"/>
             <w:tcMar>
-              <w:left w:w="54" w:type="dxa"/>
+              <w:left w:w="51" w:type="dxa"/>
             </w:tcMar>
           </w:tcPr>
           <w:p>
@@ -3027,13 +2922,14 @@
           <w:tcPr>
             <w:tcW w:w="531" w:type="dxa"/>
             <w:tcBorders>
-              <w:left w:val="single" w:sz="2" w:space="0" w:color="000000"/>
-              <w:bottom w:val="single" w:sz="2" w:space="0" w:color="000000"/>
-              <w:insideH w:val="single" w:sz="2" w:space="0" w:color="000000"/>
+              <w:top w:val="single" w:sz="2" w:space="0" w:color="000001"/>
+              <w:left w:val="single" w:sz="2" w:space="0" w:color="000001"/>
+              <w:bottom w:val="single" w:sz="2" w:space="0" w:color="000001"/>
+              <w:insideH w:val="single" w:sz="2" w:space="0" w:color="000001"/>
             </w:tcBorders>
             <w:shd w:fill="auto" w:val="clear"/>
             <w:tcMar>
-              <w:left w:w="54" w:type="dxa"/>
+              <w:left w:w="51" w:type="dxa"/>
             </w:tcMar>
           </w:tcPr>
           <w:p>
@@ -3055,13 +2951,14 @@
           <w:tcPr>
             <w:tcW w:w="369" w:type="dxa"/>
             <w:tcBorders>
-              <w:left w:val="single" w:sz="2" w:space="0" w:color="000000"/>
-              <w:bottom w:val="single" w:sz="2" w:space="0" w:color="000000"/>
-              <w:insideH w:val="single" w:sz="2" w:space="0" w:color="000000"/>
+              <w:top w:val="single" w:sz="2" w:space="0" w:color="000001"/>
+              <w:left w:val="single" w:sz="2" w:space="0" w:color="000001"/>
+              <w:bottom w:val="single" w:sz="2" w:space="0" w:color="000001"/>
+              <w:insideH w:val="single" w:sz="2" w:space="0" w:color="000001"/>
             </w:tcBorders>
             <w:shd w:fill="auto" w:val="clear"/>
             <w:tcMar>
-              <w:left w:w="54" w:type="dxa"/>
+              <w:left w:w="51" w:type="dxa"/>
             </w:tcMar>
           </w:tcPr>
           <w:p>
@@ -3083,13 +2980,14 @@
           <w:tcPr>
             <w:tcW w:w="363" w:type="dxa"/>
             <w:tcBorders>
-              <w:left w:val="single" w:sz="2" w:space="0" w:color="000000"/>
-              <w:bottom w:val="single" w:sz="2" w:space="0" w:color="000000"/>
-              <w:insideH w:val="single" w:sz="2" w:space="0" w:color="000000"/>
+              <w:top w:val="single" w:sz="2" w:space="0" w:color="000001"/>
+              <w:left w:val="single" w:sz="2" w:space="0" w:color="000001"/>
+              <w:bottom w:val="single" w:sz="2" w:space="0" w:color="000001"/>
+              <w:insideH w:val="single" w:sz="2" w:space="0" w:color="000001"/>
             </w:tcBorders>
             <w:shd w:fill="auto" w:val="clear"/>
             <w:tcMar>
-              <w:left w:w="54" w:type="dxa"/>
+              <w:left w:w="51" w:type="dxa"/>
             </w:tcMar>
           </w:tcPr>
           <w:p>
@@ -3109,15 +3007,16 @@
         </w:tc>
         <w:tc>
           <w:tcPr>
-            <w:tcW w:w="363" w:type="dxa"/>
+            <w:tcW w:w="362" w:type="dxa"/>
             <w:tcBorders>
-              <w:left w:val="single" w:sz="2" w:space="0" w:color="000000"/>
-              <w:bottom w:val="single" w:sz="2" w:space="0" w:color="000000"/>
-              <w:insideH w:val="single" w:sz="2" w:space="0" w:color="000000"/>
+              <w:top w:val="single" w:sz="2" w:space="0" w:color="000001"/>
+              <w:left w:val="single" w:sz="2" w:space="0" w:color="000001"/>
+              <w:bottom w:val="single" w:sz="2" w:space="0" w:color="000001"/>
+              <w:insideH w:val="single" w:sz="2" w:space="0" w:color="000001"/>
             </w:tcBorders>
             <w:shd w:fill="auto" w:val="clear"/>
             <w:tcMar>
-              <w:left w:w="54" w:type="dxa"/>
+              <w:left w:w="51" w:type="dxa"/>
             </w:tcMar>
           </w:tcPr>
           <w:p>
@@ -3137,17 +3036,18 @@
         </w:tc>
         <w:tc>
           <w:tcPr>
-            <w:tcW w:w="348" w:type="dxa"/>
+            <w:tcW w:w="349" w:type="dxa"/>
             <w:tcBorders>
-              <w:left w:val="single" w:sz="2" w:space="0" w:color="000000"/>
-              <w:bottom w:val="single" w:sz="2" w:space="0" w:color="000000"/>
-              <w:right w:val="single" w:sz="2" w:space="0" w:color="000000"/>
-              <w:insideH w:val="single" w:sz="2" w:space="0" w:color="000000"/>
-              <w:insideV w:val="single" w:sz="2" w:space="0" w:color="000000"/>
+              <w:top w:val="single" w:sz="2" w:space="0" w:color="000001"/>
+              <w:left w:val="single" w:sz="2" w:space="0" w:color="000001"/>
+              <w:bottom w:val="single" w:sz="2" w:space="0" w:color="000001"/>
+              <w:right w:val="single" w:sz="2" w:space="0" w:color="000001"/>
+              <w:insideH w:val="single" w:sz="2" w:space="0" w:color="000001"/>
+              <w:insideV w:val="single" w:sz="2" w:space="0" w:color="000001"/>
             </w:tcBorders>
             <w:shd w:fill="auto" w:val="clear"/>
             <w:tcMar>
-              <w:left w:w="54" w:type="dxa"/>
+              <w:left w:w="51" w:type="dxa"/>
             </w:tcMar>
           </w:tcPr>
           <w:p>
@@ -3172,13 +3072,14 @@
           <w:tcPr>
             <w:tcW w:w="531" w:type="dxa"/>
             <w:tcBorders>
-              <w:left w:val="single" w:sz="2" w:space="0" w:color="000000"/>
-              <w:bottom w:val="single" w:sz="2" w:space="0" w:color="000000"/>
-              <w:insideH w:val="single" w:sz="2" w:space="0" w:color="000000"/>
+              <w:top w:val="single" w:sz="2" w:space="0" w:color="000001"/>
+              <w:left w:val="single" w:sz="2" w:space="0" w:color="000001"/>
+              <w:bottom w:val="single" w:sz="2" w:space="0" w:color="000001"/>
+              <w:insideH w:val="single" w:sz="2" w:space="0" w:color="000001"/>
             </w:tcBorders>
             <w:shd w:fill="auto" w:val="clear"/>
             <w:tcMar>
-              <w:left w:w="54" w:type="dxa"/>
+              <w:left w:w="51" w:type="dxa"/>
             </w:tcMar>
           </w:tcPr>
           <w:p>
@@ -3200,13 +3101,14 @@
           <w:tcPr>
             <w:tcW w:w="369" w:type="dxa"/>
             <w:tcBorders>
-              <w:left w:val="single" w:sz="2" w:space="0" w:color="000000"/>
-              <w:bottom w:val="single" w:sz="2" w:space="0" w:color="000000"/>
-              <w:insideH w:val="single" w:sz="2" w:space="0" w:color="000000"/>
+              <w:top w:val="single" w:sz="2" w:space="0" w:color="000001"/>
+              <w:left w:val="single" w:sz="2" w:space="0" w:color="000001"/>
+              <w:bottom w:val="single" w:sz="2" w:space="0" w:color="000001"/>
+              <w:insideH w:val="single" w:sz="2" w:space="0" w:color="000001"/>
             </w:tcBorders>
             <w:shd w:fill="auto" w:val="clear"/>
             <w:tcMar>
-              <w:left w:w="54" w:type="dxa"/>
+              <w:left w:w="51" w:type="dxa"/>
             </w:tcMar>
           </w:tcPr>
           <w:p>
@@ -3228,13 +3130,14 @@
           <w:tcPr>
             <w:tcW w:w="363" w:type="dxa"/>
             <w:tcBorders>
-              <w:left w:val="single" w:sz="2" w:space="0" w:color="000000"/>
-              <w:bottom w:val="single" w:sz="2" w:space="0" w:color="000000"/>
-              <w:insideH w:val="single" w:sz="2" w:space="0" w:color="000000"/>
+              <w:top w:val="single" w:sz="2" w:space="0" w:color="000001"/>
+              <w:left w:val="single" w:sz="2" w:space="0" w:color="000001"/>
+              <w:bottom w:val="single" w:sz="2" w:space="0" w:color="000001"/>
+              <w:insideH w:val="single" w:sz="2" w:space="0" w:color="000001"/>
             </w:tcBorders>
             <w:shd w:fill="auto" w:val="clear"/>
             <w:tcMar>
-              <w:left w:w="54" w:type="dxa"/>
+              <w:left w:w="51" w:type="dxa"/>
             </w:tcMar>
           </w:tcPr>
           <w:p>
@@ -3254,15 +3157,16 @@
         </w:tc>
         <w:tc>
           <w:tcPr>
-            <w:tcW w:w="363" w:type="dxa"/>
+            <w:tcW w:w="362" w:type="dxa"/>
             <w:tcBorders>
-              <w:left w:val="single" w:sz="2" w:space="0" w:color="000000"/>
-              <w:bottom w:val="single" w:sz="2" w:space="0" w:color="000000"/>
-              <w:insideH w:val="single" w:sz="2" w:space="0" w:color="000000"/>
+              <w:top w:val="single" w:sz="2" w:space="0" w:color="000001"/>
+              <w:left w:val="single" w:sz="2" w:space="0" w:color="000001"/>
+              <w:bottom w:val="single" w:sz="2" w:space="0" w:color="000001"/>
+              <w:insideH w:val="single" w:sz="2" w:space="0" w:color="000001"/>
             </w:tcBorders>
             <w:shd w:fill="auto" w:val="clear"/>
             <w:tcMar>
-              <w:left w:w="54" w:type="dxa"/>
+              <w:left w:w="51" w:type="dxa"/>
             </w:tcMar>
           </w:tcPr>
           <w:p>
@@ -3282,17 +3186,18 @@
         </w:tc>
         <w:tc>
           <w:tcPr>
-            <w:tcW w:w="348" w:type="dxa"/>
+            <w:tcW w:w="349" w:type="dxa"/>
             <w:tcBorders>
-              <w:left w:val="single" w:sz="2" w:space="0" w:color="000000"/>
-              <w:bottom w:val="single" w:sz="2" w:space="0" w:color="000000"/>
-              <w:right w:val="single" w:sz="2" w:space="0" w:color="000000"/>
-              <w:insideH w:val="single" w:sz="2" w:space="0" w:color="000000"/>
-              <w:insideV w:val="single" w:sz="2" w:space="0" w:color="000000"/>
+              <w:top w:val="single" w:sz="2" w:space="0" w:color="000001"/>
+              <w:left w:val="single" w:sz="2" w:space="0" w:color="000001"/>
+              <w:bottom w:val="single" w:sz="2" w:space="0" w:color="000001"/>
+              <w:right w:val="single" w:sz="2" w:space="0" w:color="000001"/>
+              <w:insideH w:val="single" w:sz="2" w:space="0" w:color="000001"/>
+              <w:insideV w:val="single" w:sz="2" w:space="0" w:color="000001"/>
             </w:tcBorders>
             <w:shd w:fill="auto" w:val="clear"/>
             <w:tcMar>
-              <w:left w:w="54" w:type="dxa"/>
+              <w:left w:w="51" w:type="dxa"/>
             </w:tcMar>
           </w:tcPr>
           <w:p>
@@ -3317,13 +3222,14 @@
           <w:tcPr>
             <w:tcW w:w="531" w:type="dxa"/>
             <w:tcBorders>
-              <w:left w:val="single" w:sz="2" w:space="0" w:color="000000"/>
-              <w:bottom w:val="single" w:sz="2" w:space="0" w:color="000000"/>
-              <w:insideH w:val="single" w:sz="2" w:space="0" w:color="000000"/>
+              <w:top w:val="single" w:sz="2" w:space="0" w:color="000001"/>
+              <w:left w:val="single" w:sz="2" w:space="0" w:color="000001"/>
+              <w:bottom w:val="single" w:sz="2" w:space="0" w:color="000001"/>
+              <w:insideH w:val="single" w:sz="2" w:space="0" w:color="000001"/>
             </w:tcBorders>
             <w:shd w:fill="auto" w:val="clear"/>
             <w:tcMar>
-              <w:left w:w="54" w:type="dxa"/>
+              <w:left w:w="51" w:type="dxa"/>
             </w:tcMar>
           </w:tcPr>
           <w:p>
@@ -3345,13 +3251,14 @@
           <w:tcPr>
             <w:tcW w:w="369" w:type="dxa"/>
             <w:tcBorders>
-              <w:left w:val="single" w:sz="2" w:space="0" w:color="000000"/>
-              <w:bottom w:val="single" w:sz="2" w:space="0" w:color="000000"/>
-              <w:insideH w:val="single" w:sz="2" w:space="0" w:color="000000"/>
+              <w:top w:val="single" w:sz="2" w:space="0" w:color="000001"/>
+              <w:left w:val="single" w:sz="2" w:space="0" w:color="000001"/>
+              <w:bottom w:val="single" w:sz="2" w:space="0" w:color="000001"/>
+              <w:insideH w:val="single" w:sz="2" w:space="0" w:color="000001"/>
             </w:tcBorders>
             <w:shd w:fill="auto" w:val="clear"/>
             <w:tcMar>
-              <w:left w:w="54" w:type="dxa"/>
+              <w:left w:w="51" w:type="dxa"/>
             </w:tcMar>
           </w:tcPr>
           <w:p>
@@ -3373,13 +3280,14 @@
           <w:tcPr>
             <w:tcW w:w="363" w:type="dxa"/>
             <w:tcBorders>
-              <w:left w:val="single" w:sz="2" w:space="0" w:color="000000"/>
-              <w:bottom w:val="single" w:sz="2" w:space="0" w:color="000000"/>
-              <w:insideH w:val="single" w:sz="2" w:space="0" w:color="000000"/>
+              <w:top w:val="single" w:sz="2" w:space="0" w:color="000001"/>
+              <w:left w:val="single" w:sz="2" w:space="0" w:color="000001"/>
+              <w:bottom w:val="single" w:sz="2" w:space="0" w:color="000001"/>
+              <w:insideH w:val="single" w:sz="2" w:space="0" w:color="000001"/>
             </w:tcBorders>
             <w:shd w:fill="auto" w:val="clear"/>
             <w:tcMar>
-              <w:left w:w="54" w:type="dxa"/>
+              <w:left w:w="51" w:type="dxa"/>
             </w:tcMar>
           </w:tcPr>
           <w:p>
@@ -3399,15 +3307,16 @@
         </w:tc>
         <w:tc>
           <w:tcPr>
-            <w:tcW w:w="363" w:type="dxa"/>
+            <w:tcW w:w="362" w:type="dxa"/>
             <w:tcBorders>
-              <w:left w:val="single" w:sz="2" w:space="0" w:color="000000"/>
-              <w:bottom w:val="single" w:sz="2" w:space="0" w:color="000000"/>
-              <w:insideH w:val="single" w:sz="2" w:space="0" w:color="000000"/>
+              <w:top w:val="single" w:sz="2" w:space="0" w:color="000001"/>
+              <w:left w:val="single" w:sz="2" w:space="0" w:color="000001"/>
+              <w:bottom w:val="single" w:sz="2" w:space="0" w:color="000001"/>
+              <w:insideH w:val="single" w:sz="2" w:space="0" w:color="000001"/>
             </w:tcBorders>
             <w:shd w:fill="auto" w:val="clear"/>
             <w:tcMar>
-              <w:left w:w="54" w:type="dxa"/>
+              <w:left w:w="51" w:type="dxa"/>
             </w:tcMar>
           </w:tcPr>
           <w:p>
@@ -3427,17 +3336,18 @@
         </w:tc>
         <w:tc>
           <w:tcPr>
-            <w:tcW w:w="348" w:type="dxa"/>
+            <w:tcW w:w="349" w:type="dxa"/>
             <w:tcBorders>
-              <w:left w:val="single" w:sz="2" w:space="0" w:color="000000"/>
-              <w:bottom w:val="single" w:sz="2" w:space="0" w:color="000000"/>
-              <w:right w:val="single" w:sz="2" w:space="0" w:color="000000"/>
-              <w:insideH w:val="single" w:sz="2" w:space="0" w:color="000000"/>
-              <w:insideV w:val="single" w:sz="2" w:space="0" w:color="000000"/>
+              <w:top w:val="single" w:sz="2" w:space="0" w:color="000001"/>
+              <w:left w:val="single" w:sz="2" w:space="0" w:color="000001"/>
+              <w:bottom w:val="single" w:sz="2" w:space="0" w:color="000001"/>
+              <w:right w:val="single" w:sz="2" w:space="0" w:color="000001"/>
+              <w:insideH w:val="single" w:sz="2" w:space="0" w:color="000001"/>
+              <w:insideV w:val="single" w:sz="2" w:space="0" w:color="000001"/>
             </w:tcBorders>
             <w:shd w:fill="auto" w:val="clear"/>
             <w:tcMar>
-              <w:left w:w="54" w:type="dxa"/>
+              <w:left w:w="51" w:type="dxa"/>
             </w:tcMar>
           </w:tcPr>
           <w:p>
@@ -3462,13 +3372,14 @@
           <w:tcPr>
             <w:tcW w:w="531" w:type="dxa"/>
             <w:tcBorders>
-              <w:left w:val="single" w:sz="2" w:space="0" w:color="000000"/>
-              <w:bottom w:val="single" w:sz="2" w:space="0" w:color="000000"/>
-              <w:insideH w:val="single" w:sz="2" w:space="0" w:color="000000"/>
+              <w:top w:val="single" w:sz="2" w:space="0" w:color="000001"/>
+              <w:left w:val="single" w:sz="2" w:space="0" w:color="000001"/>
+              <w:bottom w:val="single" w:sz="2" w:space="0" w:color="000001"/>
+              <w:insideH w:val="single" w:sz="2" w:space="0" w:color="000001"/>
             </w:tcBorders>
             <w:shd w:fill="auto" w:val="clear"/>
             <w:tcMar>
-              <w:left w:w="54" w:type="dxa"/>
+              <w:left w:w="51" w:type="dxa"/>
             </w:tcMar>
           </w:tcPr>
           <w:p>
@@ -3490,13 +3401,14 @@
           <w:tcPr>
             <w:tcW w:w="369" w:type="dxa"/>
             <w:tcBorders>
-              <w:left w:val="single" w:sz="2" w:space="0" w:color="000000"/>
-              <w:bottom w:val="single" w:sz="2" w:space="0" w:color="000000"/>
-              <w:insideH w:val="single" w:sz="2" w:space="0" w:color="000000"/>
+              <w:top w:val="single" w:sz="2" w:space="0" w:color="000001"/>
+              <w:left w:val="single" w:sz="2" w:space="0" w:color="000001"/>
+              <w:bottom w:val="single" w:sz="2" w:space="0" w:color="000001"/>
+              <w:insideH w:val="single" w:sz="2" w:space="0" w:color="000001"/>
             </w:tcBorders>
             <w:shd w:fill="auto" w:val="clear"/>
             <w:tcMar>
-              <w:left w:w="54" w:type="dxa"/>
+              <w:left w:w="51" w:type="dxa"/>
             </w:tcMar>
           </w:tcPr>
           <w:p>
@@ -3518,13 +3430,14 @@
           <w:tcPr>
             <w:tcW w:w="363" w:type="dxa"/>
             <w:tcBorders>
-              <w:left w:val="single" w:sz="2" w:space="0" w:color="000000"/>
-              <w:bottom w:val="single" w:sz="2" w:space="0" w:color="000000"/>
-              <w:insideH w:val="single" w:sz="2" w:space="0" w:color="000000"/>
+              <w:top w:val="single" w:sz="2" w:space="0" w:color="000001"/>
+              <w:left w:val="single" w:sz="2" w:space="0" w:color="000001"/>
+              <w:bottom w:val="single" w:sz="2" w:space="0" w:color="000001"/>
+              <w:insideH w:val="single" w:sz="2" w:space="0" w:color="000001"/>
             </w:tcBorders>
             <w:shd w:fill="auto" w:val="clear"/>
             <w:tcMar>
-              <w:left w:w="54" w:type="dxa"/>
+              <w:left w:w="51" w:type="dxa"/>
             </w:tcMar>
           </w:tcPr>
           <w:p>
@@ -3544,15 +3457,16 @@
         </w:tc>
         <w:tc>
           <w:tcPr>
-            <w:tcW w:w="363" w:type="dxa"/>
+            <w:tcW w:w="362" w:type="dxa"/>
             <w:tcBorders>
-              <w:left w:val="single" w:sz="2" w:space="0" w:color="000000"/>
-              <w:bottom w:val="single" w:sz="2" w:space="0" w:color="000000"/>
-              <w:insideH w:val="single" w:sz="2" w:space="0" w:color="000000"/>
+              <w:top w:val="single" w:sz="2" w:space="0" w:color="000001"/>
+              <w:left w:val="single" w:sz="2" w:space="0" w:color="000001"/>
+              <w:bottom w:val="single" w:sz="2" w:space="0" w:color="000001"/>
+              <w:insideH w:val="single" w:sz="2" w:space="0" w:color="000001"/>
             </w:tcBorders>
             <w:shd w:fill="auto" w:val="clear"/>
             <w:tcMar>
-              <w:left w:w="54" w:type="dxa"/>
+              <w:left w:w="51" w:type="dxa"/>
             </w:tcMar>
           </w:tcPr>
           <w:p>
@@ -3572,17 +3486,18 @@
         </w:tc>
         <w:tc>
           <w:tcPr>
-            <w:tcW w:w="348" w:type="dxa"/>
+            <w:tcW w:w="349" w:type="dxa"/>
             <w:tcBorders>
-              <w:left w:val="single" w:sz="2" w:space="0" w:color="000000"/>
-              <w:bottom w:val="single" w:sz="2" w:space="0" w:color="000000"/>
-              <w:right w:val="single" w:sz="2" w:space="0" w:color="000000"/>
-              <w:insideH w:val="single" w:sz="2" w:space="0" w:color="000000"/>
-              <w:insideV w:val="single" w:sz="2" w:space="0" w:color="000000"/>
+              <w:top w:val="single" w:sz="2" w:space="0" w:color="000001"/>
+              <w:left w:val="single" w:sz="2" w:space="0" w:color="000001"/>
+              <w:bottom w:val="single" w:sz="2" w:space="0" w:color="000001"/>
+              <w:right w:val="single" w:sz="2" w:space="0" w:color="000001"/>
+              <w:insideH w:val="single" w:sz="2" w:space="0" w:color="000001"/>
+              <w:insideV w:val="single" w:sz="2" w:space="0" w:color="000001"/>
             </w:tcBorders>
             <w:shd w:fill="auto" w:val="clear"/>
             <w:tcMar>
-              <w:left w:w="54" w:type="dxa"/>
+              <w:left w:w="51" w:type="dxa"/>
             </w:tcMar>
           </w:tcPr>
           <w:p>
@@ -3607,13 +3522,14 @@
           <w:tcPr>
             <w:tcW w:w="531" w:type="dxa"/>
             <w:tcBorders>
-              <w:left w:val="single" w:sz="2" w:space="0" w:color="000000"/>
-              <w:bottom w:val="single" w:sz="2" w:space="0" w:color="000000"/>
-              <w:insideH w:val="single" w:sz="2" w:space="0" w:color="000000"/>
+              <w:top w:val="single" w:sz="2" w:space="0" w:color="000001"/>
+              <w:left w:val="single" w:sz="2" w:space="0" w:color="000001"/>
+              <w:bottom w:val="single" w:sz="2" w:space="0" w:color="000001"/>
+              <w:insideH w:val="single" w:sz="2" w:space="0" w:color="000001"/>
             </w:tcBorders>
             <w:shd w:fill="auto" w:val="clear"/>
             <w:tcMar>
-              <w:left w:w="54" w:type="dxa"/>
+              <w:left w:w="51" w:type="dxa"/>
             </w:tcMar>
           </w:tcPr>
           <w:p>
@@ -3635,13 +3551,14 @@
           <w:tcPr>
             <w:tcW w:w="369" w:type="dxa"/>
             <w:tcBorders>
-              <w:left w:val="single" w:sz="2" w:space="0" w:color="000000"/>
-              <w:bottom w:val="single" w:sz="2" w:space="0" w:color="000000"/>
-              <w:insideH w:val="single" w:sz="2" w:space="0" w:color="000000"/>
+              <w:top w:val="single" w:sz="2" w:space="0" w:color="000001"/>
+              <w:left w:val="single" w:sz="2" w:space="0" w:color="000001"/>
+              <w:bottom w:val="single" w:sz="2" w:space="0" w:color="000001"/>
+              <w:insideH w:val="single" w:sz="2" w:space="0" w:color="000001"/>
             </w:tcBorders>
             <w:shd w:fill="auto" w:val="clear"/>
             <w:tcMar>
-              <w:left w:w="54" w:type="dxa"/>
+              <w:left w:w="51" w:type="dxa"/>
             </w:tcMar>
           </w:tcPr>
           <w:p>
@@ -3663,13 +3580,14 @@
           <w:tcPr>
             <w:tcW w:w="363" w:type="dxa"/>
             <w:tcBorders>
-              <w:left w:val="single" w:sz="2" w:space="0" w:color="000000"/>
-              <w:bottom w:val="single" w:sz="2" w:space="0" w:color="000000"/>
-              <w:insideH w:val="single" w:sz="2" w:space="0" w:color="000000"/>
+              <w:top w:val="single" w:sz="2" w:space="0" w:color="000001"/>
+              <w:left w:val="single" w:sz="2" w:space="0" w:color="000001"/>
+              <w:bottom w:val="single" w:sz="2" w:space="0" w:color="000001"/>
+              <w:insideH w:val="single" w:sz="2" w:space="0" w:color="000001"/>
             </w:tcBorders>
             <w:shd w:fill="auto" w:val="clear"/>
             <w:tcMar>
-              <w:left w:w="54" w:type="dxa"/>
+              <w:left w:w="51" w:type="dxa"/>
             </w:tcMar>
           </w:tcPr>
           <w:p>
@@ -3689,15 +3607,16 @@
         </w:tc>
         <w:tc>
           <w:tcPr>
-            <w:tcW w:w="363" w:type="dxa"/>
+            <w:tcW w:w="362" w:type="dxa"/>
             <w:tcBorders>
-              <w:left w:val="single" w:sz="2" w:space="0" w:color="000000"/>
-              <w:bottom w:val="single" w:sz="2" w:space="0" w:color="000000"/>
-              <w:insideH w:val="single" w:sz="2" w:space="0" w:color="000000"/>
+              <w:top w:val="single" w:sz="2" w:space="0" w:color="000001"/>
+              <w:left w:val="single" w:sz="2" w:space="0" w:color="000001"/>
+              <w:bottom w:val="single" w:sz="2" w:space="0" w:color="000001"/>
+              <w:insideH w:val="single" w:sz="2" w:space="0" w:color="000001"/>
             </w:tcBorders>
             <w:shd w:fill="auto" w:val="clear"/>
             <w:tcMar>
-              <w:left w:w="54" w:type="dxa"/>
+              <w:left w:w="51" w:type="dxa"/>
             </w:tcMar>
           </w:tcPr>
           <w:p>
@@ -3717,17 +3636,18 @@
         </w:tc>
         <w:tc>
           <w:tcPr>
-            <w:tcW w:w="348" w:type="dxa"/>
+            <w:tcW w:w="349" w:type="dxa"/>
             <w:tcBorders>
-              <w:left w:val="single" w:sz="2" w:space="0" w:color="000000"/>
-              <w:bottom w:val="single" w:sz="2" w:space="0" w:color="000000"/>
-              <w:right w:val="single" w:sz="2" w:space="0" w:color="000000"/>
-              <w:insideH w:val="single" w:sz="2" w:space="0" w:color="000000"/>
-              <w:insideV w:val="single" w:sz="2" w:space="0" w:color="000000"/>
+              <w:top w:val="single" w:sz="2" w:space="0" w:color="000001"/>
+              <w:left w:val="single" w:sz="2" w:space="0" w:color="000001"/>
+              <w:bottom w:val="single" w:sz="2" w:space="0" w:color="000001"/>
+              <w:right w:val="single" w:sz="2" w:space="0" w:color="000001"/>
+              <w:insideH w:val="single" w:sz="2" w:space="0" w:color="000001"/>
+              <w:insideV w:val="single" w:sz="2" w:space="0" w:color="000001"/>
             </w:tcBorders>
             <w:shd w:fill="auto" w:val="clear"/>
             <w:tcMar>
-              <w:left w:w="54" w:type="dxa"/>
+              <w:left w:w="51" w:type="dxa"/>
             </w:tcMar>
           </w:tcPr>
           <w:p>
@@ -3752,13 +3672,14 @@
           <w:tcPr>
             <w:tcW w:w="531" w:type="dxa"/>
             <w:tcBorders>
-              <w:left w:val="single" w:sz="2" w:space="0" w:color="000000"/>
-              <w:bottom w:val="single" w:sz="2" w:space="0" w:color="000000"/>
-              <w:insideH w:val="single" w:sz="2" w:space="0" w:color="000000"/>
+              <w:top w:val="single" w:sz="2" w:space="0" w:color="000001"/>
+              <w:left w:val="single" w:sz="2" w:space="0" w:color="000001"/>
+              <w:bottom w:val="single" w:sz="2" w:space="0" w:color="000001"/>
+              <w:insideH w:val="single" w:sz="2" w:space="0" w:color="000001"/>
             </w:tcBorders>
             <w:shd w:fill="auto" w:val="clear"/>
             <w:tcMar>
-              <w:left w:w="54" w:type="dxa"/>
+              <w:left w:w="51" w:type="dxa"/>
             </w:tcMar>
           </w:tcPr>
           <w:p>
@@ -3780,13 +3701,14 @@
           <w:tcPr>
             <w:tcW w:w="369" w:type="dxa"/>
             <w:tcBorders>
-              <w:left w:val="single" w:sz="2" w:space="0" w:color="000000"/>
-              <w:bottom w:val="single" w:sz="2" w:space="0" w:color="000000"/>
-              <w:insideH w:val="single" w:sz="2" w:space="0" w:color="000000"/>
+              <w:top w:val="single" w:sz="2" w:space="0" w:color="000001"/>
+              <w:left w:val="single" w:sz="2" w:space="0" w:color="000001"/>
+              <w:bottom w:val="single" w:sz="2" w:space="0" w:color="000001"/>
+              <w:insideH w:val="single" w:sz="2" w:space="0" w:color="000001"/>
             </w:tcBorders>
             <w:shd w:fill="auto" w:val="clear"/>
             <w:tcMar>
-              <w:left w:w="54" w:type="dxa"/>
+              <w:left w:w="51" w:type="dxa"/>
             </w:tcMar>
           </w:tcPr>
           <w:p>
@@ -3808,13 +3730,14 @@
           <w:tcPr>
             <w:tcW w:w="363" w:type="dxa"/>
             <w:tcBorders>
-              <w:left w:val="single" w:sz="2" w:space="0" w:color="000000"/>
-              <w:bottom w:val="single" w:sz="2" w:space="0" w:color="000000"/>
-              <w:insideH w:val="single" w:sz="2" w:space="0" w:color="000000"/>
+              <w:top w:val="single" w:sz="2" w:space="0" w:color="000001"/>
+              <w:left w:val="single" w:sz="2" w:space="0" w:color="000001"/>
+              <w:bottom w:val="single" w:sz="2" w:space="0" w:color="000001"/>
+              <w:insideH w:val="single" w:sz="2" w:space="0" w:color="000001"/>
             </w:tcBorders>
             <w:shd w:fill="auto" w:val="clear"/>
             <w:tcMar>
-              <w:left w:w="54" w:type="dxa"/>
+              <w:left w:w="51" w:type="dxa"/>
             </w:tcMar>
           </w:tcPr>
           <w:p>
@@ -3834,15 +3757,16 @@
         </w:tc>
         <w:tc>
           <w:tcPr>
-            <w:tcW w:w="363" w:type="dxa"/>
+            <w:tcW w:w="362" w:type="dxa"/>
             <w:tcBorders>
-              <w:left w:val="single" w:sz="2" w:space="0" w:color="000000"/>
-              <w:bottom w:val="single" w:sz="2" w:space="0" w:color="000000"/>
-              <w:insideH w:val="single" w:sz="2" w:space="0" w:color="000000"/>
+              <w:top w:val="single" w:sz="2" w:space="0" w:color="000001"/>
+              <w:left w:val="single" w:sz="2" w:space="0" w:color="000001"/>
+              <w:bottom w:val="single" w:sz="2" w:space="0" w:color="000001"/>
+              <w:insideH w:val="single" w:sz="2" w:space="0" w:color="000001"/>
             </w:tcBorders>
             <w:shd w:fill="auto" w:val="clear"/>
             <w:tcMar>
-              <w:left w:w="54" w:type="dxa"/>
+              <w:left w:w="51" w:type="dxa"/>
             </w:tcMar>
           </w:tcPr>
           <w:p>
@@ -3862,17 +3786,18 @@
         </w:tc>
         <w:tc>
           <w:tcPr>
-            <w:tcW w:w="348" w:type="dxa"/>
+            <w:tcW w:w="349" w:type="dxa"/>
             <w:tcBorders>
-              <w:left w:val="single" w:sz="2" w:space="0" w:color="000000"/>
-              <w:bottom w:val="single" w:sz="2" w:space="0" w:color="000000"/>
-              <w:right w:val="single" w:sz="2" w:space="0" w:color="000000"/>
-              <w:insideH w:val="single" w:sz="2" w:space="0" w:color="000000"/>
-              <w:insideV w:val="single" w:sz="2" w:space="0" w:color="000000"/>
+              <w:top w:val="single" w:sz="2" w:space="0" w:color="000001"/>
+              <w:left w:val="single" w:sz="2" w:space="0" w:color="000001"/>
+              <w:bottom w:val="single" w:sz="2" w:space="0" w:color="000001"/>
+              <w:right w:val="single" w:sz="2" w:space="0" w:color="000001"/>
+              <w:insideH w:val="single" w:sz="2" w:space="0" w:color="000001"/>
+              <w:insideV w:val="single" w:sz="2" w:space="0" w:color="000001"/>
             </w:tcBorders>
             <w:shd w:fill="auto" w:val="clear"/>
             <w:tcMar>
-              <w:left w:w="54" w:type="dxa"/>
+              <w:left w:w="51" w:type="dxa"/>
             </w:tcMar>
           </w:tcPr>
           <w:p>
@@ -3897,13 +3822,14 @@
           <w:tcPr>
             <w:tcW w:w="531" w:type="dxa"/>
             <w:tcBorders>
-              <w:left w:val="single" w:sz="2" w:space="0" w:color="000000"/>
-              <w:bottom w:val="single" w:sz="2" w:space="0" w:color="000000"/>
-              <w:insideH w:val="single" w:sz="2" w:space="0" w:color="000000"/>
+              <w:top w:val="single" w:sz="2" w:space="0" w:color="000001"/>
+              <w:left w:val="single" w:sz="2" w:space="0" w:color="000001"/>
+              <w:bottom w:val="single" w:sz="2" w:space="0" w:color="000001"/>
+              <w:insideH w:val="single" w:sz="2" w:space="0" w:color="000001"/>
             </w:tcBorders>
             <w:shd w:fill="auto" w:val="clear"/>
             <w:tcMar>
-              <w:left w:w="54" w:type="dxa"/>
+              <w:left w:w="51" w:type="dxa"/>
             </w:tcMar>
           </w:tcPr>
           <w:p>
@@ -3925,13 +3851,14 @@
           <w:tcPr>
             <w:tcW w:w="369" w:type="dxa"/>
             <w:tcBorders>
-              <w:left w:val="single" w:sz="2" w:space="0" w:color="000000"/>
-              <w:bottom w:val="single" w:sz="2" w:space="0" w:color="000000"/>
-              <w:insideH w:val="single" w:sz="2" w:space="0" w:color="000000"/>
+              <w:top w:val="single" w:sz="2" w:space="0" w:color="000001"/>
+              <w:left w:val="single" w:sz="2" w:space="0" w:color="000001"/>
+              <w:bottom w:val="single" w:sz="2" w:space="0" w:color="000001"/>
+              <w:insideH w:val="single" w:sz="2" w:space="0" w:color="000001"/>
             </w:tcBorders>
             <w:shd w:fill="auto" w:val="clear"/>
             <w:tcMar>
-              <w:left w:w="54" w:type="dxa"/>
+              <w:left w:w="51" w:type="dxa"/>
             </w:tcMar>
           </w:tcPr>
           <w:p>
@@ -3953,13 +3880,14 @@
           <w:tcPr>
             <w:tcW w:w="363" w:type="dxa"/>
             <w:tcBorders>
-              <w:left w:val="single" w:sz="2" w:space="0" w:color="000000"/>
-              <w:bottom w:val="single" w:sz="2" w:space="0" w:color="000000"/>
-              <w:insideH w:val="single" w:sz="2" w:space="0" w:color="000000"/>
+              <w:top w:val="single" w:sz="2" w:space="0" w:color="000001"/>
+              <w:left w:val="single" w:sz="2" w:space="0" w:color="000001"/>
+              <w:bottom w:val="single" w:sz="2" w:space="0" w:color="000001"/>
+              <w:insideH w:val="single" w:sz="2" w:space="0" w:color="000001"/>
             </w:tcBorders>
             <w:shd w:fill="auto" w:val="clear"/>
             <w:tcMar>
-              <w:left w:w="54" w:type="dxa"/>
+              <w:left w:w="51" w:type="dxa"/>
             </w:tcMar>
           </w:tcPr>
           <w:p>
@@ -3979,15 +3907,16 @@
         </w:tc>
         <w:tc>
           <w:tcPr>
-            <w:tcW w:w="363" w:type="dxa"/>
+            <w:tcW w:w="362" w:type="dxa"/>
             <w:tcBorders>
-              <w:left w:val="single" w:sz="2" w:space="0" w:color="000000"/>
-              <w:bottom w:val="single" w:sz="2" w:space="0" w:color="000000"/>
-              <w:insideH w:val="single" w:sz="2" w:space="0" w:color="000000"/>
+              <w:top w:val="single" w:sz="2" w:space="0" w:color="000001"/>
+              <w:left w:val="single" w:sz="2" w:space="0" w:color="000001"/>
+              <w:bottom w:val="single" w:sz="2" w:space="0" w:color="000001"/>
+              <w:insideH w:val="single" w:sz="2" w:space="0" w:color="000001"/>
             </w:tcBorders>
             <w:shd w:fill="auto" w:val="clear"/>
             <w:tcMar>
-              <w:left w:w="54" w:type="dxa"/>
+              <w:left w:w="51" w:type="dxa"/>
             </w:tcMar>
           </w:tcPr>
           <w:p>
@@ -4007,17 +3936,18 @@
         </w:tc>
         <w:tc>
           <w:tcPr>
-            <w:tcW w:w="348" w:type="dxa"/>
+            <w:tcW w:w="349" w:type="dxa"/>
             <w:tcBorders>
-              <w:left w:val="single" w:sz="2" w:space="0" w:color="000000"/>
-              <w:bottom w:val="single" w:sz="2" w:space="0" w:color="000000"/>
-              <w:right w:val="single" w:sz="2" w:space="0" w:color="000000"/>
-              <w:insideH w:val="single" w:sz="2" w:space="0" w:color="000000"/>
-              <w:insideV w:val="single" w:sz="2" w:space="0" w:color="000000"/>
+              <w:top w:val="single" w:sz="2" w:space="0" w:color="000001"/>
+              <w:left w:val="single" w:sz="2" w:space="0" w:color="000001"/>
+              <w:bottom w:val="single" w:sz="2" w:space="0" w:color="000001"/>
+              <w:right w:val="single" w:sz="2" w:space="0" w:color="000001"/>
+              <w:insideH w:val="single" w:sz="2" w:space="0" w:color="000001"/>
+              <w:insideV w:val="single" w:sz="2" w:space="0" w:color="000001"/>
             </w:tcBorders>
             <w:shd w:fill="auto" w:val="clear"/>
             <w:tcMar>
-              <w:left w:w="54" w:type="dxa"/>
+              <w:left w:w="51" w:type="dxa"/>
             </w:tcMar>
           </w:tcPr>
           <w:p>
@@ -4048,10 +3978,8 @@
       </w:pPr>
       <w:r>
         <w:rPr>
-          <w:rFonts w:ascii="arial" w:hAnsi="arial"/>
-          <w:b w:val="false"/>
-          <w:bCs w:val="false"/>
-          <w:color w:val="000000"/>
+          <w:rFonts w:cs="Arial"/>
+          <w:lang w:val="en-US"/>
         </w:rPr>
       </w:r>
     </w:p>
@@ -4075,47 +4003,7 @@
           <w:color w:val="000000"/>
           <w:lang w:val="en-US"/>
         </w:rPr>
-        <w:t xml:space="preserve">If we take two edges, u and v, the length of a shortest path corresponds to the number of different bytes in the corresponding binary representation. For Example, let as assume that we want to know the </w:t>
-      </w:r>
-      <w:r>
-        <w:rPr>
-          <w:rFonts w:cs="Arial" w:ascii="arial" w:hAnsi="arial"/>
-          <w:b w:val="false"/>
-          <w:bCs w:val="false"/>
-          <w:color w:val="000000"/>
-          <w:lang w:val="en-US"/>
-        </w:rPr>
-        <w:t xml:space="preserve">length of a shortest path between </w:t>
-      </w:r>
-      <w:r>
-        <w:rPr>
-          <w:rFonts w:cs="Arial" w:ascii="arial" w:hAnsi="arial"/>
-          <w:b w:val="false"/>
-          <w:bCs w:val="false"/>
-          <w:color w:val="000000"/>
-          <w:lang w:val="en-US"/>
-        </w:rPr>
-        <w:t>P</w:t>
-      </w:r>
-      <w:r>
-        <w:rPr>
-          <w:rFonts w:cs="Arial" w:ascii="arial" w:hAnsi="arial"/>
-          <w:b w:val="false"/>
-          <w:bCs w:val="false"/>
-          <w:color w:val="000000"/>
-          <w:lang w:val="en-US"/>
-        </w:rPr>
-        <w:t xml:space="preserve"> and C. They differ in 3 bits. With this in mid </w:t>
-      </w:r>
-      <w:r>
-        <w:rPr>
-          <w:rFonts w:cs="Arial" w:ascii="arial" w:hAnsi="arial"/>
-          <w:b w:val="false"/>
-          <w:bCs w:val="false"/>
-          <w:color w:val="000000"/>
-          <w:lang w:val="en-US"/>
-        </w:rPr>
-        <w:t>we can calculate the number of different shortest paths as 3! = 6. All sets of nodes in between are {(O,K),(LK),(H,G),(H,D),(L,D),(O,G)}</w:t>
+        <w:t>If we take two edges, u and v, the length of a shortest path corresponds to the number of different bytes in the corresponding binary representation. For Example, let as assume that we want to know the length of a shortest path between P and C. They differ in 3 bits. With this in mid we can calculate the number of different shortest paths as 3! = 6. All sets of nodes in between are {(O,K),(LK),(H,G),(H,D),(L,D),(O,G)}</w:t>
       </w:r>
     </w:p>
     <w:p>
@@ -4152,10 +4040,8 @@
       </w:pPr>
       <w:r>
         <w:rPr>
-          <w:rFonts w:ascii="arial" w:hAnsi="arial"/>
-          <w:b w:val="false"/>
-          <w:bCs w:val="false"/>
-          <w:color w:val="000000"/>
+          <w:rFonts w:cs="Arial"/>
+          <w:lang w:val="en-US"/>
         </w:rPr>
       </w:r>
     </w:p>
@@ -4197,10 +4083,8 @@
       </w:pPr>
       <w:r>
         <w:rPr>
-          <w:rFonts w:ascii="arial" w:hAnsi="arial"/>
-          <w:b/>
-          <w:bCs/>
-          <w:color w:val="000000"/>
+          <w:rFonts w:cs="Arial"/>
+          <w:lang w:val="en-US"/>
         </w:rPr>
       </w:r>
     </w:p>
@@ -4263,47 +4147,7 @@
           <w:color w:val="000000"/>
           <w:lang w:val="en-US"/>
         </w:rPr>
-        <w:t xml:space="preserve">nodes. Each of these nodes is connected with d other nodes. </w:t>
-      </w:r>
-      <w:r>
-        <w:rPr>
-          <w:rFonts w:cs="Arial" w:ascii="arial" w:hAnsi="arial"/>
-          <w:b w:val="false"/>
-          <w:bCs w:val="false"/>
-          <w:color w:val="000000"/>
-          <w:lang w:val="en-US"/>
-        </w:rPr>
-        <w:t xml:space="preserve">The nodes are represented in binary, </w:t>
-      </w:r>
-      <w:r>
-        <w:rPr>
-          <w:rFonts w:cs="Arial" w:ascii="arial" w:hAnsi="arial"/>
-          <w:b w:val="false"/>
-          <w:bCs w:val="false"/>
-          <w:color w:val="000000"/>
-          <w:lang w:val="en-US"/>
-        </w:rPr>
-        <w:t xml:space="preserve">as given above. For each node, there is a shortest path to any other node, which can be measured through counting different bits in binary representation. If we are given a node and the shortest path k, we can compute the number of nodes which are on </w:t>
-      </w:r>
-      <w:r>
-        <w:rPr>
-          <w:rFonts w:cs="Arial" w:ascii="arial" w:hAnsi="arial"/>
-          <w:b w:val="false"/>
-          <w:bCs w:val="false"/>
-          <w:color w:val="000000"/>
-          <w:lang w:val="en-US"/>
-        </w:rPr>
-        <w:t>a</w:t>
-      </w:r>
-      <w:r>
-        <w:rPr>
-          <w:rFonts w:cs="Arial" w:ascii="arial" w:hAnsi="arial"/>
-          <w:b w:val="false"/>
-          <w:bCs w:val="false"/>
-          <w:color w:val="000000"/>
-          <w:lang w:val="en-US"/>
-        </w:rPr>
-        <w:t xml:space="preserve"> k distance, by calculating the number of combinations of k elements from the set of d elements. We do this procedure for each node to get the number of nodes with shortest path k. It is important not to repeat node pairs, so we divide by 2.</w:t>
+        <w:t>nodes. Each of these nodes is connected with d other nodes. The nodes are represented in binary, as given above. For each node, there is a shortest path to any other node, which can be measured through counting different bits in binary representation. If we are given a node and the shortest path k, we can compute the number of nodes which are on a k distance, by calculating the number of combinations of k elements from the set of d elements. We do this procedure for each node to get the number of nodes with shortest path k. It is important not to repeat node pairs, so we divide by 2.</w:t>
       </w:r>
     </w:p>
     <w:p>
@@ -4317,10 +4161,8 @@
       </w:pPr>
       <w:r>
         <w:rPr>
-          <w:rFonts w:ascii="arial" w:hAnsi="arial"/>
-          <w:b w:val="false"/>
-          <w:bCs w:val="false"/>
-          <w:color w:val="000000"/>
+          <w:rFonts w:cs="Arial"/>
+          <w:lang w:val="en-US"/>
         </w:rPr>
       </w:r>
     </w:p>
@@ -4337,13 +4179,7 @@
         </w:rPr>
       </w:pPr>
       <w:r>
-        <w:rPr>
-          <w:rFonts w:cs="Arial" w:ascii="arial" w:hAnsi="arial"/>
-          <w:b w:val="false"/>
-          <w:bCs w:val="false"/>
-          <w:color w:val="000000"/>
-          <w:lang w:val="en-US"/>
-        </w:rPr>
+        <w:rPr/>
       </w:r>
       <m:oMath xmlns:m="http://schemas.openxmlformats.org/officeDocument/2006/math">
         <m:f>
@@ -4500,10 +4336,8 @@
       </w:pPr>
       <w:r>
         <w:rPr>
-          <w:rFonts w:ascii="arial" w:hAnsi="arial"/>
-          <w:b w:val="false"/>
-          <w:bCs w:val="false"/>
-          <w:color w:val="000000"/>
+          <w:rFonts w:cs="Arial"/>
+          <w:lang w:val="en-US"/>
         </w:rPr>
       </w:r>
     </w:p>
@@ -4555,10 +4389,8 @@
       </w:pPr>
       <w:r>
         <w:rPr>
-          <w:rFonts w:ascii="arial" w:hAnsi="arial"/>
-          <w:b/>
-          <w:bCs/>
-          <w:color w:val="000000"/>
+          <w:rFonts w:cs="Arial"/>
+          <w:lang w:val="en-US"/>
         </w:rPr>
       </w:r>
     </w:p>
@@ -4653,13 +4485,7 @@
           <w:numId w:val="4"/>
         </w:numPr>
         <w:jc w:val="both"/>
-        <w:rPr>
-          <w:rFonts w:ascii="arial" w:hAnsi="arial"/>
-          <w:b/>
-          <w:b/>
-          <w:bCs/>
-          <w:color w:val="000000"/>
-        </w:rPr>
+        <w:rPr/>
       </w:pPr>
       <w:r>
         <w:rPr>
@@ -4670,6 +4496,61 @@
           <w:lang w:val="en-US"/>
         </w:rPr>
         <w:t>Implement the Flooding algorithm with acknowledgments using the simulation framework teachnet (provided at the ISIS course website). After finishing the implementation, test your algorithm on a ring topology and compare the amount of messages sent with the “Broadcast on Unidirectional Rings” using the same topology.</w:t>
+      </w:r>
+    </w:p>
+    <w:p>
+      <w:pPr>
+        <w:pStyle w:val="Normal"/>
+        <w:jc w:val="both"/>
+        <w:rPr>
+          <w:rFonts w:ascii="arial" w:hAnsi="arial" w:cs="Arial"/>
+          <w:color w:val="000000"/>
+          <w:lang w:val="en-US"/>
+        </w:rPr>
+      </w:pPr>
+      <w:r>
+        <w:rPr>
+          <w:b w:val="false"/>
+          <w:bCs w:val="false"/>
+        </w:rPr>
+      </w:r>
+    </w:p>
+    <w:p>
+      <w:pPr>
+        <w:pStyle w:val="Normal"/>
+        <w:jc w:val="both"/>
+        <w:rPr>
+          <w:b w:val="false"/>
+          <w:b w:val="false"/>
+          <w:bCs w:val="false"/>
+        </w:rPr>
+      </w:pPr>
+      <w:r>
+        <w:rPr>
+          <w:rFonts w:cs="Arial" w:ascii="arial" w:hAnsi="arial"/>
+          <w:b w:val="false"/>
+          <w:bCs w:val="false"/>
+          <w:color w:val="000000"/>
+          <w:lang w:val="en-US"/>
+        </w:rPr>
+        <w:t>The “Broadcast on Unidirectional Rings” sends n messages whereas the Flooding algorithm sends 4e-2n+2 messages. In a ring topology e==n, so that we can say it sends 2n+2 messages. That means in a ring topology, the Flooding algorithm is worse than the Broadcast.</w:t>
+      </w:r>
+    </w:p>
+    <w:p>
+      <w:pPr>
+        <w:pStyle w:val="Normal"/>
+        <w:jc w:val="both"/>
+        <w:rPr>
+          <w:rFonts w:ascii="arial" w:hAnsi="arial" w:cs="Arial"/>
+          <w:color w:val="000000"/>
+          <w:lang w:val="en-US"/>
+        </w:rPr>
+      </w:pPr>
+      <w:r>
+        <w:rPr>
+          <w:b w:val="false"/>
+          <w:bCs w:val="false"/>
+        </w:rPr>
       </w:r>
     </w:p>
     <w:p>
@@ -4680,23 +4561,72 @@
           <w:numId w:val="4"/>
         </w:numPr>
         <w:jc w:val="both"/>
-        <w:rPr>
-          <w:rFonts w:ascii="arial" w:hAnsi="arial"/>
+        <w:rPr/>
+      </w:pPr>
+      <w:r>
+        <w:rPr>
+          <w:rFonts w:cs="Arial" w:ascii="arial" w:hAnsi="arial"/>
+          <w:b/>
+          <w:bCs/>
+          <w:color w:val="000000"/>
+          <w:lang w:val="en-US"/>
+        </w:rPr>
+        <w:t>Implement the Echo algorithm using teachnet and evaluate the correctness of the amount of messages sent to be (2e) on various topologies. Highlight all edges that are part of the spanning tree.</w:t>
+      </w:r>
+    </w:p>
+    <w:p>
+      <w:pPr>
+        <w:pStyle w:val="Normal"/>
+        <w:jc w:val="both"/>
+        <w:rPr>
+          <w:rFonts w:ascii="arial" w:hAnsi="arial" w:cs="Arial"/>
           <w:b/>
           <w:b/>
           <w:bCs/>
           <w:color w:val="000000"/>
+          <w:lang w:val="en-US"/>
+        </w:rPr>
+      </w:pPr>
+      <w:r>
+        <w:rPr/>
+      </w:r>
+    </w:p>
+    <w:p>
+      <w:pPr>
+        <w:pStyle w:val="Normal"/>
+        <w:jc w:val="both"/>
+        <w:rPr>
+          <w:b w:val="false"/>
+          <w:b w:val="false"/>
+          <w:bCs w:val="false"/>
         </w:rPr>
       </w:pPr>
       <w:r>
         <w:rPr>
           <w:rFonts w:cs="Arial" w:ascii="arial" w:hAnsi="arial"/>
-          <w:b/>
-          <w:bCs/>
-          <w:color w:val="000000"/>
-          <w:lang w:val="en-US"/>
-        </w:rPr>
-        <w:t>Implement the Echo algorithm using teachnet and evaluate the correctness of the amount of messages sent to be (2e) on various topologies. Highlight all edges that are part of the spanning tree.</w:t>
+          <w:b w:val="false"/>
+          <w:bCs w:val="false"/>
+          <w:color w:val="000000"/>
+          <w:lang w:val="en-US"/>
+        </w:rPr>
+        <w:t>We evaluated Echo algorithm sending 2e messages for the following topologies: ring, star, tree, bintree, binxtree, 4x4 mesh, 4x4 torus, complete and hypercube.</w:t>
+      </w:r>
+    </w:p>
+    <w:p>
+      <w:pPr>
+        <w:pStyle w:val="Normal"/>
+        <w:jc w:val="both"/>
+        <w:rPr>
+          <w:rFonts w:ascii="arial" w:hAnsi="arial" w:cs="Arial"/>
+          <w:color w:val="000000"/>
+          <w:lang w:val="en-US"/>
+        </w:rPr>
+      </w:pPr>
+      <w:r>
+        <w:rPr>
+          <w:b w:val="false"/>
+          <w:bCs w:val="false"/>
+        </w:rPr>
       </w:r>
     </w:p>
     <w:p>
@@ -4969,13 +4899,7 @@
           <w:tab w:val="left" w:pos="360" w:leader="none"/>
         </w:tabs>
         <w:jc w:val="both"/>
-        <w:rPr>
-          <w:rFonts w:ascii="arial" w:hAnsi="arial"/>
-          <w:b/>
-          <w:b/>
-          <w:bCs/>
-          <w:color w:val="000000"/>
-        </w:rPr>
+        <w:rPr/>
       </w:pPr>
       <w:r>
         <w:rPr>
@@ -4995,7 +4919,7 @@
       <w:pgNumType w:fmt="decimal"/>
       <w:formProt w:val="false"/>
       <w:textDirection w:val="lrTb"/>
-      <w:docGrid w:type="default" w:linePitch="360" w:charSpace="4294960946"/>
+      <w:docGrid w:type="default" w:linePitch="360" w:charSpace="4294961151"/>
     </w:sectPr>
   </w:body>
 </w:document>
@@ -5017,6 +4941,7 @@
       </w:pPr>
       <w:rPr>
         <w:rFonts w:ascii="Symbol" w:hAnsi="Symbol" w:cs="Symbol" w:hint="default"/>
+        <w:b/>
         <w:rFonts w:cs="Symbol"/>
       </w:rPr>
     </w:lvl>
@@ -5498,6 +5423,8 @@
       </w:pPr>
       <w:rPr>
         <w:rFonts w:ascii="Symbol" w:hAnsi="Symbol" w:cs="Symbol" w:hint="default"/>
+        <w:sz w:val="24"/>
+        <w:b/>
         <w:rFonts w:cs="OpenSymbol"/>
       </w:rPr>
     </w:lvl>
@@ -6137,17 +6064,16 @@
     <w:pPr>
       <w:widowControl/>
       <w:suppressAutoHyphens w:val="true"/>
-      <w:overflowPunct w:val="true"/>
+      <w:overflowPunct w:val="false"/>
       <w:bidi w:val="0"/>
       <w:jc w:val="left"/>
     </w:pPr>
     <w:rPr>
       <w:rFonts w:ascii="Times New Roman" w:hAnsi="Times New Roman" w:eastAsia="Times New Roman" w:cs="Times New Roman"/>
       <w:color w:val="00000A"/>
-      <w:kern w:val="0"/>
       <w:sz w:val="24"/>
       <w:szCs w:val="24"/>
-      <w:lang w:eastAsia="en-US" w:val="de-DE" w:bidi="ar-SA"/>
+      <w:lang w:val="de-DE" w:eastAsia="en-US" w:bidi="ar-SA"/>
     </w:rPr>
   </w:style>
   <w:style w:type="paragraph" w:styleId="Heading1">
@@ -6423,6 +6349,191 @@
     <w:qFormat/>
     <w:rPr>
       <w:rFonts w:ascii="OpenSymbol" w:hAnsi="OpenSymbol" w:eastAsia="OpenSymbol" w:cs="OpenSymbol"/>
+    </w:rPr>
+  </w:style>
+  <w:style w:type="character" w:styleId="ListLabel26">
+    <w:name w:val="ListLabel 26"/>
+    <w:qFormat/>
+    <w:rPr>
+      <w:rFonts w:ascii="arial" w:hAnsi="arial" w:cs="Symbol"/>
+      <w:b/>
+    </w:rPr>
+  </w:style>
+  <w:style w:type="character" w:styleId="ListLabel27">
+    <w:name w:val="ListLabel 27"/>
+    <w:qFormat/>
+    <w:rPr>
+      <w:rFonts w:cs="Courier New"/>
+    </w:rPr>
+  </w:style>
+  <w:style w:type="character" w:styleId="ListLabel28">
+    <w:name w:val="ListLabel 28"/>
+    <w:qFormat/>
+    <w:rPr>
+      <w:rFonts w:cs="Wingdings"/>
+    </w:rPr>
+  </w:style>
+  <w:style w:type="character" w:styleId="ListLabel29">
+    <w:name w:val="ListLabel 29"/>
+    <w:qFormat/>
+    <w:rPr>
+      <w:rFonts w:cs="Symbol"/>
+    </w:rPr>
+  </w:style>
+  <w:style w:type="character" w:styleId="ListLabel30">
+    <w:name w:val="ListLabel 30"/>
+    <w:qFormat/>
+    <w:rPr>
+      <w:rFonts w:cs="Courier New"/>
+    </w:rPr>
+  </w:style>
+  <w:style w:type="character" w:styleId="ListLabel31">
+    <w:name w:val="ListLabel 31"/>
+    <w:qFormat/>
+    <w:rPr>
+      <w:rFonts w:cs="Wingdings"/>
+    </w:rPr>
+  </w:style>
+  <w:style w:type="character" w:styleId="ListLabel32">
+    <w:name w:val="ListLabel 32"/>
+    <w:qFormat/>
+    <w:rPr>
+      <w:rFonts w:cs="Symbol"/>
+    </w:rPr>
+  </w:style>
+  <w:style w:type="character" w:styleId="ListLabel33">
+    <w:name w:val="ListLabel 33"/>
+    <w:qFormat/>
+    <w:rPr>
+      <w:rFonts w:cs="Courier New"/>
+    </w:rPr>
+  </w:style>
+  <w:style w:type="character" w:styleId="ListLabel34">
+    <w:name w:val="ListLabel 34"/>
+    <w:qFormat/>
+    <w:rPr>
+      <w:rFonts w:cs="Wingdings"/>
+    </w:rPr>
+  </w:style>
+  <w:style w:type="character" w:styleId="ListLabel35">
+    <w:name w:val="ListLabel 35"/>
+    <w:qFormat/>
+    <w:rPr>
+      <w:rFonts w:cs="Courier New"/>
+    </w:rPr>
+  </w:style>
+  <w:style w:type="character" w:styleId="ListLabel36">
+    <w:name w:val="ListLabel 36"/>
+    <w:qFormat/>
+    <w:rPr>
+      <w:rFonts w:cs="Wingdings"/>
+    </w:rPr>
+  </w:style>
+  <w:style w:type="character" w:styleId="ListLabel37">
+    <w:name w:val="ListLabel 37"/>
+    <w:qFormat/>
+    <w:rPr>
+      <w:rFonts w:cs="Symbol"/>
+    </w:rPr>
+  </w:style>
+  <w:style w:type="character" w:styleId="ListLabel38">
+    <w:name w:val="ListLabel 38"/>
+    <w:qFormat/>
+    <w:rPr>
+      <w:rFonts w:cs="Courier New"/>
+    </w:rPr>
+  </w:style>
+  <w:style w:type="character" w:styleId="ListLabel39">
+    <w:name w:val="ListLabel 39"/>
+    <w:qFormat/>
+    <w:rPr>
+      <w:rFonts w:cs="Wingdings"/>
+    </w:rPr>
+  </w:style>
+  <w:style w:type="character" w:styleId="ListLabel40">
+    <w:name w:val="ListLabel 40"/>
+    <w:qFormat/>
+    <w:rPr>
+      <w:rFonts w:cs="Symbol"/>
+    </w:rPr>
+  </w:style>
+  <w:style w:type="character" w:styleId="ListLabel41">
+    <w:name w:val="ListLabel 41"/>
+    <w:qFormat/>
+    <w:rPr>
+      <w:rFonts w:cs="Courier New"/>
+    </w:rPr>
+  </w:style>
+  <w:style w:type="character" w:styleId="ListLabel42">
+    <w:name w:val="ListLabel 42"/>
+    <w:qFormat/>
+    <w:rPr>
+      <w:rFonts w:cs="Wingdings"/>
+    </w:rPr>
+  </w:style>
+  <w:style w:type="character" w:styleId="ListLabel43">
+    <w:name w:val="ListLabel 43"/>
+    <w:qFormat/>
+    <w:rPr>
+      <w:rFonts w:ascii="arial" w:hAnsi="arial" w:cs="OpenSymbol"/>
+      <w:b/>
+      <w:sz w:val="24"/>
+    </w:rPr>
+  </w:style>
+  <w:style w:type="character" w:styleId="ListLabel44">
+    <w:name w:val="ListLabel 44"/>
+    <w:qFormat/>
+    <w:rPr>
+      <w:rFonts w:cs="OpenSymbol"/>
+    </w:rPr>
+  </w:style>
+  <w:style w:type="character" w:styleId="ListLabel45">
+    <w:name w:val="ListLabel 45"/>
+    <w:qFormat/>
+    <w:rPr>
+      <w:rFonts w:cs="OpenSymbol"/>
+    </w:rPr>
+  </w:style>
+  <w:style w:type="character" w:styleId="ListLabel46">
+    <w:name w:val="ListLabel 46"/>
+    <w:qFormat/>
+    <w:rPr>
+      <w:rFonts w:cs="OpenSymbol"/>
+    </w:rPr>
+  </w:style>
+  <w:style w:type="character" w:styleId="ListLabel47">
+    <w:name w:val="ListLabel 47"/>
+    <w:qFormat/>
+    <w:rPr>
+      <w:rFonts w:cs="OpenSymbol"/>
+    </w:rPr>
+  </w:style>
+  <w:style w:type="character" w:styleId="ListLabel48">
+    <w:name w:val="ListLabel 48"/>
+    <w:qFormat/>
+    <w:rPr>
+      <w:rFonts w:cs="OpenSymbol"/>
+    </w:rPr>
+  </w:style>
+  <w:style w:type="character" w:styleId="ListLabel49">
+    <w:name w:val="ListLabel 49"/>
+    <w:qFormat/>
+    <w:rPr>
+      <w:rFonts w:cs="OpenSymbol"/>
+    </w:rPr>
+  </w:style>
+  <w:style w:type="character" w:styleId="ListLabel50">
+    <w:name w:val="ListLabel 50"/>
+    <w:qFormat/>
+    <w:rPr>
+      <w:rFonts w:cs="OpenSymbol"/>
+    </w:rPr>
+  </w:style>
+  <w:style w:type="character" w:styleId="ListLabel51">
+    <w:name w:val="ListLabel 51"/>
+    <w:qFormat/>
+    <w:rPr>
+      <w:rFonts w:cs="OpenSymbol"/>
     </w:rPr>
   </w:style>
   <w:style w:type="paragraph" w:styleId="Heading" w:customStyle="1">
@@ -6582,7 +6693,6 @@
       <w:outline w:val="false"/>
       <w:shadow w:val="false"/>
       <w:color w:val="000000"/>
-      <w:kern w:val="2"/>
       <w:sz w:val="36"/>
       <w:szCs w:val="24"/>
       <w:u w:val="none"/>
@@ -6607,7 +6717,6 @@
       <w:outline w:val="false"/>
       <w:shadow w:val="false"/>
       <w:color w:val="000000"/>
-      <w:kern w:val="2"/>
       <w:sz w:val="36"/>
       <w:u w:val="none"/>
       <w:em w:val="none"/>
@@ -6630,7 +6739,6 @@
       <w:outline w:val="false"/>
       <w:shadow w:val="false"/>
       <w:color w:val="000000"/>
-      <w:kern w:val="2"/>
       <w:sz w:val="36"/>
       <w:u w:val="none"/>
       <w:em w:val="none"/>
@@ -6653,7 +6761,6 @@
       <w:outline w:val="false"/>
       <w:shadow w:val="false"/>
       <w:color w:val="000000"/>
-      <w:kern w:val="2"/>
       <w:sz w:val="36"/>
       <w:u w:val="none"/>
       <w:em w:val="none"/>
@@ -6676,7 +6783,6 @@
       <w:outline w:val="false"/>
       <w:shadow w:val="false"/>
       <w:color w:val="000000"/>
-      <w:kern w:val="2"/>
       <w:sz w:val="36"/>
       <w:u w:val="none"/>
       <w:em w:val="none"/>
@@ -6699,7 +6805,6 @@
       <w:outline w:val="false"/>
       <w:shadow w:val="false"/>
       <w:color w:val="000000"/>
-      <w:kern w:val="2"/>
       <w:sz w:val="36"/>
       <w:u w:val="none"/>
       <w:em w:val="none"/>
@@ -6723,7 +6828,6 @@
       <w:outline w:val="false"/>
       <w:shadow w:val="false"/>
       <w:color w:val="000000"/>
-      <w:kern w:val="2"/>
       <w:sz w:val="36"/>
       <w:u w:val="none"/>
       <w:em w:val="none"/>
@@ -6747,7 +6851,6 @@
       <w:outline w:val="false"/>
       <w:shadow w:val="false"/>
       <w:color w:val="000000"/>
-      <w:kern w:val="2"/>
       <w:sz w:val="36"/>
       <w:u w:val="none"/>
       <w:em w:val="none"/>
@@ -6771,7 +6874,6 @@
       <w:outline w:val="false"/>
       <w:shadow w:val="false"/>
       <w:color w:val="000000"/>
-      <w:kern w:val="2"/>
       <w:sz w:val="36"/>
       <w:u w:val="none"/>
       <w:em w:val="none"/>
@@ -6794,7 +6896,6 @@
       <w:outline w:val="false"/>
       <w:shadow w:val="false"/>
       <w:color w:val="000000"/>
-      <w:kern w:val="2"/>
       <w:sz w:val="36"/>
       <w:u w:val="none"/>
       <w:em w:val="none"/>
@@ -6819,7 +6920,6 @@
       <w:shadow w:val="false"/>
       <w:color w:val="000000"/>
       <w:spacing w:val="0"/>
-      <w:kern w:val="2"/>
       <w:sz w:val="28"/>
       <w:szCs w:val="24"/>
       <w:u w:val="none"/>
@@ -6846,7 +6946,6 @@
       <w:shadow w:val="false"/>
       <w:color w:val="000000"/>
       <w:spacing w:val="0"/>
-      <w:kern w:val="2"/>
       <w:sz w:val="28"/>
       <w:u w:val="none"/>
       <w:em w:val="none"/>
@@ -6871,7 +6970,6 @@
       <w:shadow w:val="false"/>
       <w:color w:val="000000"/>
       <w:spacing w:val="0"/>
-      <w:kern w:val="2"/>
       <w:sz w:val="28"/>
       <w:u w:val="none"/>
       <w:em w:val="none"/>
@@ -6896,7 +6994,6 @@
       <w:shadow w:val="false"/>
       <w:color w:val="000000"/>
       <w:spacing w:val="0"/>
-      <w:kern w:val="2"/>
       <w:sz w:val="28"/>
       <w:u w:val="none"/>
       <w:em w:val="none"/>
@@ -6921,7 +7018,6 @@
       <w:shadow w:val="false"/>
       <w:color w:val="000000"/>
       <w:spacing w:val="0"/>
-      <w:kern w:val="2"/>
       <w:sz w:val="40"/>
       <w:u w:val="none"/>
       <w:em w:val="none"/>
@@ -6946,7 +7042,6 @@
       <w:shadow w:val="false"/>
       <w:color w:val="000000"/>
       <w:spacing w:val="0"/>
-      <w:kern w:val="2"/>
       <w:sz w:val="40"/>
       <w:u w:val="none"/>
       <w:em w:val="none"/>
@@ -6971,7 +7066,6 @@
       <w:shadow w:val="false"/>
       <w:color w:val="000000"/>
       <w:spacing w:val="0"/>
-      <w:kern w:val="2"/>
       <w:sz w:val="40"/>
       <w:u w:val="none"/>
       <w:em w:val="none"/>
@@ -6996,7 +7090,6 @@
       <w:shadow w:val="false"/>
       <w:color w:val="000000"/>
       <w:spacing w:val="0"/>
-      <w:kern w:val="2"/>
       <w:sz w:val="40"/>
       <w:u w:val="none"/>
       <w:em w:val="none"/>
@@ -7021,7 +7114,6 @@
       <w:shadow w:val="false"/>
       <w:color w:val="000000"/>
       <w:spacing w:val="0"/>
-      <w:kern w:val="2"/>
       <w:sz w:val="40"/>
       <w:u w:val="none"/>
       <w:em w:val="none"/>
@@ -7046,7 +7138,6 @@
       <w:shadow w:val="false"/>
       <w:color w:val="000000"/>
       <w:spacing w:val="0"/>
-      <w:kern w:val="2"/>
       <w:sz w:val="48"/>
       <w:szCs w:val="24"/>
       <w:u w:val="none"/>
@@ -7072,7 +7163,6 @@
       <w:outline w:val="false"/>
       <w:shadow w:val="false"/>
       <w:color w:val="000000"/>
-      <w:kern w:val="2"/>
       <w:sz w:val="64"/>
       <w:szCs w:val="24"/>
       <w:u w:val="none"/>
@@ -7098,7 +7188,6 @@
       <w:outline w:val="false"/>
       <w:shadow w:val="false"/>
       <w:color w:val="000000"/>
-      <w:kern w:val="2"/>
       <w:sz w:val="40"/>
       <w:szCs w:val="24"/>
       <w:u w:val="none"/>
@@ -7116,8 +7205,7 @@
     </w:pPr>
     <w:rPr>
       <w:rFonts w:ascii="Liberation Serif" w:hAnsi="Liberation Serif" w:eastAsia="DejaVu Sans" w:cs="Liberation Sans"/>
-      <w:color w:val="auto"/>
-      <w:kern w:val="2"/>
+      <w:color w:val="00000A"/>
       <w:sz w:val="24"/>
       <w:szCs w:val="24"/>
       <w:lang w:val="de-DE" w:eastAsia="de-DE" w:bidi="ar-SA"/>
@@ -7133,8 +7221,7 @@
     </w:pPr>
     <w:rPr>
       <w:rFonts w:ascii="Liberation Serif" w:hAnsi="Liberation Serif" w:eastAsia="DejaVu Sans" w:cs="Liberation Sans"/>
-      <w:color w:val="auto"/>
-      <w:kern w:val="2"/>
+      <w:color w:val="00000A"/>
       <w:sz w:val="24"/>
       <w:szCs w:val="24"/>
       <w:lang w:val="de-DE" w:eastAsia="de-DE" w:bidi="ar-SA"/>
@@ -7153,7 +7240,6 @@
     <w:rPr>
       <w:rFonts w:ascii="Lohit Devanagari" w:hAnsi="Lohit Devanagari" w:eastAsia="DejaVu Sans" w:cs="Liberation Sans"/>
       <w:color w:val="000000"/>
-      <w:kern w:val="2"/>
       <w:sz w:val="36"/>
       <w:szCs w:val="24"/>
       <w:lang w:val="de-DE" w:eastAsia="de-DE" w:bidi="ar-SA"/>
@@ -7170,7 +7256,6 @@
     <w:rPr>
       <w:rFonts w:ascii="Lohit Devanagari" w:hAnsi="Lohit Devanagari"/>
       <w:color w:val="000000"/>
-      <w:kern w:val="2"/>
       <w:sz w:val="36"/>
     </w:rPr>
   </w:style>
@@ -7185,7 +7270,6 @@
     <w:rPr>
       <w:rFonts w:ascii="Lohit Devanagari" w:hAnsi="Lohit Devanagari"/>
       <w:color w:val="000000"/>
-      <w:kern w:val="2"/>
       <w:sz w:val="36"/>
     </w:rPr>
   </w:style>
@@ -7200,7 +7284,6 @@
     <w:rPr>
       <w:rFonts w:ascii="Lohit Devanagari" w:hAnsi="Lohit Devanagari"/>
       <w:color w:val="000000"/>
-      <w:kern w:val="2"/>
       <w:sz w:val="36"/>
     </w:rPr>
   </w:style>
@@ -7215,7 +7298,6 @@
     <w:rPr>
       <w:rFonts w:ascii="Lohit Devanagari" w:hAnsi="Lohit Devanagari"/>
       <w:color w:val="000000"/>
-      <w:kern w:val="2"/>
       <w:sz w:val="36"/>
     </w:rPr>
   </w:style>
@@ -7230,7 +7312,6 @@
     <w:rPr>
       <w:rFonts w:ascii="Lohit Devanagari" w:hAnsi="Lohit Devanagari"/>
       <w:color w:val="000000"/>
-      <w:kern w:val="2"/>
       <w:sz w:val="36"/>
     </w:rPr>
   </w:style>
@@ -7245,7 +7326,6 @@
     <w:rPr>
       <w:rFonts w:ascii="Lohit Devanagari" w:hAnsi="Lohit Devanagari"/>
       <w:color w:val="000000"/>
-      <w:kern w:val="2"/>
       <w:sz w:val="36"/>
     </w:rPr>
   </w:style>
@@ -7260,7 +7340,6 @@
     <w:rPr>
       <w:rFonts w:ascii="Lohit Devanagari" w:hAnsi="Lohit Devanagari"/>
       <w:color w:val="000000"/>
-      <w:kern w:val="2"/>
       <w:sz w:val="36"/>
     </w:rPr>
   </w:style>
@@ -7275,7 +7354,6 @@
     <w:rPr>
       <w:rFonts w:ascii="Lohit Devanagari" w:hAnsi="Lohit Devanagari"/>
       <w:color w:val="000000"/>
-      <w:kern w:val="2"/>
       <w:sz w:val="36"/>
     </w:rPr>
   </w:style>
@@ -7290,7 +7368,6 @@
     <w:rPr>
       <w:rFonts w:ascii="Lohit Devanagari" w:hAnsi="Lohit Devanagari"/>
       <w:color w:val="000000"/>
-      <w:kern w:val="2"/>
       <w:sz w:val="36"/>
     </w:rPr>
   </w:style>
@@ -7305,7 +7382,6 @@
     <w:rPr>
       <w:rFonts w:ascii="Lohit Devanagari" w:hAnsi="Lohit Devanagari"/>
       <w:color w:val="000000"/>
-      <w:kern w:val="2"/>
       <w:sz w:val="36"/>
     </w:rPr>
   </w:style>
@@ -7320,7 +7396,6 @@
     <w:rPr>
       <w:rFonts w:ascii="Lohit Devanagari" w:hAnsi="Lohit Devanagari"/>
       <w:color w:val="000000"/>
-      <w:kern w:val="2"/>
       <w:sz w:val="36"/>
     </w:rPr>
   </w:style>
@@ -7335,7 +7410,6 @@
     <w:rPr>
       <w:rFonts w:ascii="Lohit Devanagari" w:hAnsi="Lohit Devanagari"/>
       <w:color w:val="000000"/>
-      <w:kern w:val="2"/>
       <w:sz w:val="36"/>
     </w:rPr>
   </w:style>
@@ -7350,7 +7424,6 @@
     <w:rPr>
       <w:rFonts w:ascii="Lohit Devanagari" w:hAnsi="Lohit Devanagari"/>
       <w:color w:val="000000"/>
-      <w:kern w:val="2"/>
       <w:sz w:val="36"/>
     </w:rPr>
   </w:style>
@@ -7365,7 +7438,6 @@
     <w:rPr>
       <w:rFonts w:ascii="Lohit Devanagari" w:hAnsi="Lohit Devanagari"/>
       <w:color w:val="000000"/>
-      <w:kern w:val="2"/>
       <w:sz w:val="36"/>
     </w:rPr>
   </w:style>
@@ -7380,7 +7452,6 @@
     <w:rPr>
       <w:rFonts w:ascii="Lohit Devanagari" w:hAnsi="Lohit Devanagari"/>
       <w:color w:val="000000"/>
-      <w:kern w:val="2"/>
       <w:sz w:val="36"/>
     </w:rPr>
   </w:style>
@@ -7395,7 +7466,6 @@
     <w:rPr>
       <w:rFonts w:ascii="Lohit Devanagari" w:hAnsi="Lohit Devanagari"/>
       <w:color w:val="000000"/>
-      <w:kern w:val="2"/>
       <w:sz w:val="36"/>
     </w:rPr>
   </w:style>
@@ -7410,7 +7480,6 @@
     <w:rPr>
       <w:rFonts w:ascii="Lohit Devanagari" w:hAnsi="Lohit Devanagari"/>
       <w:color w:val="000000"/>
-      <w:kern w:val="2"/>
       <w:sz w:val="36"/>
     </w:rPr>
   </w:style>
@@ -7425,7 +7494,6 @@
     <w:rPr>
       <w:rFonts w:ascii="Lohit Devanagari" w:hAnsi="Lohit Devanagari"/>
       <w:color w:val="000000"/>
-      <w:kern w:val="2"/>
       <w:sz w:val="36"/>
     </w:rPr>
   </w:style>
@@ -7440,7 +7508,6 @@
     <w:rPr>
       <w:rFonts w:ascii="Lohit Devanagari" w:hAnsi="Lohit Devanagari"/>
       <w:color w:val="000000"/>
-      <w:kern w:val="2"/>
       <w:sz w:val="36"/>
     </w:rPr>
   </w:style>
@@ -7455,7 +7522,6 @@
     <w:rPr>
       <w:rFonts w:ascii="Lohit Devanagari" w:hAnsi="Lohit Devanagari"/>
       <w:color w:val="000000"/>
-      <w:kern w:val="2"/>
       <w:sz w:val="36"/>
     </w:rPr>
   </w:style>
@@ -7470,7 +7536,6 @@
     <w:rPr>
       <w:rFonts w:ascii="Lohit Devanagari" w:hAnsi="Lohit Devanagari"/>
       <w:color w:val="000000"/>
-      <w:kern w:val="2"/>
       <w:sz w:val="36"/>
     </w:rPr>
   </w:style>
@@ -7485,7 +7550,6 @@
     <w:rPr>
       <w:rFonts w:ascii="Lohit Devanagari" w:hAnsi="Lohit Devanagari"/>
       <w:color w:val="000000"/>
-      <w:kern w:val="2"/>
       <w:sz w:val="36"/>
     </w:rPr>
   </w:style>
@@ -7500,7 +7564,6 @@
     <w:rPr>
       <w:rFonts w:ascii="Lohit Devanagari" w:hAnsi="Lohit Devanagari"/>
       <w:color w:val="000000"/>
-      <w:kern w:val="2"/>
       <w:sz w:val="36"/>
     </w:rPr>
   </w:style>
@@ -7515,7 +7578,6 @@
     <w:rPr>
       <w:rFonts w:ascii="Lohit Devanagari" w:hAnsi="Lohit Devanagari"/>
       <w:color w:val="000000"/>
-      <w:kern w:val="2"/>
       <w:sz w:val="36"/>
     </w:rPr>
   </w:style>
@@ -7530,7 +7592,6 @@
     <w:rPr>
       <w:rFonts w:ascii="Lohit Devanagari" w:hAnsi="Lohit Devanagari"/>
       <w:color w:val="000000"/>
-      <w:kern w:val="2"/>
       <w:sz w:val="36"/>
     </w:rPr>
   </w:style>
@@ -7545,7 +7606,6 @@
     <w:rPr>
       <w:rFonts w:ascii="Lohit Devanagari" w:hAnsi="Lohit Devanagari"/>
       <w:color w:val="000000"/>
-      <w:kern w:val="2"/>
       <w:sz w:val="36"/>
     </w:rPr>
   </w:style>
@@ -7560,7 +7620,6 @@
     <w:rPr>
       <w:rFonts w:ascii="Lohit Devanagari" w:hAnsi="Lohit Devanagari"/>
       <w:color w:val="000000"/>
-      <w:kern w:val="2"/>
       <w:sz w:val="36"/>
     </w:rPr>
   </w:style>
@@ -7575,7 +7634,6 @@
     <w:rPr>
       <w:rFonts w:ascii="Lohit Devanagari" w:hAnsi="Lohit Devanagari"/>
       <w:color w:val="000000"/>
-      <w:kern w:val="2"/>
       <w:sz w:val="36"/>
     </w:rPr>
   </w:style>
@@ -7590,7 +7648,6 @@
     <w:rPr>
       <w:rFonts w:ascii="Lohit Devanagari" w:hAnsi="Lohit Devanagari"/>
       <w:color w:val="000000"/>
-      <w:kern w:val="2"/>
       <w:sz w:val="36"/>
     </w:rPr>
   </w:style>
@@ -7605,7 +7662,6 @@
     <w:rPr>
       <w:rFonts w:ascii="Lohit Devanagari" w:hAnsi="Lohit Devanagari"/>
       <w:color w:val="000000"/>
-      <w:kern w:val="2"/>
       <w:sz w:val="36"/>
     </w:rPr>
   </w:style>
@@ -7620,7 +7676,6 @@
     <w:rPr>
       <w:rFonts w:ascii="Lohit Devanagari" w:hAnsi="Lohit Devanagari"/>
       <w:color w:val="000000"/>
-      <w:kern w:val="2"/>
       <w:sz w:val="36"/>
     </w:rPr>
   </w:style>
@@ -7635,7 +7690,6 @@
     <w:rPr>
       <w:rFonts w:ascii="Lohit Devanagari" w:hAnsi="Lohit Devanagari"/>
       <w:color w:val="000000"/>
-      <w:kern w:val="2"/>
       <w:sz w:val="36"/>
     </w:rPr>
   </w:style>
@@ -7650,7 +7704,6 @@
     <w:rPr>
       <w:rFonts w:ascii="Lohit Devanagari" w:hAnsi="Lohit Devanagari"/>
       <w:color w:val="000000"/>
-      <w:kern w:val="2"/>
       <w:sz w:val="36"/>
     </w:rPr>
   </w:style>
@@ -7664,8 +7717,7 @@
     </w:pPr>
     <w:rPr>
       <w:rFonts w:ascii="Liberation Serif" w:hAnsi="Liberation Serif" w:eastAsia="DejaVu Sans" w:cs="Liberation Sans"/>
-      <w:color w:val="auto"/>
-      <w:kern w:val="2"/>
+      <w:color w:val="00000A"/>
       <w:sz w:val="24"/>
       <w:szCs w:val="24"/>
       <w:lang w:val="de-DE" w:eastAsia="de-DE" w:bidi="ar-SA"/>
@@ -7681,8 +7733,7 @@
     </w:pPr>
     <w:rPr>
       <w:rFonts w:ascii="Liberation Serif" w:hAnsi="Liberation Serif" w:eastAsia="DejaVu Sans" w:cs="Liberation Sans"/>
-      <w:color w:val="auto"/>
-      <w:kern w:val="2"/>
+      <w:color w:val="00000A"/>
       <w:sz w:val="24"/>
       <w:szCs w:val="24"/>
       <w:lang w:val="de-DE" w:eastAsia="de-DE" w:bidi="ar-SA"/>
@@ -7706,7 +7757,6 @@
       <w:outline w:val="false"/>
       <w:shadow w:val="false"/>
       <w:color w:val="000000"/>
-      <w:kern w:val="2"/>
       <w:sz w:val="40"/>
       <w:szCs w:val="24"/>
       <w:u w:val="none"/>
@@ -7733,7 +7783,6 @@
       <w:shadow w:val="false"/>
       <w:color w:val="000000"/>
       <w:spacing w:val="0"/>
-      <w:kern w:val="2"/>
       <w:sz w:val="28"/>
       <w:szCs w:val="24"/>
       <w:u w:val="none"/>
@@ -7760,7 +7809,6 @@
       <w:shadow w:val="false"/>
       <w:color w:val="000000"/>
       <w:spacing w:val="0"/>
-      <w:kern w:val="2"/>
       <w:sz w:val="28"/>
       <w:u w:val="none"/>
       <w:em w:val="none"/>
@@ -7785,7 +7833,6 @@
       <w:shadow w:val="false"/>
       <w:color w:val="000000"/>
       <w:spacing w:val="0"/>
-      <w:kern w:val="2"/>
       <w:sz w:val="28"/>
       <w:u w:val="none"/>
       <w:em w:val="none"/>
@@ -7810,7 +7857,6 @@
       <w:shadow w:val="false"/>
       <w:color w:val="000000"/>
       <w:spacing w:val="0"/>
-      <w:kern w:val="2"/>
       <w:sz w:val="28"/>
       <w:u w:val="none"/>
       <w:em w:val="none"/>
@@ -7835,7 +7881,6 @@
       <w:shadow w:val="false"/>
       <w:color w:val="000000"/>
       <w:spacing w:val="0"/>
-      <w:kern w:val="2"/>
       <w:sz w:val="40"/>
       <w:u w:val="none"/>
       <w:em w:val="none"/>
@@ -7860,7 +7905,6 @@
       <w:shadow w:val="false"/>
       <w:color w:val="000000"/>
       <w:spacing w:val="0"/>
-      <w:kern w:val="2"/>
       <w:sz w:val="40"/>
       <w:u w:val="none"/>
       <w:em w:val="none"/>
@@ -7885,7 +7929,6 @@
       <w:shadow w:val="false"/>
       <w:color w:val="000000"/>
       <w:spacing w:val="0"/>
-      <w:kern w:val="2"/>
       <w:sz w:val="40"/>
       <w:u w:val="none"/>
       <w:em w:val="none"/>
@@ -7910,7 +7953,6 @@
       <w:shadow w:val="false"/>
       <w:color w:val="000000"/>
       <w:spacing w:val="0"/>
-      <w:kern w:val="2"/>
       <w:sz w:val="40"/>
       <w:u w:val="none"/>
       <w:em w:val="none"/>
@@ -7935,7 +7977,6 @@
       <w:shadow w:val="false"/>
       <w:color w:val="000000"/>
       <w:spacing w:val="0"/>
-      <w:kern w:val="2"/>
       <w:sz w:val="40"/>
       <w:u w:val="none"/>
       <w:em w:val="none"/>
@@ -7960,7 +8001,6 @@
       <w:shadow w:val="false"/>
       <w:color w:val="000000"/>
       <w:spacing w:val="0"/>
-      <w:kern w:val="2"/>
       <w:sz w:val="28"/>
       <w:szCs w:val="24"/>
       <w:u w:val="none"/>
@@ -7987,7 +8027,6 @@
       <w:shadow w:val="false"/>
       <w:color w:val="000000"/>
       <w:spacing w:val="0"/>
-      <w:kern w:val="2"/>
       <w:sz w:val="28"/>
       <w:u w:val="none"/>
       <w:em w:val="none"/>
@@ -8012,7 +8051,6 @@
       <w:shadow w:val="false"/>
       <w:color w:val="000000"/>
       <w:spacing w:val="0"/>
-      <w:kern w:val="2"/>
       <w:sz w:val="28"/>
       <w:u w:val="none"/>
       <w:em w:val="none"/>
@@ -8037,7 +8075,6 @@
       <w:shadow w:val="false"/>
       <w:color w:val="000000"/>
       <w:spacing w:val="0"/>
-      <w:kern w:val="2"/>
       <w:sz w:val="28"/>
       <w:u w:val="none"/>
       <w:em w:val="none"/>
@@ -8062,7 +8099,6 @@
       <w:shadow w:val="false"/>
       <w:color w:val="000000"/>
       <w:spacing w:val="0"/>
-      <w:kern w:val="2"/>
       <w:sz w:val="40"/>
       <w:u w:val="none"/>
       <w:em w:val="none"/>
@@ -8087,7 +8123,6 @@
       <w:shadow w:val="false"/>
       <w:color w:val="000000"/>
       <w:spacing w:val="0"/>
-      <w:kern w:val="2"/>
       <w:sz w:val="40"/>
       <w:u w:val="none"/>
       <w:em w:val="none"/>
@@ -8112,7 +8147,6 @@
       <w:shadow w:val="false"/>
       <w:color w:val="000000"/>
       <w:spacing w:val="0"/>
-      <w:kern w:val="2"/>
       <w:sz w:val="40"/>
       <w:u w:val="none"/>
       <w:em w:val="none"/>
@@ -8137,7 +8171,6 @@
       <w:shadow w:val="false"/>
       <w:color w:val="000000"/>
       <w:spacing w:val="0"/>
-      <w:kern w:val="2"/>
       <w:sz w:val="40"/>
       <w:u w:val="none"/>
       <w:em w:val="none"/>
@@ -8162,7 +8195,6 @@
       <w:shadow w:val="false"/>
       <w:color w:val="000000"/>
       <w:spacing w:val="0"/>
-      <w:kern w:val="2"/>
       <w:sz w:val="40"/>
       <w:u w:val="none"/>
       <w:em w:val="none"/>
@@ -8187,7 +8219,6 @@
       <w:shadow w:val="false"/>
       <w:color w:val="000000"/>
       <w:spacing w:val="0"/>
-      <w:kern w:val="2"/>
       <w:sz w:val="48"/>
       <w:szCs w:val="24"/>
       <w:u w:val="none"/>
@@ -8213,7 +8244,6 @@
       <w:outline w:val="false"/>
       <w:shadow w:val="false"/>
       <w:color w:val="000000"/>
-      <w:kern w:val="2"/>
       <w:sz w:val="64"/>
       <w:szCs w:val="24"/>
       <w:u w:val="none"/>
@@ -8239,7 +8269,6 @@
       <w:outline w:val="false"/>
       <w:shadow w:val="false"/>
       <w:color w:val="000000"/>
-      <w:kern w:val="2"/>
       <w:sz w:val="40"/>
       <w:szCs w:val="24"/>
       <w:u w:val="none"/>
@@ -8257,8 +8286,7 @@
     </w:pPr>
     <w:rPr>
       <w:rFonts w:ascii="Liberation Serif" w:hAnsi="Liberation Serif" w:eastAsia="DejaVu Sans" w:cs="Liberation Sans"/>
-      <w:color w:val="auto"/>
-      <w:kern w:val="2"/>
+      <w:color w:val="00000A"/>
       <w:sz w:val="24"/>
       <w:szCs w:val="24"/>
       <w:lang w:val="de-DE" w:eastAsia="de-DE" w:bidi="ar-SA"/>
@@ -8274,8 +8302,7 @@
     </w:pPr>
     <w:rPr>
       <w:rFonts w:ascii="Liberation Serif" w:hAnsi="Liberation Serif" w:eastAsia="DejaVu Sans" w:cs="Liberation Sans"/>
-      <w:color w:val="auto"/>
-      <w:kern w:val="2"/>
+      <w:color w:val="00000A"/>
       <w:sz w:val="24"/>
       <w:szCs w:val="24"/>
       <w:lang w:val="de-DE" w:eastAsia="de-DE" w:bidi="ar-SA"/>
@@ -8300,7 +8327,6 @@
       <w:shadow w:val="false"/>
       <w:color w:val="000000"/>
       <w:spacing w:val="0"/>
-      <w:kern w:val="2"/>
       <w:sz w:val="28"/>
       <w:szCs w:val="24"/>
       <w:u w:val="none"/>
@@ -8327,7 +8353,6 @@
       <w:shadow w:val="false"/>
       <w:color w:val="000000"/>
       <w:spacing w:val="0"/>
-      <w:kern w:val="2"/>
       <w:sz w:val="28"/>
       <w:u w:val="none"/>
       <w:em w:val="none"/>
@@ -8352,7 +8377,6 @@
       <w:shadow w:val="false"/>
       <w:color w:val="000000"/>
       <w:spacing w:val="0"/>
-      <w:kern w:val="2"/>
       <w:sz w:val="28"/>
       <w:u w:val="none"/>
       <w:em w:val="none"/>
@@ -8377,7 +8401,6 @@
       <w:shadow w:val="false"/>
       <w:color w:val="000000"/>
       <w:spacing w:val="0"/>
-      <w:kern w:val="2"/>
       <w:sz w:val="28"/>
       <w:u w:val="none"/>
       <w:em w:val="none"/>
@@ -8402,7 +8425,6 @@
       <w:shadow w:val="false"/>
       <w:color w:val="000000"/>
       <w:spacing w:val="0"/>
-      <w:kern w:val="2"/>
       <w:sz w:val="40"/>
       <w:u w:val="none"/>
       <w:em w:val="none"/>
@@ -8427,7 +8449,6 @@
       <w:shadow w:val="false"/>
       <w:color w:val="000000"/>
       <w:spacing w:val="0"/>
-      <w:kern w:val="2"/>
       <w:sz w:val="40"/>
       <w:u w:val="none"/>
       <w:em w:val="none"/>
@@ -8452,7 +8473,6 @@
       <w:shadow w:val="false"/>
       <w:color w:val="000000"/>
       <w:spacing w:val="0"/>
-      <w:kern w:val="2"/>
       <w:sz w:val="40"/>
       <w:u w:val="none"/>
       <w:em w:val="none"/>
@@ -8477,7 +8497,6 @@
       <w:shadow w:val="false"/>
       <w:color w:val="000000"/>
       <w:spacing w:val="0"/>
-      <w:kern w:val="2"/>
       <w:sz w:val="40"/>
       <w:u w:val="none"/>
       <w:em w:val="none"/>
@@ -8502,7 +8521,6 @@
       <w:shadow w:val="false"/>
       <w:color w:val="000000"/>
       <w:spacing w:val="0"/>
-      <w:kern w:val="2"/>
       <w:sz w:val="40"/>
       <w:u w:val="none"/>
       <w:em w:val="none"/>
@@ -8527,7 +8545,6 @@
       <w:shadow w:val="false"/>
       <w:color w:val="000000"/>
       <w:spacing w:val="0"/>
-      <w:kern w:val="2"/>
       <w:sz w:val="48"/>
       <w:szCs w:val="24"/>
       <w:u w:val="none"/>
@@ -8553,7 +8570,6 @@
       <w:outline w:val="false"/>
       <w:shadow w:val="false"/>
       <w:color w:val="000000"/>
-      <w:kern w:val="2"/>
       <w:sz w:val="64"/>
       <w:szCs w:val="24"/>
       <w:u w:val="none"/>
@@ -8579,7 +8595,6 @@
       <w:outline w:val="false"/>
       <w:shadow w:val="false"/>
       <w:color w:val="000000"/>
-      <w:kern w:val="2"/>
       <w:sz w:val="40"/>
       <w:szCs w:val="24"/>
       <w:u w:val="none"/>
@@ -8597,8 +8612,7 @@
     </w:pPr>
     <w:rPr>
       <w:rFonts w:ascii="Liberation Serif" w:hAnsi="Liberation Serif" w:eastAsia="DejaVu Sans" w:cs="Liberation Sans"/>
-      <w:color w:val="auto"/>
-      <w:kern w:val="2"/>
+      <w:color w:val="00000A"/>
       <w:sz w:val="24"/>
       <w:szCs w:val="24"/>
       <w:lang w:val="de-DE" w:eastAsia="de-DE" w:bidi="ar-SA"/>
@@ -8614,8 +8628,7 @@
     </w:pPr>
     <w:rPr>
       <w:rFonts w:ascii="Liberation Serif" w:hAnsi="Liberation Serif" w:eastAsia="DejaVu Sans" w:cs="Liberation Sans"/>
-      <w:color w:val="auto"/>
-      <w:kern w:val="2"/>
+      <w:color w:val="00000A"/>
       <w:sz w:val="24"/>
       <w:szCs w:val="24"/>
       <w:lang w:val="de-DE" w:eastAsia="de-DE" w:bidi="ar-SA"/>

</xml_diff>

<commit_message>
add explenations of practical work
</commit_message>
<xml_diff>
--- a/assignment1/ExerciseSheet1.docx
+++ b/assignment1/ExerciseSheet1.docx
@@ -1545,7 +1545,7 @@
       <w:tblPr>
         <w:tblW w:w="1974" w:type="dxa"/>
         <w:jc w:val="left"/>
-        <w:tblInd w:w="-2" w:type="dxa"/>
+        <w:tblInd w:w="-5" w:type="dxa"/>
         <w:tblBorders>
           <w:top w:val="single" w:sz="2" w:space="0" w:color="000001"/>
           <w:left w:val="single" w:sz="2" w:space="0" w:color="000001"/>
@@ -1554,17 +1554,17 @@
         </w:tblBorders>
         <w:tblCellMar>
           <w:top w:w="55" w:type="dxa"/>
-          <w:left w:w="51" w:type="dxa"/>
+          <w:left w:w="48" w:type="dxa"/>
           <w:bottom w:w="55" w:type="dxa"/>
           <w:right w:w="55" w:type="dxa"/>
         </w:tblCellMar>
       </w:tblPr>
       <w:tblGrid>
         <w:gridCol w:w="531"/>
-        <w:gridCol w:w="369"/>
+        <w:gridCol w:w="368"/>
         <w:gridCol w:w="363"/>
         <w:gridCol w:w="362"/>
-        <w:gridCol w:w="349"/>
+        <w:gridCol w:w="350"/>
       </w:tblGrid>
       <w:tr>
         <w:trPr/>
@@ -1579,7 +1579,7 @@
             </w:tcBorders>
             <w:shd w:fill="auto" w:val="clear"/>
             <w:tcMar>
-              <w:left w:w="51" w:type="dxa"/>
+              <w:left w:w="48" w:type="dxa"/>
             </w:tcMar>
           </w:tcPr>
           <w:p>
@@ -1599,7 +1599,7 @@
         </w:tc>
         <w:tc>
           <w:tcPr>
-            <w:tcW w:w="369" w:type="dxa"/>
+            <w:tcW w:w="368" w:type="dxa"/>
             <w:tcBorders>
               <w:top w:val="single" w:sz="2" w:space="0" w:color="000001"/>
               <w:left w:val="single" w:sz="2" w:space="0" w:color="000001"/>
@@ -1608,7 +1608,7 @@
             </w:tcBorders>
             <w:shd w:fill="auto" w:val="clear"/>
             <w:tcMar>
-              <w:left w:w="51" w:type="dxa"/>
+              <w:left w:w="48" w:type="dxa"/>
             </w:tcMar>
           </w:tcPr>
           <w:p>
@@ -1637,7 +1637,7 @@
             </w:tcBorders>
             <w:shd w:fill="auto" w:val="clear"/>
             <w:tcMar>
-              <w:left w:w="51" w:type="dxa"/>
+              <w:left w:w="48" w:type="dxa"/>
             </w:tcMar>
           </w:tcPr>
           <w:p>
@@ -1666,7 +1666,7 @@
             </w:tcBorders>
             <w:shd w:fill="auto" w:val="clear"/>
             <w:tcMar>
-              <w:left w:w="51" w:type="dxa"/>
+              <w:left w:w="48" w:type="dxa"/>
             </w:tcMar>
           </w:tcPr>
           <w:p>
@@ -1686,7 +1686,7 @@
         </w:tc>
         <w:tc>
           <w:tcPr>
-            <w:tcW w:w="349" w:type="dxa"/>
+            <w:tcW w:w="350" w:type="dxa"/>
             <w:tcBorders>
               <w:top w:val="single" w:sz="2" w:space="0" w:color="000001"/>
               <w:left w:val="single" w:sz="2" w:space="0" w:color="000001"/>
@@ -1697,7 +1697,7 @@
             </w:tcBorders>
             <w:shd w:fill="auto" w:val="clear"/>
             <w:tcMar>
-              <w:left w:w="51" w:type="dxa"/>
+              <w:left w:w="48" w:type="dxa"/>
             </w:tcMar>
           </w:tcPr>
           <w:p>
@@ -1729,7 +1729,7 @@
             </w:tcBorders>
             <w:shd w:fill="auto" w:val="clear"/>
             <w:tcMar>
-              <w:left w:w="51" w:type="dxa"/>
+              <w:left w:w="48" w:type="dxa"/>
             </w:tcMar>
           </w:tcPr>
           <w:p>
@@ -1749,7 +1749,7 @@
         </w:tc>
         <w:tc>
           <w:tcPr>
-            <w:tcW w:w="369" w:type="dxa"/>
+            <w:tcW w:w="368" w:type="dxa"/>
             <w:tcBorders>
               <w:top w:val="single" w:sz="2" w:space="0" w:color="000001"/>
               <w:left w:val="single" w:sz="2" w:space="0" w:color="000001"/>
@@ -1758,7 +1758,7 @@
             </w:tcBorders>
             <w:shd w:fill="auto" w:val="clear"/>
             <w:tcMar>
-              <w:left w:w="51" w:type="dxa"/>
+              <w:left w:w="48" w:type="dxa"/>
             </w:tcMar>
           </w:tcPr>
           <w:p>
@@ -1787,7 +1787,7 @@
             </w:tcBorders>
             <w:shd w:fill="auto" w:val="clear"/>
             <w:tcMar>
-              <w:left w:w="51" w:type="dxa"/>
+              <w:left w:w="48" w:type="dxa"/>
             </w:tcMar>
           </w:tcPr>
           <w:p>
@@ -1816,7 +1816,7 @@
             </w:tcBorders>
             <w:shd w:fill="auto" w:val="clear"/>
             <w:tcMar>
-              <w:left w:w="51" w:type="dxa"/>
+              <w:left w:w="48" w:type="dxa"/>
             </w:tcMar>
           </w:tcPr>
           <w:p>
@@ -1836,7 +1836,7 @@
         </w:tc>
         <w:tc>
           <w:tcPr>
-            <w:tcW w:w="349" w:type="dxa"/>
+            <w:tcW w:w="350" w:type="dxa"/>
             <w:tcBorders>
               <w:top w:val="single" w:sz="2" w:space="0" w:color="000001"/>
               <w:left w:val="single" w:sz="2" w:space="0" w:color="000001"/>
@@ -1847,7 +1847,7 @@
             </w:tcBorders>
             <w:shd w:fill="auto" w:val="clear"/>
             <w:tcMar>
-              <w:left w:w="51" w:type="dxa"/>
+              <w:left w:w="48" w:type="dxa"/>
             </w:tcMar>
           </w:tcPr>
           <w:p>
@@ -1879,7 +1879,7 @@
             </w:tcBorders>
             <w:shd w:fill="auto" w:val="clear"/>
             <w:tcMar>
-              <w:left w:w="51" w:type="dxa"/>
+              <w:left w:w="48" w:type="dxa"/>
             </w:tcMar>
           </w:tcPr>
           <w:p>
@@ -1899,7 +1899,7 @@
         </w:tc>
         <w:tc>
           <w:tcPr>
-            <w:tcW w:w="369" w:type="dxa"/>
+            <w:tcW w:w="368" w:type="dxa"/>
             <w:tcBorders>
               <w:top w:val="single" w:sz="2" w:space="0" w:color="000001"/>
               <w:left w:val="single" w:sz="2" w:space="0" w:color="000001"/>
@@ -1908,7 +1908,7 @@
             </w:tcBorders>
             <w:shd w:fill="auto" w:val="clear"/>
             <w:tcMar>
-              <w:left w:w="51" w:type="dxa"/>
+              <w:left w:w="48" w:type="dxa"/>
             </w:tcMar>
           </w:tcPr>
           <w:p>
@@ -1937,7 +1937,7 @@
             </w:tcBorders>
             <w:shd w:fill="auto" w:val="clear"/>
             <w:tcMar>
-              <w:left w:w="51" w:type="dxa"/>
+              <w:left w:w="48" w:type="dxa"/>
             </w:tcMar>
           </w:tcPr>
           <w:p>
@@ -1966,7 +1966,7 @@
             </w:tcBorders>
             <w:shd w:fill="auto" w:val="clear"/>
             <w:tcMar>
-              <w:left w:w="51" w:type="dxa"/>
+              <w:left w:w="48" w:type="dxa"/>
             </w:tcMar>
           </w:tcPr>
           <w:p>
@@ -1986,7 +1986,7 @@
         </w:tc>
         <w:tc>
           <w:tcPr>
-            <w:tcW w:w="349" w:type="dxa"/>
+            <w:tcW w:w="350" w:type="dxa"/>
             <w:tcBorders>
               <w:top w:val="single" w:sz="2" w:space="0" w:color="000001"/>
               <w:left w:val="single" w:sz="2" w:space="0" w:color="000001"/>
@@ -1997,7 +1997,7 @@
             </w:tcBorders>
             <w:shd w:fill="auto" w:val="clear"/>
             <w:tcMar>
-              <w:left w:w="51" w:type="dxa"/>
+              <w:left w:w="48" w:type="dxa"/>
             </w:tcMar>
           </w:tcPr>
           <w:p>
@@ -2029,7 +2029,7 @@
             </w:tcBorders>
             <w:shd w:fill="auto" w:val="clear"/>
             <w:tcMar>
-              <w:left w:w="51" w:type="dxa"/>
+              <w:left w:w="48" w:type="dxa"/>
             </w:tcMar>
           </w:tcPr>
           <w:p>
@@ -2049,7 +2049,7 @@
         </w:tc>
         <w:tc>
           <w:tcPr>
-            <w:tcW w:w="369" w:type="dxa"/>
+            <w:tcW w:w="368" w:type="dxa"/>
             <w:tcBorders>
               <w:top w:val="single" w:sz="2" w:space="0" w:color="000001"/>
               <w:left w:val="single" w:sz="2" w:space="0" w:color="000001"/>
@@ -2058,7 +2058,7 @@
             </w:tcBorders>
             <w:shd w:fill="auto" w:val="clear"/>
             <w:tcMar>
-              <w:left w:w="51" w:type="dxa"/>
+              <w:left w:w="48" w:type="dxa"/>
             </w:tcMar>
           </w:tcPr>
           <w:p>
@@ -2087,7 +2087,7 @@
             </w:tcBorders>
             <w:shd w:fill="auto" w:val="clear"/>
             <w:tcMar>
-              <w:left w:w="51" w:type="dxa"/>
+              <w:left w:w="48" w:type="dxa"/>
             </w:tcMar>
           </w:tcPr>
           <w:p>
@@ -2116,7 +2116,7 @@
             </w:tcBorders>
             <w:shd w:fill="auto" w:val="clear"/>
             <w:tcMar>
-              <w:left w:w="51" w:type="dxa"/>
+              <w:left w:w="48" w:type="dxa"/>
             </w:tcMar>
           </w:tcPr>
           <w:p>
@@ -2136,7 +2136,7 @@
         </w:tc>
         <w:tc>
           <w:tcPr>
-            <w:tcW w:w="349" w:type="dxa"/>
+            <w:tcW w:w="350" w:type="dxa"/>
             <w:tcBorders>
               <w:top w:val="single" w:sz="2" w:space="0" w:color="000001"/>
               <w:left w:val="single" w:sz="2" w:space="0" w:color="000001"/>
@@ -2147,7 +2147,7 @@
             </w:tcBorders>
             <w:shd w:fill="auto" w:val="clear"/>
             <w:tcMar>
-              <w:left w:w="51" w:type="dxa"/>
+              <w:left w:w="48" w:type="dxa"/>
             </w:tcMar>
           </w:tcPr>
           <w:p>
@@ -2179,7 +2179,7 @@
             </w:tcBorders>
             <w:shd w:fill="auto" w:val="clear"/>
             <w:tcMar>
-              <w:left w:w="51" w:type="dxa"/>
+              <w:left w:w="48" w:type="dxa"/>
             </w:tcMar>
           </w:tcPr>
           <w:p>
@@ -2199,7 +2199,7 @@
         </w:tc>
         <w:tc>
           <w:tcPr>
-            <w:tcW w:w="369" w:type="dxa"/>
+            <w:tcW w:w="368" w:type="dxa"/>
             <w:tcBorders>
               <w:top w:val="single" w:sz="2" w:space="0" w:color="000001"/>
               <w:left w:val="single" w:sz="2" w:space="0" w:color="000001"/>
@@ -2208,7 +2208,7 @@
             </w:tcBorders>
             <w:shd w:fill="auto" w:val="clear"/>
             <w:tcMar>
-              <w:left w:w="51" w:type="dxa"/>
+              <w:left w:w="48" w:type="dxa"/>
             </w:tcMar>
           </w:tcPr>
           <w:p>
@@ -2237,7 +2237,7 @@
             </w:tcBorders>
             <w:shd w:fill="auto" w:val="clear"/>
             <w:tcMar>
-              <w:left w:w="51" w:type="dxa"/>
+              <w:left w:w="48" w:type="dxa"/>
             </w:tcMar>
           </w:tcPr>
           <w:p>
@@ -2266,7 +2266,7 @@
             </w:tcBorders>
             <w:shd w:fill="auto" w:val="clear"/>
             <w:tcMar>
-              <w:left w:w="51" w:type="dxa"/>
+              <w:left w:w="48" w:type="dxa"/>
             </w:tcMar>
           </w:tcPr>
           <w:p>
@@ -2286,7 +2286,7 @@
         </w:tc>
         <w:tc>
           <w:tcPr>
-            <w:tcW w:w="349" w:type="dxa"/>
+            <w:tcW w:w="350" w:type="dxa"/>
             <w:tcBorders>
               <w:top w:val="single" w:sz="2" w:space="0" w:color="000001"/>
               <w:left w:val="single" w:sz="2" w:space="0" w:color="000001"/>
@@ -2297,7 +2297,7 @@
             </w:tcBorders>
             <w:shd w:fill="auto" w:val="clear"/>
             <w:tcMar>
-              <w:left w:w="51" w:type="dxa"/>
+              <w:left w:w="48" w:type="dxa"/>
             </w:tcMar>
           </w:tcPr>
           <w:p>
@@ -2329,7 +2329,7 @@
             </w:tcBorders>
             <w:shd w:fill="auto" w:val="clear"/>
             <w:tcMar>
-              <w:left w:w="51" w:type="dxa"/>
+              <w:left w:w="48" w:type="dxa"/>
             </w:tcMar>
           </w:tcPr>
           <w:p>
@@ -2349,7 +2349,7 @@
         </w:tc>
         <w:tc>
           <w:tcPr>
-            <w:tcW w:w="369" w:type="dxa"/>
+            <w:tcW w:w="368" w:type="dxa"/>
             <w:tcBorders>
               <w:top w:val="single" w:sz="2" w:space="0" w:color="000001"/>
               <w:left w:val="single" w:sz="2" w:space="0" w:color="000001"/>
@@ -2358,7 +2358,7 @@
             </w:tcBorders>
             <w:shd w:fill="auto" w:val="clear"/>
             <w:tcMar>
-              <w:left w:w="51" w:type="dxa"/>
+              <w:left w:w="48" w:type="dxa"/>
             </w:tcMar>
           </w:tcPr>
           <w:p>
@@ -2387,7 +2387,7 @@
             </w:tcBorders>
             <w:shd w:fill="auto" w:val="clear"/>
             <w:tcMar>
-              <w:left w:w="51" w:type="dxa"/>
+              <w:left w:w="48" w:type="dxa"/>
             </w:tcMar>
           </w:tcPr>
           <w:p>
@@ -2416,7 +2416,7 @@
             </w:tcBorders>
             <w:shd w:fill="auto" w:val="clear"/>
             <w:tcMar>
-              <w:left w:w="51" w:type="dxa"/>
+              <w:left w:w="48" w:type="dxa"/>
             </w:tcMar>
           </w:tcPr>
           <w:p>
@@ -2436,7 +2436,7 @@
         </w:tc>
         <w:tc>
           <w:tcPr>
-            <w:tcW w:w="349" w:type="dxa"/>
+            <w:tcW w:w="350" w:type="dxa"/>
             <w:tcBorders>
               <w:top w:val="single" w:sz="2" w:space="0" w:color="000001"/>
               <w:left w:val="single" w:sz="2" w:space="0" w:color="000001"/>
@@ -2447,7 +2447,7 @@
             </w:tcBorders>
             <w:shd w:fill="auto" w:val="clear"/>
             <w:tcMar>
-              <w:left w:w="51" w:type="dxa"/>
+              <w:left w:w="48" w:type="dxa"/>
             </w:tcMar>
           </w:tcPr>
           <w:p>
@@ -2479,7 +2479,7 @@
             </w:tcBorders>
             <w:shd w:fill="auto" w:val="clear"/>
             <w:tcMar>
-              <w:left w:w="51" w:type="dxa"/>
+              <w:left w:w="48" w:type="dxa"/>
             </w:tcMar>
           </w:tcPr>
           <w:p>
@@ -2499,7 +2499,7 @@
         </w:tc>
         <w:tc>
           <w:tcPr>
-            <w:tcW w:w="369" w:type="dxa"/>
+            <w:tcW w:w="368" w:type="dxa"/>
             <w:tcBorders>
               <w:top w:val="single" w:sz="2" w:space="0" w:color="000001"/>
               <w:left w:val="single" w:sz="2" w:space="0" w:color="000001"/>
@@ -2508,7 +2508,7 @@
             </w:tcBorders>
             <w:shd w:fill="auto" w:val="clear"/>
             <w:tcMar>
-              <w:left w:w="51" w:type="dxa"/>
+              <w:left w:w="48" w:type="dxa"/>
             </w:tcMar>
           </w:tcPr>
           <w:p>
@@ -2537,7 +2537,7 @@
             </w:tcBorders>
             <w:shd w:fill="auto" w:val="clear"/>
             <w:tcMar>
-              <w:left w:w="51" w:type="dxa"/>
+              <w:left w:w="48" w:type="dxa"/>
             </w:tcMar>
           </w:tcPr>
           <w:p>
@@ -2566,7 +2566,7 @@
             </w:tcBorders>
             <w:shd w:fill="auto" w:val="clear"/>
             <w:tcMar>
-              <w:left w:w="51" w:type="dxa"/>
+              <w:left w:w="48" w:type="dxa"/>
             </w:tcMar>
           </w:tcPr>
           <w:p>
@@ -2586,7 +2586,7 @@
         </w:tc>
         <w:tc>
           <w:tcPr>
-            <w:tcW w:w="349" w:type="dxa"/>
+            <w:tcW w:w="350" w:type="dxa"/>
             <w:tcBorders>
               <w:top w:val="single" w:sz="2" w:space="0" w:color="000001"/>
               <w:left w:val="single" w:sz="2" w:space="0" w:color="000001"/>
@@ -2597,7 +2597,7 @@
             </w:tcBorders>
             <w:shd w:fill="auto" w:val="clear"/>
             <w:tcMar>
-              <w:left w:w="51" w:type="dxa"/>
+              <w:left w:w="48" w:type="dxa"/>
             </w:tcMar>
           </w:tcPr>
           <w:p>
@@ -2629,7 +2629,7 @@
             </w:tcBorders>
             <w:shd w:fill="auto" w:val="clear"/>
             <w:tcMar>
-              <w:left w:w="51" w:type="dxa"/>
+              <w:left w:w="48" w:type="dxa"/>
             </w:tcMar>
           </w:tcPr>
           <w:p>
@@ -2649,7 +2649,7 @@
         </w:tc>
         <w:tc>
           <w:tcPr>
-            <w:tcW w:w="369" w:type="dxa"/>
+            <w:tcW w:w="368" w:type="dxa"/>
             <w:tcBorders>
               <w:top w:val="single" w:sz="2" w:space="0" w:color="000001"/>
               <w:left w:val="single" w:sz="2" w:space="0" w:color="000001"/>
@@ -2658,7 +2658,7 @@
             </w:tcBorders>
             <w:shd w:fill="auto" w:val="clear"/>
             <w:tcMar>
-              <w:left w:w="51" w:type="dxa"/>
+              <w:left w:w="48" w:type="dxa"/>
             </w:tcMar>
           </w:tcPr>
           <w:p>
@@ -2687,7 +2687,7 @@
             </w:tcBorders>
             <w:shd w:fill="auto" w:val="clear"/>
             <w:tcMar>
-              <w:left w:w="51" w:type="dxa"/>
+              <w:left w:w="48" w:type="dxa"/>
             </w:tcMar>
           </w:tcPr>
           <w:p>
@@ -2716,7 +2716,7 @@
             </w:tcBorders>
             <w:shd w:fill="auto" w:val="clear"/>
             <w:tcMar>
-              <w:left w:w="51" w:type="dxa"/>
+              <w:left w:w="48" w:type="dxa"/>
             </w:tcMar>
           </w:tcPr>
           <w:p>
@@ -2736,7 +2736,7 @@
         </w:tc>
         <w:tc>
           <w:tcPr>
-            <w:tcW w:w="349" w:type="dxa"/>
+            <w:tcW w:w="350" w:type="dxa"/>
             <w:tcBorders>
               <w:top w:val="single" w:sz="2" w:space="0" w:color="000001"/>
               <w:left w:val="single" w:sz="2" w:space="0" w:color="000001"/>
@@ -2747,7 +2747,7 @@
             </w:tcBorders>
             <w:shd w:fill="auto" w:val="clear"/>
             <w:tcMar>
-              <w:left w:w="51" w:type="dxa"/>
+              <w:left w:w="48" w:type="dxa"/>
             </w:tcMar>
           </w:tcPr>
           <w:p>
@@ -2779,7 +2779,7 @@
             </w:tcBorders>
             <w:shd w:fill="auto" w:val="clear"/>
             <w:tcMar>
-              <w:left w:w="51" w:type="dxa"/>
+              <w:left w:w="48" w:type="dxa"/>
             </w:tcMar>
           </w:tcPr>
           <w:p>
@@ -2799,7 +2799,7 @@
         </w:tc>
         <w:tc>
           <w:tcPr>
-            <w:tcW w:w="369" w:type="dxa"/>
+            <w:tcW w:w="368" w:type="dxa"/>
             <w:tcBorders>
               <w:top w:val="single" w:sz="2" w:space="0" w:color="000001"/>
               <w:left w:val="single" w:sz="2" w:space="0" w:color="000001"/>
@@ -2808,7 +2808,7 @@
             </w:tcBorders>
             <w:shd w:fill="auto" w:val="clear"/>
             <w:tcMar>
-              <w:left w:w="51" w:type="dxa"/>
+              <w:left w:w="48" w:type="dxa"/>
             </w:tcMar>
           </w:tcPr>
           <w:p>
@@ -2837,7 +2837,7 @@
             </w:tcBorders>
             <w:shd w:fill="auto" w:val="clear"/>
             <w:tcMar>
-              <w:left w:w="51" w:type="dxa"/>
+              <w:left w:w="48" w:type="dxa"/>
             </w:tcMar>
           </w:tcPr>
           <w:p>
@@ -2866,7 +2866,7 @@
             </w:tcBorders>
             <w:shd w:fill="auto" w:val="clear"/>
             <w:tcMar>
-              <w:left w:w="51" w:type="dxa"/>
+              <w:left w:w="48" w:type="dxa"/>
             </w:tcMar>
           </w:tcPr>
           <w:p>
@@ -2886,7 +2886,7 @@
         </w:tc>
         <w:tc>
           <w:tcPr>
-            <w:tcW w:w="349" w:type="dxa"/>
+            <w:tcW w:w="350" w:type="dxa"/>
             <w:tcBorders>
               <w:top w:val="single" w:sz="2" w:space="0" w:color="000001"/>
               <w:left w:val="single" w:sz="2" w:space="0" w:color="000001"/>
@@ -2897,7 +2897,7 @@
             </w:tcBorders>
             <w:shd w:fill="auto" w:val="clear"/>
             <w:tcMar>
-              <w:left w:w="51" w:type="dxa"/>
+              <w:left w:w="48" w:type="dxa"/>
             </w:tcMar>
           </w:tcPr>
           <w:p>
@@ -2929,7 +2929,7 @@
             </w:tcBorders>
             <w:shd w:fill="auto" w:val="clear"/>
             <w:tcMar>
-              <w:left w:w="51" w:type="dxa"/>
+              <w:left w:w="48" w:type="dxa"/>
             </w:tcMar>
           </w:tcPr>
           <w:p>
@@ -2949,7 +2949,7 @@
         </w:tc>
         <w:tc>
           <w:tcPr>
-            <w:tcW w:w="369" w:type="dxa"/>
+            <w:tcW w:w="368" w:type="dxa"/>
             <w:tcBorders>
               <w:top w:val="single" w:sz="2" w:space="0" w:color="000001"/>
               <w:left w:val="single" w:sz="2" w:space="0" w:color="000001"/>
@@ -2958,7 +2958,7 @@
             </w:tcBorders>
             <w:shd w:fill="auto" w:val="clear"/>
             <w:tcMar>
-              <w:left w:w="51" w:type="dxa"/>
+              <w:left w:w="48" w:type="dxa"/>
             </w:tcMar>
           </w:tcPr>
           <w:p>
@@ -2987,7 +2987,7 @@
             </w:tcBorders>
             <w:shd w:fill="auto" w:val="clear"/>
             <w:tcMar>
-              <w:left w:w="51" w:type="dxa"/>
+              <w:left w:w="48" w:type="dxa"/>
             </w:tcMar>
           </w:tcPr>
           <w:p>
@@ -3016,7 +3016,7 @@
             </w:tcBorders>
             <w:shd w:fill="auto" w:val="clear"/>
             <w:tcMar>
-              <w:left w:w="51" w:type="dxa"/>
+              <w:left w:w="48" w:type="dxa"/>
             </w:tcMar>
           </w:tcPr>
           <w:p>
@@ -3036,7 +3036,7 @@
         </w:tc>
         <w:tc>
           <w:tcPr>
-            <w:tcW w:w="349" w:type="dxa"/>
+            <w:tcW w:w="350" w:type="dxa"/>
             <w:tcBorders>
               <w:top w:val="single" w:sz="2" w:space="0" w:color="000001"/>
               <w:left w:val="single" w:sz="2" w:space="0" w:color="000001"/>
@@ -3047,7 +3047,7 @@
             </w:tcBorders>
             <w:shd w:fill="auto" w:val="clear"/>
             <w:tcMar>
-              <w:left w:w="51" w:type="dxa"/>
+              <w:left w:w="48" w:type="dxa"/>
             </w:tcMar>
           </w:tcPr>
           <w:p>
@@ -3079,7 +3079,7 @@
             </w:tcBorders>
             <w:shd w:fill="auto" w:val="clear"/>
             <w:tcMar>
-              <w:left w:w="51" w:type="dxa"/>
+              <w:left w:w="48" w:type="dxa"/>
             </w:tcMar>
           </w:tcPr>
           <w:p>
@@ -3099,7 +3099,7 @@
         </w:tc>
         <w:tc>
           <w:tcPr>
-            <w:tcW w:w="369" w:type="dxa"/>
+            <w:tcW w:w="368" w:type="dxa"/>
             <w:tcBorders>
               <w:top w:val="single" w:sz="2" w:space="0" w:color="000001"/>
               <w:left w:val="single" w:sz="2" w:space="0" w:color="000001"/>
@@ -3108,7 +3108,7 @@
             </w:tcBorders>
             <w:shd w:fill="auto" w:val="clear"/>
             <w:tcMar>
-              <w:left w:w="51" w:type="dxa"/>
+              <w:left w:w="48" w:type="dxa"/>
             </w:tcMar>
           </w:tcPr>
           <w:p>
@@ -3137,7 +3137,7 @@
             </w:tcBorders>
             <w:shd w:fill="auto" w:val="clear"/>
             <w:tcMar>
-              <w:left w:w="51" w:type="dxa"/>
+              <w:left w:w="48" w:type="dxa"/>
             </w:tcMar>
           </w:tcPr>
           <w:p>
@@ -3166,7 +3166,7 @@
             </w:tcBorders>
             <w:shd w:fill="auto" w:val="clear"/>
             <w:tcMar>
-              <w:left w:w="51" w:type="dxa"/>
+              <w:left w:w="48" w:type="dxa"/>
             </w:tcMar>
           </w:tcPr>
           <w:p>
@@ -3186,7 +3186,7 @@
         </w:tc>
         <w:tc>
           <w:tcPr>
-            <w:tcW w:w="349" w:type="dxa"/>
+            <w:tcW w:w="350" w:type="dxa"/>
             <w:tcBorders>
               <w:top w:val="single" w:sz="2" w:space="0" w:color="000001"/>
               <w:left w:val="single" w:sz="2" w:space="0" w:color="000001"/>
@@ -3197,7 +3197,7 @@
             </w:tcBorders>
             <w:shd w:fill="auto" w:val="clear"/>
             <w:tcMar>
-              <w:left w:w="51" w:type="dxa"/>
+              <w:left w:w="48" w:type="dxa"/>
             </w:tcMar>
           </w:tcPr>
           <w:p>
@@ -3229,7 +3229,7 @@
             </w:tcBorders>
             <w:shd w:fill="auto" w:val="clear"/>
             <w:tcMar>
-              <w:left w:w="51" w:type="dxa"/>
+              <w:left w:w="48" w:type="dxa"/>
             </w:tcMar>
           </w:tcPr>
           <w:p>
@@ -3249,7 +3249,7 @@
         </w:tc>
         <w:tc>
           <w:tcPr>
-            <w:tcW w:w="369" w:type="dxa"/>
+            <w:tcW w:w="368" w:type="dxa"/>
             <w:tcBorders>
               <w:top w:val="single" w:sz="2" w:space="0" w:color="000001"/>
               <w:left w:val="single" w:sz="2" w:space="0" w:color="000001"/>
@@ -3258,7 +3258,7 @@
             </w:tcBorders>
             <w:shd w:fill="auto" w:val="clear"/>
             <w:tcMar>
-              <w:left w:w="51" w:type="dxa"/>
+              <w:left w:w="48" w:type="dxa"/>
             </w:tcMar>
           </w:tcPr>
           <w:p>
@@ -3287,7 +3287,7 @@
             </w:tcBorders>
             <w:shd w:fill="auto" w:val="clear"/>
             <w:tcMar>
-              <w:left w:w="51" w:type="dxa"/>
+              <w:left w:w="48" w:type="dxa"/>
             </w:tcMar>
           </w:tcPr>
           <w:p>
@@ -3316,7 +3316,7 @@
             </w:tcBorders>
             <w:shd w:fill="auto" w:val="clear"/>
             <w:tcMar>
-              <w:left w:w="51" w:type="dxa"/>
+              <w:left w:w="48" w:type="dxa"/>
             </w:tcMar>
           </w:tcPr>
           <w:p>
@@ -3336,7 +3336,7 @@
         </w:tc>
         <w:tc>
           <w:tcPr>
-            <w:tcW w:w="349" w:type="dxa"/>
+            <w:tcW w:w="350" w:type="dxa"/>
             <w:tcBorders>
               <w:top w:val="single" w:sz="2" w:space="0" w:color="000001"/>
               <w:left w:val="single" w:sz="2" w:space="0" w:color="000001"/>
@@ -3347,7 +3347,7 @@
             </w:tcBorders>
             <w:shd w:fill="auto" w:val="clear"/>
             <w:tcMar>
-              <w:left w:w="51" w:type="dxa"/>
+              <w:left w:w="48" w:type="dxa"/>
             </w:tcMar>
           </w:tcPr>
           <w:p>
@@ -3379,7 +3379,7 @@
             </w:tcBorders>
             <w:shd w:fill="auto" w:val="clear"/>
             <w:tcMar>
-              <w:left w:w="51" w:type="dxa"/>
+              <w:left w:w="48" w:type="dxa"/>
             </w:tcMar>
           </w:tcPr>
           <w:p>
@@ -3399,7 +3399,7 @@
         </w:tc>
         <w:tc>
           <w:tcPr>
-            <w:tcW w:w="369" w:type="dxa"/>
+            <w:tcW w:w="368" w:type="dxa"/>
             <w:tcBorders>
               <w:top w:val="single" w:sz="2" w:space="0" w:color="000001"/>
               <w:left w:val="single" w:sz="2" w:space="0" w:color="000001"/>
@@ -3408,7 +3408,7 @@
             </w:tcBorders>
             <w:shd w:fill="auto" w:val="clear"/>
             <w:tcMar>
-              <w:left w:w="51" w:type="dxa"/>
+              <w:left w:w="48" w:type="dxa"/>
             </w:tcMar>
           </w:tcPr>
           <w:p>
@@ -3437,7 +3437,7 @@
             </w:tcBorders>
             <w:shd w:fill="auto" w:val="clear"/>
             <w:tcMar>
-              <w:left w:w="51" w:type="dxa"/>
+              <w:left w:w="48" w:type="dxa"/>
             </w:tcMar>
           </w:tcPr>
           <w:p>
@@ -3466,7 +3466,7 @@
             </w:tcBorders>
             <w:shd w:fill="auto" w:val="clear"/>
             <w:tcMar>
-              <w:left w:w="51" w:type="dxa"/>
+              <w:left w:w="48" w:type="dxa"/>
             </w:tcMar>
           </w:tcPr>
           <w:p>
@@ -3486,7 +3486,7 @@
         </w:tc>
         <w:tc>
           <w:tcPr>
-            <w:tcW w:w="349" w:type="dxa"/>
+            <w:tcW w:w="350" w:type="dxa"/>
             <w:tcBorders>
               <w:top w:val="single" w:sz="2" w:space="0" w:color="000001"/>
               <w:left w:val="single" w:sz="2" w:space="0" w:color="000001"/>
@@ -3497,7 +3497,7 @@
             </w:tcBorders>
             <w:shd w:fill="auto" w:val="clear"/>
             <w:tcMar>
-              <w:left w:w="51" w:type="dxa"/>
+              <w:left w:w="48" w:type="dxa"/>
             </w:tcMar>
           </w:tcPr>
           <w:p>
@@ -3529,7 +3529,7 @@
             </w:tcBorders>
             <w:shd w:fill="auto" w:val="clear"/>
             <w:tcMar>
-              <w:left w:w="51" w:type="dxa"/>
+              <w:left w:w="48" w:type="dxa"/>
             </w:tcMar>
           </w:tcPr>
           <w:p>
@@ -3549,7 +3549,7 @@
         </w:tc>
         <w:tc>
           <w:tcPr>
-            <w:tcW w:w="369" w:type="dxa"/>
+            <w:tcW w:w="368" w:type="dxa"/>
             <w:tcBorders>
               <w:top w:val="single" w:sz="2" w:space="0" w:color="000001"/>
               <w:left w:val="single" w:sz="2" w:space="0" w:color="000001"/>
@@ -3558,7 +3558,7 @@
             </w:tcBorders>
             <w:shd w:fill="auto" w:val="clear"/>
             <w:tcMar>
-              <w:left w:w="51" w:type="dxa"/>
+              <w:left w:w="48" w:type="dxa"/>
             </w:tcMar>
           </w:tcPr>
           <w:p>
@@ -3587,7 +3587,7 @@
             </w:tcBorders>
             <w:shd w:fill="auto" w:val="clear"/>
             <w:tcMar>
-              <w:left w:w="51" w:type="dxa"/>
+              <w:left w:w="48" w:type="dxa"/>
             </w:tcMar>
           </w:tcPr>
           <w:p>
@@ -3616,7 +3616,7 @@
             </w:tcBorders>
             <w:shd w:fill="auto" w:val="clear"/>
             <w:tcMar>
-              <w:left w:w="51" w:type="dxa"/>
+              <w:left w:w="48" w:type="dxa"/>
             </w:tcMar>
           </w:tcPr>
           <w:p>
@@ -3636,7 +3636,7 @@
         </w:tc>
         <w:tc>
           <w:tcPr>
-            <w:tcW w:w="349" w:type="dxa"/>
+            <w:tcW w:w="350" w:type="dxa"/>
             <w:tcBorders>
               <w:top w:val="single" w:sz="2" w:space="0" w:color="000001"/>
               <w:left w:val="single" w:sz="2" w:space="0" w:color="000001"/>
@@ -3647,7 +3647,7 @@
             </w:tcBorders>
             <w:shd w:fill="auto" w:val="clear"/>
             <w:tcMar>
-              <w:left w:w="51" w:type="dxa"/>
+              <w:left w:w="48" w:type="dxa"/>
             </w:tcMar>
           </w:tcPr>
           <w:p>
@@ -3679,7 +3679,7 @@
             </w:tcBorders>
             <w:shd w:fill="auto" w:val="clear"/>
             <w:tcMar>
-              <w:left w:w="51" w:type="dxa"/>
+              <w:left w:w="48" w:type="dxa"/>
             </w:tcMar>
           </w:tcPr>
           <w:p>
@@ -3699,7 +3699,7 @@
         </w:tc>
         <w:tc>
           <w:tcPr>
-            <w:tcW w:w="369" w:type="dxa"/>
+            <w:tcW w:w="368" w:type="dxa"/>
             <w:tcBorders>
               <w:top w:val="single" w:sz="2" w:space="0" w:color="000001"/>
               <w:left w:val="single" w:sz="2" w:space="0" w:color="000001"/>
@@ -3708,7 +3708,7 @@
             </w:tcBorders>
             <w:shd w:fill="auto" w:val="clear"/>
             <w:tcMar>
-              <w:left w:w="51" w:type="dxa"/>
+              <w:left w:w="48" w:type="dxa"/>
             </w:tcMar>
           </w:tcPr>
           <w:p>
@@ -3737,7 +3737,7 @@
             </w:tcBorders>
             <w:shd w:fill="auto" w:val="clear"/>
             <w:tcMar>
-              <w:left w:w="51" w:type="dxa"/>
+              <w:left w:w="48" w:type="dxa"/>
             </w:tcMar>
           </w:tcPr>
           <w:p>
@@ -3766,7 +3766,7 @@
             </w:tcBorders>
             <w:shd w:fill="auto" w:val="clear"/>
             <w:tcMar>
-              <w:left w:w="51" w:type="dxa"/>
+              <w:left w:w="48" w:type="dxa"/>
             </w:tcMar>
           </w:tcPr>
           <w:p>
@@ -3786,7 +3786,7 @@
         </w:tc>
         <w:tc>
           <w:tcPr>
-            <w:tcW w:w="349" w:type="dxa"/>
+            <w:tcW w:w="350" w:type="dxa"/>
             <w:tcBorders>
               <w:top w:val="single" w:sz="2" w:space="0" w:color="000001"/>
               <w:left w:val="single" w:sz="2" w:space="0" w:color="000001"/>
@@ -3797,7 +3797,7 @@
             </w:tcBorders>
             <w:shd w:fill="auto" w:val="clear"/>
             <w:tcMar>
-              <w:left w:w="51" w:type="dxa"/>
+              <w:left w:w="48" w:type="dxa"/>
             </w:tcMar>
           </w:tcPr>
           <w:p>
@@ -3829,7 +3829,7 @@
             </w:tcBorders>
             <w:shd w:fill="auto" w:val="clear"/>
             <w:tcMar>
-              <w:left w:w="51" w:type="dxa"/>
+              <w:left w:w="48" w:type="dxa"/>
             </w:tcMar>
           </w:tcPr>
           <w:p>
@@ -3849,7 +3849,7 @@
         </w:tc>
         <w:tc>
           <w:tcPr>
-            <w:tcW w:w="369" w:type="dxa"/>
+            <w:tcW w:w="368" w:type="dxa"/>
             <w:tcBorders>
               <w:top w:val="single" w:sz="2" w:space="0" w:color="000001"/>
               <w:left w:val="single" w:sz="2" w:space="0" w:color="000001"/>
@@ -3858,7 +3858,7 @@
             </w:tcBorders>
             <w:shd w:fill="auto" w:val="clear"/>
             <w:tcMar>
-              <w:left w:w="51" w:type="dxa"/>
+              <w:left w:w="48" w:type="dxa"/>
             </w:tcMar>
           </w:tcPr>
           <w:p>
@@ -3887,7 +3887,7 @@
             </w:tcBorders>
             <w:shd w:fill="auto" w:val="clear"/>
             <w:tcMar>
-              <w:left w:w="51" w:type="dxa"/>
+              <w:left w:w="48" w:type="dxa"/>
             </w:tcMar>
           </w:tcPr>
           <w:p>
@@ -3916,7 +3916,7 @@
             </w:tcBorders>
             <w:shd w:fill="auto" w:val="clear"/>
             <w:tcMar>
-              <w:left w:w="51" w:type="dxa"/>
+              <w:left w:w="48" w:type="dxa"/>
             </w:tcMar>
           </w:tcPr>
           <w:p>
@@ -3936,7 +3936,7 @@
         </w:tc>
         <w:tc>
           <w:tcPr>
-            <w:tcW w:w="349" w:type="dxa"/>
+            <w:tcW w:w="350" w:type="dxa"/>
             <w:tcBorders>
               <w:top w:val="single" w:sz="2" w:space="0" w:color="000001"/>
               <w:left w:val="single" w:sz="2" w:space="0" w:color="000001"/>
@@ -3947,7 +3947,7 @@
             </w:tcBorders>
             <w:shd w:fill="auto" w:val="clear"/>
             <w:tcMar>
-              <w:left w:w="51" w:type="dxa"/>
+              <w:left w:w="48" w:type="dxa"/>
             </w:tcMar>
           </w:tcPr>
           <w:p>
@@ -4510,8 +4510,9 @@
       </w:pPr>
       <w:r>
         <w:rPr>
-          <w:b w:val="false"/>
-          <w:bCs w:val="false"/>
+          <w:rFonts w:cs="Arial" w:ascii="arial" w:hAnsi="arial"/>
+          <w:color w:val="000000"/>
+          <w:lang w:val="en-US"/>
         </w:rPr>
       </w:r>
     </w:p>
@@ -4548,8 +4549,9 @@
       </w:pPr>
       <w:r>
         <w:rPr>
-          <w:b w:val="false"/>
-          <w:bCs w:val="false"/>
+          <w:rFonts w:cs="Arial" w:ascii="arial" w:hAnsi="arial"/>
+          <w:color w:val="000000"/>
+          <w:lang w:val="en-US"/>
         </w:rPr>
       </w:r>
     </w:p>
@@ -4588,7 +4590,13 @@
         </w:rPr>
       </w:pPr>
       <w:r>
-        <w:rPr/>
+        <w:rPr>
+          <w:rFonts w:cs="Arial" w:ascii="arial" w:hAnsi="arial"/>
+          <w:b/>
+          <w:bCs/>
+          <w:color w:val="000000"/>
+          <w:lang w:val="en-US"/>
+        </w:rPr>
       </w:r>
     </w:p>
     <w:p>
@@ -4624,8 +4632,9 @@
       </w:pPr>
       <w:r>
         <w:rPr>
-          <w:b w:val="false"/>
-          <w:bCs w:val="false"/>
+          <w:rFonts w:cs="Arial" w:ascii="arial" w:hAnsi="arial"/>
+          <w:color w:val="000000"/>
+          <w:lang w:val="en-US"/>
         </w:rPr>
       </w:r>
     </w:p>
@@ -4664,13 +4673,7 @@
           <w:numId w:val="4"/>
         </w:numPr>
         <w:jc w:val="both"/>
-        <w:rPr>
-          <w:rFonts w:ascii="arial" w:hAnsi="arial"/>
-          <w:b/>
-          <w:b/>
-          <w:bCs/>
-          <w:color w:val="000000"/>
-        </w:rPr>
+        <w:rPr/>
       </w:pPr>
       <w:r>
         <w:rPr>
@@ -4681,6 +4684,27 @@
           <w:lang w:val="en-US"/>
         </w:rPr>
         <w:t>Bidiredtional ring with n nodes</w:t>
+      </w:r>
+    </w:p>
+    <w:p>
+      <w:pPr>
+        <w:pStyle w:val="Normal"/>
+        <w:jc w:val="both"/>
+        <w:rPr>
+          <w:b w:val="false"/>
+          <w:b w:val="false"/>
+          <w:bCs w:val="false"/>
+        </w:rPr>
+      </w:pPr>
+      <w:r>
+        <w:rPr>
+          <w:rFonts w:cs="Arial" w:ascii="arial" w:hAnsi="arial"/>
+          <w:b w:val="false"/>
+          <w:bCs w:val="false"/>
+          <w:color w:val="000000"/>
+          <w:lang w:val="en-US"/>
+        </w:rPr>
+        <w:t>As our implementation shows, on ring toplogies, we don’t save any explorer messages. The amount of messages is the same as with the original Echo algorithm.</w:t>
       </w:r>
     </w:p>
     <w:p>
@@ -4691,13 +4715,7 @@
           <w:numId w:val="4"/>
         </w:numPr>
         <w:jc w:val="both"/>
-        <w:rPr>
-          <w:rFonts w:ascii="arial" w:hAnsi="arial"/>
-          <w:b/>
-          <w:b/>
-          <w:bCs/>
-          <w:color w:val="000000"/>
-        </w:rPr>
+        <w:rPr/>
       </w:pPr>
       <w:r>
         <w:rPr>
@@ -4729,6 +4747,27 @@
           <w:lang w:val="en-US"/>
         </w:rPr>
         <w:t xml:space="preserve"> -1 nodes, cf. lecture 2, slide 29)</w:t>
+      </w:r>
+    </w:p>
+    <w:p>
+      <w:pPr>
+        <w:pStyle w:val="Normal"/>
+        <w:jc w:val="both"/>
+        <w:rPr>
+          <w:b w:val="false"/>
+          <w:b w:val="false"/>
+          <w:bCs w:val="false"/>
+        </w:rPr>
+      </w:pPr>
+      <w:r>
+        <w:rPr>
+          <w:rFonts w:cs="Arial" w:ascii="arial" w:hAnsi="arial"/>
+          <w:b w:val="false"/>
+          <w:bCs w:val="false"/>
+          <w:color w:val="000000"/>
+          <w:lang w:val="en-US"/>
+        </w:rPr>
+        <w:t>Our implementation shows again, that the improvement breaks the algorithm for Binary X-trees. The reason is, that the improvement saves explorer messages, those explorer messages are missing in the counts, though. That means that no confirmation messages are sent. To correct that, you would need to change the specification of the explorer counts as well.</w:t>
       </w:r>
     </w:p>
     <w:p>
@@ -6064,7 +6103,7 @@
     <w:pPr>
       <w:widowControl/>
       <w:suppressAutoHyphens w:val="true"/>
-      <w:overflowPunct w:val="false"/>
+      <w:overflowPunct w:val="true"/>
       <w:bidi w:val="0"/>
       <w:jc w:val="left"/>
     </w:pPr>
@@ -6531,6 +6570,191 @@
   </w:style>
   <w:style w:type="character" w:styleId="ListLabel51">
     <w:name w:val="ListLabel 51"/>
+    <w:qFormat/>
+    <w:rPr>
+      <w:rFonts w:cs="OpenSymbol"/>
+    </w:rPr>
+  </w:style>
+  <w:style w:type="character" w:styleId="ListLabel52">
+    <w:name w:val="ListLabel 52"/>
+    <w:qFormat/>
+    <w:rPr>
+      <w:rFonts w:ascii="arial" w:hAnsi="arial" w:cs="Symbol"/>
+      <w:b/>
+    </w:rPr>
+  </w:style>
+  <w:style w:type="character" w:styleId="ListLabel53">
+    <w:name w:val="ListLabel 53"/>
+    <w:qFormat/>
+    <w:rPr>
+      <w:rFonts w:cs="Courier New"/>
+    </w:rPr>
+  </w:style>
+  <w:style w:type="character" w:styleId="ListLabel54">
+    <w:name w:val="ListLabel 54"/>
+    <w:qFormat/>
+    <w:rPr>
+      <w:rFonts w:cs="Wingdings"/>
+    </w:rPr>
+  </w:style>
+  <w:style w:type="character" w:styleId="ListLabel55">
+    <w:name w:val="ListLabel 55"/>
+    <w:qFormat/>
+    <w:rPr>
+      <w:rFonts w:cs="Symbol"/>
+    </w:rPr>
+  </w:style>
+  <w:style w:type="character" w:styleId="ListLabel56">
+    <w:name w:val="ListLabel 56"/>
+    <w:qFormat/>
+    <w:rPr>
+      <w:rFonts w:cs="Courier New"/>
+    </w:rPr>
+  </w:style>
+  <w:style w:type="character" w:styleId="ListLabel57">
+    <w:name w:val="ListLabel 57"/>
+    <w:qFormat/>
+    <w:rPr>
+      <w:rFonts w:cs="Wingdings"/>
+    </w:rPr>
+  </w:style>
+  <w:style w:type="character" w:styleId="ListLabel58">
+    <w:name w:val="ListLabel 58"/>
+    <w:qFormat/>
+    <w:rPr>
+      <w:rFonts w:cs="Symbol"/>
+    </w:rPr>
+  </w:style>
+  <w:style w:type="character" w:styleId="ListLabel59">
+    <w:name w:val="ListLabel 59"/>
+    <w:qFormat/>
+    <w:rPr>
+      <w:rFonts w:cs="Courier New"/>
+    </w:rPr>
+  </w:style>
+  <w:style w:type="character" w:styleId="ListLabel60">
+    <w:name w:val="ListLabel 60"/>
+    <w:qFormat/>
+    <w:rPr>
+      <w:rFonts w:cs="Wingdings"/>
+    </w:rPr>
+  </w:style>
+  <w:style w:type="character" w:styleId="ListLabel61">
+    <w:name w:val="ListLabel 61"/>
+    <w:qFormat/>
+    <w:rPr>
+      <w:rFonts w:cs="Courier New"/>
+    </w:rPr>
+  </w:style>
+  <w:style w:type="character" w:styleId="ListLabel62">
+    <w:name w:val="ListLabel 62"/>
+    <w:qFormat/>
+    <w:rPr>
+      <w:rFonts w:cs="Wingdings"/>
+    </w:rPr>
+  </w:style>
+  <w:style w:type="character" w:styleId="ListLabel63">
+    <w:name w:val="ListLabel 63"/>
+    <w:qFormat/>
+    <w:rPr>
+      <w:rFonts w:cs="Symbol"/>
+    </w:rPr>
+  </w:style>
+  <w:style w:type="character" w:styleId="ListLabel64">
+    <w:name w:val="ListLabel 64"/>
+    <w:qFormat/>
+    <w:rPr>
+      <w:rFonts w:cs="Courier New"/>
+    </w:rPr>
+  </w:style>
+  <w:style w:type="character" w:styleId="ListLabel65">
+    <w:name w:val="ListLabel 65"/>
+    <w:qFormat/>
+    <w:rPr>
+      <w:rFonts w:cs="Wingdings"/>
+    </w:rPr>
+  </w:style>
+  <w:style w:type="character" w:styleId="ListLabel66">
+    <w:name w:val="ListLabel 66"/>
+    <w:qFormat/>
+    <w:rPr>
+      <w:rFonts w:cs="Symbol"/>
+    </w:rPr>
+  </w:style>
+  <w:style w:type="character" w:styleId="ListLabel67">
+    <w:name w:val="ListLabel 67"/>
+    <w:qFormat/>
+    <w:rPr>
+      <w:rFonts w:cs="Courier New"/>
+    </w:rPr>
+  </w:style>
+  <w:style w:type="character" w:styleId="ListLabel68">
+    <w:name w:val="ListLabel 68"/>
+    <w:qFormat/>
+    <w:rPr>
+      <w:rFonts w:cs="Wingdings"/>
+    </w:rPr>
+  </w:style>
+  <w:style w:type="character" w:styleId="ListLabel69">
+    <w:name w:val="ListLabel 69"/>
+    <w:qFormat/>
+    <w:rPr>
+      <w:rFonts w:ascii="arial" w:hAnsi="arial" w:cs="OpenSymbol"/>
+      <w:b/>
+      <w:sz w:val="24"/>
+    </w:rPr>
+  </w:style>
+  <w:style w:type="character" w:styleId="ListLabel70">
+    <w:name w:val="ListLabel 70"/>
+    <w:qFormat/>
+    <w:rPr>
+      <w:rFonts w:cs="OpenSymbol"/>
+    </w:rPr>
+  </w:style>
+  <w:style w:type="character" w:styleId="ListLabel71">
+    <w:name w:val="ListLabel 71"/>
+    <w:qFormat/>
+    <w:rPr>
+      <w:rFonts w:cs="OpenSymbol"/>
+    </w:rPr>
+  </w:style>
+  <w:style w:type="character" w:styleId="ListLabel72">
+    <w:name w:val="ListLabel 72"/>
+    <w:qFormat/>
+    <w:rPr>
+      <w:rFonts w:cs="OpenSymbol"/>
+    </w:rPr>
+  </w:style>
+  <w:style w:type="character" w:styleId="ListLabel73">
+    <w:name w:val="ListLabel 73"/>
+    <w:qFormat/>
+    <w:rPr>
+      <w:rFonts w:cs="OpenSymbol"/>
+    </w:rPr>
+  </w:style>
+  <w:style w:type="character" w:styleId="ListLabel74">
+    <w:name w:val="ListLabel 74"/>
+    <w:qFormat/>
+    <w:rPr>
+      <w:rFonts w:cs="OpenSymbol"/>
+    </w:rPr>
+  </w:style>
+  <w:style w:type="character" w:styleId="ListLabel75">
+    <w:name w:val="ListLabel 75"/>
+    <w:qFormat/>
+    <w:rPr>
+      <w:rFonts w:cs="OpenSymbol"/>
+    </w:rPr>
+  </w:style>
+  <w:style w:type="character" w:styleId="ListLabel76">
+    <w:name w:val="ListLabel 76"/>
+    <w:qFormat/>
+    <w:rPr>
+      <w:rFonts w:cs="OpenSymbol"/>
+    </w:rPr>
+  </w:style>
+  <w:style w:type="character" w:styleId="ListLabel77">
+    <w:name w:val="ListLabel 77"/>
     <w:qFormat/>
     <w:rPr>
       <w:rFonts w:cs="OpenSymbol"/>

</xml_diff>